<commit_message>
Refactor bill_template.docx and server.js files
</commit_message>
<xml_diff>
--- a/frontend/backend/bill_template.docx
+++ b/frontend/backend/bill_template.docx
@@ -170,212 +170,15 @@
                 <w:szCs w:val="32"/>
               </w:rPr>
             </w:pPr>
-          </w:p>
-        </w:tc>
-      </w:tr>
-      <w:tr>
-        <w:trPr>
-          <w:gridAfter w:val="4"/>
-          <w:wAfter w:w="4673" w:type="dxa"/>
-          <w:trHeight w:val="510"/>
-        </w:trPr>
-        <w:tc>
-          <w:tcPr>
-            <w:tcW w:w="901" w:type="dxa"/>
-          </w:tcPr>
-          <w:p>
-            <w:pPr>
-              <w:spacing w:line="312" w:lineRule="auto"/>
-              <w:contextualSpacing w:val="0"/>
-              <w:rPr>
-                <w:b/>
-                <w:color w:val="000000" w:themeColor="text1"/>
-                <w:sz w:val="20"/>
-                <w:szCs w:val="20"/>
-              </w:rPr>
-            </w:pPr>
-          </w:p>
-        </w:tc>
-        <w:tc>
-          <w:tcPr>
-            <w:tcW w:w="2590" w:type="dxa"/>
-            <w:shd w:val="clear" w:color="auto" w:fill="auto"/>
-            <w:tcMar>
-              <w:top w:w="100" w:type="dxa"/>
-              <w:left w:w="100" w:type="dxa"/>
-              <w:bottom w:w="100" w:type="dxa"/>
-              <w:right w:w="100" w:type="dxa"/>
-            </w:tcMar>
-          </w:tcPr>
-          <w:p>
-            <w:pPr>
-              <w:spacing w:line="312" w:lineRule="auto"/>
-              <w:contextualSpacing w:val="0"/>
-              <w:rPr>
-                <w:b/>
-                <w:color w:val="000000" w:themeColor="text1"/>
-                <w:sz w:val="20"/>
-                <w:szCs w:val="20"/>
-              </w:rPr>
-            </w:pPr>
-            <w:r>
-              <w:rPr>
-                <w:b/>
-                <w:color w:val="000000" w:themeColor="text1"/>
-                <w:sz w:val="20"/>
-                <w:szCs w:val="20"/>
-              </w:rPr>
-              <w:t>Invoice number</w:t>
-            </w:r>
-          </w:p>
-          <w:p>
-            <w:pPr>
-              <w:spacing w:line="288" w:lineRule="auto"/>
-              <w:contextualSpacing w:val="0"/>
-              <w:rPr>
-                <w:color w:val="404040"/>
-                <w:sz w:val="20"/>
-                <w:szCs w:val="20"/>
-              </w:rPr>
-            </w:pPr>
-            <w:r>
-              <w:rPr>
-                <w:color w:val="414042"/>
-                <w:sz w:val="20"/>
-                <w:szCs w:val="20"/>
-              </w:rPr>
-              <w:t xml:space="preserve">Patient ID: </w:t>
-            </w:r>
-            <w:r>
-              <w:rPr>
-                <w:color w:val="414042"/>
-                <w:sz w:val="20"/>
-                <w:szCs w:val="20"/>
-              </w:rPr>
-              <w:t>${id}</w:t>
-            </w:r>
-          </w:p>
-        </w:tc>
-        <w:tc>
-          <w:tcPr>
-            <w:tcW w:w="2264" w:type="dxa"/>
-          </w:tcPr>
-          <w:p>
-            <w:pPr>
-              <w:spacing w:line="312" w:lineRule="auto"/>
-              <w:contextualSpacing w:val="0"/>
-              <w:rPr>
-                <w:b/>
-                <w:color w:val="000000" w:themeColor="text1"/>
-                <w:sz w:val="20"/>
-                <w:szCs w:val="20"/>
-              </w:rPr>
-            </w:pPr>
-            <w:r>
-              <w:rPr>
-                <w:b/>
-                <w:color w:val="000000" w:themeColor="text1"/>
-                <w:sz w:val="20"/>
-                <w:szCs w:val="20"/>
-              </w:rPr>
-              <w:t>Date of issue</w:t>
-            </w:r>
-          </w:p>
-          <w:p>
-            <w:pPr>
-              <w:widowControl w:val="0"/>
-              <w:spacing w:line="240" w:lineRule="auto"/>
-              <w:contextualSpacing w:val="0"/>
-              <w:rPr>
-                <w:sz w:val="32"/>
-                <w:szCs w:val="32"/>
-              </w:rPr>
-            </w:pPr>
-            <w:r>
-              <w:rPr>
-                <w:color w:val="414042"/>
-                <w:sz w:val="20"/>
-                <w:szCs w:val="20"/>
-              </w:rPr>
-              <w:t>DD/MM/YYYY</w:t>
-            </w:r>
-          </w:p>
-        </w:tc>
-        <w:tc>
-          <w:tcPr>
-            <w:tcW w:w="695" w:type="dxa"/>
-            <w:gridSpan w:val="2"/>
-            <w:shd w:val="clear" w:color="auto" w:fill="auto"/>
-            <w:tcMar>
-              <w:top w:w="100" w:type="dxa"/>
-              <w:left w:w="100" w:type="dxa"/>
-              <w:bottom w:w="100" w:type="dxa"/>
-              <w:right w:w="100" w:type="dxa"/>
-            </w:tcMar>
-          </w:tcPr>
-          <w:p>
-            <w:pPr>
-              <w:widowControl w:val="0"/>
-              <w:spacing w:line="240" w:lineRule="auto"/>
-              <w:contextualSpacing w:val="0"/>
-              <w:rPr>
-                <w:sz w:val="32"/>
-                <w:szCs w:val="32"/>
-              </w:rPr>
-            </w:pPr>
-          </w:p>
-        </w:tc>
-        <w:tc>
-          <w:tcPr>
-            <w:tcW w:w="1006" w:type="dxa"/>
-          </w:tcPr>
-          <w:p>
-            <w:pPr>
-              <w:widowControl w:val="0"/>
-              <w:spacing w:line="240" w:lineRule="auto"/>
-              <w:contextualSpacing w:val="0"/>
-              <w:rPr>
-                <w:sz w:val="32"/>
-                <w:szCs w:val="32"/>
-              </w:rPr>
-            </w:pPr>
-          </w:p>
-        </w:tc>
-        <w:tc>
-          <w:tcPr>
-            <w:tcW w:w="2184" w:type="dxa"/>
-            <w:gridSpan w:val="3"/>
-          </w:tcPr>
-          <w:p>
-            <w:pPr>
-              <w:widowControl w:val="0"/>
-              <w:spacing w:line="240" w:lineRule="auto"/>
-              <w:contextualSpacing w:val="0"/>
-              <w:rPr>
-                <w:sz w:val="32"/>
-                <w:szCs w:val="32"/>
-              </w:rPr>
-            </w:pPr>
             <w:r>
               <w:rPr>
                 <w:noProof/>
-                <w:sz w:val="32"/>
-                <w:szCs w:val="32"/>
-                <w:lang w:val="en-US"/>
               </w:rPr>
               <w:drawing>
-                <wp:anchor distT="0" distB="0" distL="114300" distR="114300" simplePos="0" relativeHeight="251663360" behindDoc="1" locked="0" layoutInCell="1" allowOverlap="1" wp14:anchorId="10D6491F" wp14:editId="4D89A82A">
-                  <wp:simplePos x="0" y="0"/>
-                  <wp:positionH relativeFrom="margin">
-                    <wp:posOffset>263525</wp:posOffset>
-                  </wp:positionH>
-                  <wp:positionV relativeFrom="margin">
-                    <wp:posOffset>-635000</wp:posOffset>
-                  </wp:positionV>
-                  <wp:extent cx="1977208" cy="1114425"/>
-                  <wp:effectExtent l="0" t="0" r="4445" b="0"/>
-                  <wp:wrapNone/>
-                  <wp:docPr id="11" name="Picture 11"/>
+                <wp:inline distT="0" distB="0" distL="0" distR="0" wp14:anchorId="1DC12C2B" wp14:editId="0B704856">
+                  <wp:extent cx="1079303" cy="1051560"/>
+                  <wp:effectExtent l="0" t="0" r="6985" b="0"/>
+                  <wp:docPr id="164270122" name="Picture 1"/>
                   <wp:cNvGraphicFramePr>
                     <a:graphicFrameLocks xmlns:a="http://schemas.openxmlformats.org/drawingml/2006/main" noChangeAspect="1"/>
                   </wp:cNvGraphicFramePr>
@@ -383,7 +186,7 @@
                     <a:graphicData uri="http://schemas.openxmlformats.org/drawingml/2006/picture">
                       <pic:pic xmlns:pic="http://schemas.openxmlformats.org/drawingml/2006/picture">
                         <pic:nvPicPr>
-                          <pic:cNvPr id="11" name="Picture 11"/>
+                          <pic:cNvPr id="164270122" name=""/>
                           <pic:cNvPicPr/>
                         </pic:nvPicPr>
                         <pic:blipFill>
@@ -395,7 +198,7 @@
                         <pic:spPr>
                           <a:xfrm>
                             <a:off x="0" y="0"/>
-                            <a:ext cx="1977208" cy="1114425"/>
+                            <a:ext cx="1125741" cy="1096804"/>
                           </a:xfrm>
                           <a:prstGeom prst="rect">
                             <a:avLst/>
@@ -404,15 +207,195 @@
                       </pic:pic>
                     </a:graphicData>
                   </a:graphic>
-                  <wp14:sizeRelH relativeFrom="margin">
-                    <wp14:pctWidth>0</wp14:pctWidth>
-                  </wp14:sizeRelH>
-                  <wp14:sizeRelV relativeFrom="margin">
-                    <wp14:pctHeight>0</wp14:pctHeight>
-                  </wp14:sizeRelV>
-                </wp:anchor>
+                </wp:inline>
               </w:drawing>
             </w:r>
+          </w:p>
+        </w:tc>
+      </w:tr>
+      <w:tr>
+        <w:trPr>
+          <w:gridAfter w:val="4"/>
+          <w:wAfter w:w="4673" w:type="dxa"/>
+          <w:trHeight w:val="510"/>
+        </w:trPr>
+        <w:tc>
+          <w:tcPr>
+            <w:tcW w:w="901" w:type="dxa"/>
+          </w:tcPr>
+          <w:p>
+            <w:pPr>
+              <w:spacing w:line="312" w:lineRule="auto"/>
+              <w:contextualSpacing w:val="0"/>
+              <w:rPr>
+                <w:b/>
+                <w:color w:val="000000" w:themeColor="text1"/>
+                <w:sz w:val="20"/>
+                <w:szCs w:val="20"/>
+              </w:rPr>
+            </w:pPr>
+          </w:p>
+        </w:tc>
+        <w:tc>
+          <w:tcPr>
+            <w:tcW w:w="2590" w:type="dxa"/>
+            <w:shd w:val="clear" w:color="auto" w:fill="auto"/>
+            <w:tcMar>
+              <w:top w:w="100" w:type="dxa"/>
+              <w:left w:w="100" w:type="dxa"/>
+              <w:bottom w:w="100" w:type="dxa"/>
+              <w:right w:w="100" w:type="dxa"/>
+            </w:tcMar>
+          </w:tcPr>
+          <w:p>
+            <w:pPr>
+              <w:spacing w:line="312" w:lineRule="auto"/>
+              <w:contextualSpacing w:val="0"/>
+              <w:rPr>
+                <w:b/>
+                <w:color w:val="000000" w:themeColor="text1"/>
+                <w:sz w:val="20"/>
+                <w:szCs w:val="20"/>
+              </w:rPr>
+            </w:pPr>
+            <w:r>
+              <w:rPr>
+                <w:b/>
+                <w:color w:val="000000" w:themeColor="text1"/>
+                <w:sz w:val="20"/>
+                <w:szCs w:val="20"/>
+              </w:rPr>
+              <w:t>Invoice number</w:t>
+            </w:r>
+          </w:p>
+          <w:p>
+            <w:pPr>
+              <w:spacing w:line="288" w:lineRule="auto"/>
+              <w:contextualSpacing w:val="0"/>
+              <w:rPr>
+                <w:color w:val="404040"/>
+                <w:sz w:val="20"/>
+                <w:szCs w:val="20"/>
+              </w:rPr>
+            </w:pPr>
+            <w:r>
+              <w:rPr>
+                <w:color w:val="414042"/>
+                <w:sz w:val="20"/>
+                <w:szCs w:val="20"/>
+              </w:rPr>
+              <w:t xml:space="preserve">Patient ID: </w:t>
+            </w:r>
+            <w:r>
+              <w:rPr>
+                <w:color w:val="414042"/>
+                <w:sz w:val="20"/>
+                <w:szCs w:val="20"/>
+              </w:rPr>
+              <w:t>{id}</w:t>
+            </w:r>
+          </w:p>
+        </w:tc>
+        <w:tc>
+          <w:tcPr>
+            <w:tcW w:w="2264" w:type="dxa"/>
+          </w:tcPr>
+          <w:p>
+            <w:pPr>
+              <w:spacing w:line="312" w:lineRule="auto"/>
+              <w:contextualSpacing w:val="0"/>
+              <w:rPr>
+                <w:b/>
+                <w:color w:val="000000" w:themeColor="text1"/>
+                <w:sz w:val="20"/>
+                <w:szCs w:val="20"/>
+              </w:rPr>
+            </w:pPr>
+            <w:r>
+              <w:rPr>
+                <w:b/>
+                <w:color w:val="000000" w:themeColor="text1"/>
+                <w:sz w:val="20"/>
+                <w:szCs w:val="20"/>
+              </w:rPr>
+              <w:t>Date of issue</w:t>
+            </w:r>
+          </w:p>
+          <w:p>
+            <w:pPr>
+              <w:widowControl w:val="0"/>
+              <w:spacing w:line="240" w:lineRule="auto"/>
+              <w:contextualSpacing w:val="0"/>
+              <w:rPr>
+                <w:sz w:val="32"/>
+                <w:szCs w:val="32"/>
+              </w:rPr>
+            </w:pPr>
+            <w:r>
+              <w:rPr>
+                <w:color w:val="414042"/>
+                <w:sz w:val="20"/>
+                <w:szCs w:val="20"/>
+              </w:rPr>
+              <w:t>{date}</w:t>
+            </w:r>
+          </w:p>
+        </w:tc>
+        <w:tc>
+          <w:tcPr>
+            <w:tcW w:w="695" w:type="dxa"/>
+            <w:gridSpan w:val="2"/>
+            <w:shd w:val="clear" w:color="auto" w:fill="auto"/>
+            <w:tcMar>
+              <w:top w:w="100" w:type="dxa"/>
+              <w:left w:w="100" w:type="dxa"/>
+              <w:bottom w:w="100" w:type="dxa"/>
+              <w:right w:w="100" w:type="dxa"/>
+            </w:tcMar>
+          </w:tcPr>
+          <w:p>
+            <w:pPr>
+              <w:widowControl w:val="0"/>
+              <w:spacing w:line="240" w:lineRule="auto"/>
+              <w:contextualSpacing w:val="0"/>
+              <w:rPr>
+                <w:sz w:val="32"/>
+                <w:szCs w:val="32"/>
+              </w:rPr>
+            </w:pPr>
+          </w:p>
+        </w:tc>
+        <w:tc>
+          <w:tcPr>
+            <w:tcW w:w="1006" w:type="dxa"/>
+          </w:tcPr>
+          <w:p>
+            <w:pPr>
+              <w:widowControl w:val="0"/>
+              <w:spacing w:line="240" w:lineRule="auto"/>
+              <w:contextualSpacing w:val="0"/>
+              <w:rPr>
+                <w:sz w:val="32"/>
+                <w:szCs w:val="32"/>
+              </w:rPr>
+            </w:pPr>
+          </w:p>
+        </w:tc>
+        <w:tc>
+          <w:tcPr>
+            <w:tcW w:w="2184" w:type="dxa"/>
+            <w:gridSpan w:val="3"/>
+          </w:tcPr>
+          <w:p>
+            <w:pPr>
+              <w:widowControl w:val="0"/>
+              <w:spacing w:line="240" w:lineRule="auto"/>
+              <w:contextualSpacing w:val="0"/>
+              <w:rPr>
+                <w:sz w:val="32"/>
+                <w:szCs w:val="32"/>
+              </w:rPr>
+            </w:pPr>
           </w:p>
         </w:tc>
         <w:tc>
@@ -625,7 +608,7 @@
                 <w:sz w:val="20"/>
                 <w:szCs w:val="20"/>
               </w:rPr>
-              <w:t>${name}</w:t>
+              <w:t>{name}</w:t>
             </w:r>
           </w:p>
           <w:p>
@@ -645,8 +628,9 @@
                 <w:sz w:val="20"/>
                 <w:szCs w:val="20"/>
               </w:rPr>
-              <w:t>${</w:t>
-            </w:r>
+              <w:t>{</w:t>
+            </w:r>
+            <w:proofErr w:type="spellStart"/>
             <w:r>
               <w:rPr>
                 <w:color w:val="414042"/>
@@ -656,6 +640,7 @@
               </w:rPr>
               <w:t>treatmentOrMedicine</w:t>
             </w:r>
+            <w:proofErr w:type="spellEnd"/>
             <w:r>
               <w:rPr>
                 <w:color w:val="414042"/>
@@ -780,7 +765,7 @@
                 <w:sz w:val="20"/>
                 <w:szCs w:val="20"/>
               </w:rPr>
-              <w:t>${address}</w:t>
+              <w:t>{address}</w:t>
             </w:r>
           </w:p>
           <w:p>
@@ -807,7 +792,7 @@
                 <w:sz w:val="20"/>
                 <w:szCs w:val="20"/>
               </w:rPr>
-              <w:t>${phone}</w:t>
+              <w:t>{phone}</w:t>
             </w:r>
           </w:p>
           <w:p>
@@ -5792,17 +5777,12 @@
     </w:tbl>
     <w:p/>
     <w:p/>
-    <w:p/>
-    <w:p/>
     <w:p>
       <w:pPr>
         <w:tabs>
           <w:tab w:val="left" w:pos="3128"/>
         </w:tabs>
       </w:pPr>
-      <w:r>
-        <w:tab/>
-      </w:r>
     </w:p>
     <w:sectPr>
       <w:headerReference w:type="even" r:id="rId9"/>
@@ -6415,6 +6395,7 @@
   <w:style w:type="character" w:default="1" w:styleId="DefaultParagraphFont">
     <w:name w:val="Default Paragraph Font"/>
     <w:uiPriority w:val="1"/>
+    <w:semiHidden/>
     <w:unhideWhenUsed/>
   </w:style>
   <w:style w:type="table" w:default="1" w:styleId="TableNormal">

</xml_diff>

<commit_message>
Update bill template to include dynamic placeholders for item details
</commit_message>
<xml_diff>
--- a/frontend/backend/bill_template.docx
+++ b/frontend/backend/bill_template.docx
@@ -899,7 +899,7 @@
       </w:tr>
       <w:tr>
         <w:trPr>
-          <w:trHeight w:val="43"/>
+          <w:trHeight w:val="21"/>
         </w:trPr>
         <w:tc>
           <w:tcPr>
@@ -1140,18 +1140,1140 @@
             </w:pPr>
             <w:r>
               <w:rPr>
+                <w:b/>
+                <w:color w:val="000000" w:themeColor="text1"/>
+                <w:sz w:val="20"/>
+                <w:szCs w:val="20"/>
+              </w:rPr>
+              <w:t>Description</w:t>
+            </w:r>
+            <w:r>
+              <w:rPr>
+                <w:b/>
+                <w:color w:val="000000" w:themeColor="text1"/>
+                <w:sz w:val="20"/>
+                <w:szCs w:val="20"/>
+              </w:rPr>
+              <w:t xml:space="preserve">              HSN                             GST</w:t>
+            </w:r>
+          </w:p>
+        </w:tc>
+        <w:tc>
+          <w:tcPr>
+            <w:tcW w:w="1655" w:type="dxa"/>
+            <w:gridSpan w:val="3"/>
+            <w:shd w:val="clear" w:color="auto" w:fill="FFFFFF" w:themeFill="background1"/>
+            <w:tcMar>
+              <w:top w:w="99" w:type="dxa"/>
+              <w:left w:w="99" w:type="dxa"/>
+              <w:bottom w:w="99" w:type="dxa"/>
+              <w:right w:w="99" w:type="dxa"/>
+            </w:tcMar>
+          </w:tcPr>
+          <w:p>
+            <w:pPr>
+              <w:spacing w:line="240" w:lineRule="auto"/>
+              <w:contextualSpacing w:val="0"/>
+              <w:jc w:val="center"/>
+              <w:rPr>
+                <w:color w:val="000000" w:themeColor="text1"/>
+                <w:sz w:val="20"/>
+                <w:szCs w:val="20"/>
+                <w:shd w:val="clear" w:color="auto" w:fill="0D83DD"/>
+              </w:rPr>
+            </w:pPr>
+            <w:r>
+              <w:rPr>
+                <w:b/>
+                <w:color w:val="000000" w:themeColor="text1"/>
+                <w:sz w:val="20"/>
+                <w:szCs w:val="20"/>
+              </w:rPr>
+              <w:t>Quantity</w:t>
+            </w:r>
+          </w:p>
+        </w:tc>
+        <w:tc>
+          <w:tcPr>
+            <w:tcW w:w="270" w:type="dxa"/>
+            <w:shd w:val="clear" w:color="auto" w:fill="FFFFFF" w:themeFill="background1"/>
+          </w:tcPr>
+          <w:p>
+            <w:pPr>
+              <w:spacing w:line="240" w:lineRule="auto"/>
+              <w:contextualSpacing w:val="0"/>
+              <w:jc w:val="center"/>
+              <w:rPr>
+                <w:b/>
+                <w:color w:val="000000" w:themeColor="text1"/>
+                <w:sz w:val="20"/>
+                <w:szCs w:val="20"/>
+              </w:rPr>
+            </w:pPr>
+          </w:p>
+        </w:tc>
+        <w:tc>
+          <w:tcPr>
+            <w:tcW w:w="1440" w:type="dxa"/>
+            <w:shd w:val="clear" w:color="auto" w:fill="FFFFFF" w:themeFill="background1"/>
+            <w:tcMar>
+              <w:top w:w="99" w:type="dxa"/>
+              <w:left w:w="99" w:type="dxa"/>
+              <w:bottom w:w="99" w:type="dxa"/>
+              <w:right w:w="99" w:type="dxa"/>
+            </w:tcMar>
+          </w:tcPr>
+          <w:p>
+            <w:pPr>
+              <w:spacing w:line="240" w:lineRule="auto"/>
+              <w:contextualSpacing w:val="0"/>
+              <w:jc w:val="center"/>
+              <w:rPr>
+                <w:color w:val="000000" w:themeColor="text1"/>
+                <w:sz w:val="20"/>
+                <w:szCs w:val="20"/>
+                <w:shd w:val="clear" w:color="auto" w:fill="0D83DD"/>
+              </w:rPr>
+            </w:pPr>
+            <w:r>
+              <w:rPr>
+                <w:b/>
+                <w:color w:val="000000" w:themeColor="text1"/>
+                <w:sz w:val="20"/>
+                <w:szCs w:val="20"/>
+              </w:rPr>
+              <w:t>Price/</w:t>
+            </w:r>
+            <w:r>
+              <w:rPr>
+                <w:b/>
+                <w:color w:val="000000" w:themeColor="text1"/>
+                <w:sz w:val="20"/>
+                <w:szCs w:val="20"/>
+              </w:rPr>
+              <w:t>Unit</w:t>
+            </w:r>
+          </w:p>
+        </w:tc>
+        <w:tc>
+          <w:tcPr>
+            <w:tcW w:w="1616" w:type="dxa"/>
+            <w:gridSpan w:val="2"/>
+            <w:shd w:val="clear" w:color="auto" w:fill="FFFFFF" w:themeFill="background1"/>
+            <w:tcMar>
+              <w:top w:w="99" w:type="dxa"/>
+              <w:left w:w="99" w:type="dxa"/>
+              <w:bottom w:w="99" w:type="dxa"/>
+              <w:right w:w="99" w:type="dxa"/>
+            </w:tcMar>
+          </w:tcPr>
+          <w:p>
+            <w:pPr>
+              <w:spacing w:line="240" w:lineRule="auto"/>
+              <w:contextualSpacing w:val="0"/>
+              <w:jc w:val="center"/>
+              <w:rPr>
+                <w:color w:val="000000" w:themeColor="text1"/>
+                <w:sz w:val="20"/>
+                <w:szCs w:val="20"/>
+                <w:shd w:val="clear" w:color="auto" w:fill="0D83DD"/>
+              </w:rPr>
+            </w:pPr>
+            <w:r>
+              <w:rPr>
+                <w:b/>
+                <w:color w:val="000000" w:themeColor="text1"/>
+                <w:sz w:val="20"/>
+                <w:szCs w:val="20"/>
+              </w:rPr>
+              <w:t>Amount</w:t>
+            </w:r>
+          </w:p>
+        </w:tc>
+        <w:tc>
+          <w:tcPr>
+            <w:tcW w:w="220" w:type="dxa"/>
+            <w:shd w:val="clear" w:color="auto" w:fill="FFFFFF" w:themeFill="background1"/>
+          </w:tcPr>
+          <w:p>
+            <w:pPr>
+              <w:spacing w:line="240" w:lineRule="auto"/>
+              <w:contextualSpacing w:val="0"/>
+              <w:jc w:val="right"/>
+              <w:rPr>
+                <w:b/>
+                <w:color w:val="000000" w:themeColor="text1"/>
+                <w:sz w:val="20"/>
+                <w:szCs w:val="20"/>
+              </w:rPr>
+            </w:pPr>
+          </w:p>
+        </w:tc>
+        <w:tc>
+          <w:tcPr>
+            <w:tcW w:w="4453" w:type="dxa"/>
+            <w:gridSpan w:val="3"/>
+            <w:shd w:val="clear" w:color="auto" w:fill="FFFFFF" w:themeFill="background1"/>
+          </w:tcPr>
+          <w:p>
+            <w:pPr>
+              <w:spacing w:line="240" w:lineRule="auto"/>
+              <w:contextualSpacing w:val="0"/>
+              <w:jc w:val="right"/>
+              <w:rPr>
+                <w:b/>
+                <w:color w:val="000000" w:themeColor="text1"/>
+                <w:sz w:val="20"/>
+                <w:szCs w:val="20"/>
+              </w:rPr>
+            </w:pPr>
+          </w:p>
+        </w:tc>
+      </w:tr>
+      <w:tr>
+        <w:trPr>
+          <w:trHeight w:hRule="exact" w:val="29"/>
+        </w:trPr>
+        <w:tc>
+          <w:tcPr>
+            <w:tcW w:w="901" w:type="dxa"/>
+            <w:shd w:val="clear" w:color="auto" w:fill="FFFFFF" w:themeFill="background1"/>
+          </w:tcPr>
+          <w:p>
+            <w:pPr>
+              <w:spacing w:line="240" w:lineRule="auto"/>
+              <w:contextualSpacing w:val="0"/>
+              <w:jc w:val="center"/>
+              <w:rPr>
+                <w:color w:val="000000" w:themeColor="text1"/>
+                <w:sz w:val="11"/>
+                <w:szCs w:val="11"/>
+              </w:rPr>
+            </w:pPr>
+          </w:p>
+        </w:tc>
+        <w:tc>
+          <w:tcPr>
+            <w:tcW w:w="5374" w:type="dxa"/>
+            <w:gridSpan w:val="3"/>
+            <w:shd w:val="clear" w:color="auto" w:fill="FFFFFF" w:themeFill="background1"/>
+            <w:tcMar>
+              <w:top w:w="99" w:type="dxa"/>
+              <w:left w:w="99" w:type="dxa"/>
+              <w:bottom w:w="99" w:type="dxa"/>
+              <w:right w:w="99" w:type="dxa"/>
+            </w:tcMar>
+          </w:tcPr>
+          <w:p>
+            <w:pPr>
+              <w:spacing w:line="240" w:lineRule="auto"/>
+              <w:contextualSpacing w:val="0"/>
+              <w:jc w:val="center"/>
+              <w:rPr>
+                <w:color w:val="000000" w:themeColor="text1"/>
+                <w:sz w:val="11"/>
+                <w:szCs w:val="11"/>
+              </w:rPr>
+            </w:pPr>
+          </w:p>
+        </w:tc>
+        <w:tc>
+          <w:tcPr>
+            <w:tcW w:w="1655" w:type="dxa"/>
+            <w:gridSpan w:val="3"/>
+            <w:shd w:val="clear" w:color="auto" w:fill="FFFFFF" w:themeFill="background1"/>
+            <w:tcMar>
+              <w:top w:w="99" w:type="dxa"/>
+              <w:left w:w="99" w:type="dxa"/>
+              <w:bottom w:w="99" w:type="dxa"/>
+              <w:right w:w="99" w:type="dxa"/>
+            </w:tcMar>
+          </w:tcPr>
+          <w:p>
+            <w:pPr>
+              <w:spacing w:line="240" w:lineRule="auto"/>
+              <w:contextualSpacing w:val="0"/>
+              <w:jc w:val="center"/>
+              <w:rPr>
+                <w:color w:val="000000" w:themeColor="text1"/>
+                <w:sz w:val="11"/>
+                <w:szCs w:val="11"/>
+              </w:rPr>
+            </w:pPr>
+          </w:p>
+        </w:tc>
+        <w:tc>
+          <w:tcPr>
+            <w:tcW w:w="270" w:type="dxa"/>
+            <w:shd w:val="clear" w:color="auto" w:fill="FFFFFF" w:themeFill="background1"/>
+          </w:tcPr>
+          <w:p>
+            <w:pPr>
+              <w:spacing w:line="240" w:lineRule="auto"/>
+              <w:contextualSpacing w:val="0"/>
+              <w:jc w:val="center"/>
+              <w:rPr>
+                <w:color w:val="000000" w:themeColor="text1"/>
+                <w:sz w:val="11"/>
+                <w:szCs w:val="11"/>
+              </w:rPr>
+            </w:pPr>
+          </w:p>
+        </w:tc>
+        <w:tc>
+          <w:tcPr>
+            <w:tcW w:w="1440" w:type="dxa"/>
+            <w:shd w:val="clear" w:color="auto" w:fill="FFFFFF" w:themeFill="background1"/>
+            <w:tcMar>
+              <w:top w:w="99" w:type="dxa"/>
+              <w:left w:w="99" w:type="dxa"/>
+              <w:bottom w:w="99" w:type="dxa"/>
+              <w:right w:w="99" w:type="dxa"/>
+            </w:tcMar>
+          </w:tcPr>
+          <w:p>
+            <w:pPr>
+              <w:spacing w:line="240" w:lineRule="auto"/>
+              <w:contextualSpacing w:val="0"/>
+              <w:jc w:val="center"/>
+              <w:rPr>
+                <w:color w:val="000000" w:themeColor="text1"/>
+                <w:sz w:val="11"/>
+                <w:szCs w:val="11"/>
+              </w:rPr>
+            </w:pPr>
+          </w:p>
+        </w:tc>
+        <w:tc>
+          <w:tcPr>
+            <w:tcW w:w="1616" w:type="dxa"/>
+            <w:gridSpan w:val="2"/>
+            <w:shd w:val="clear" w:color="auto" w:fill="FFFFFF" w:themeFill="background1"/>
+            <w:tcMar>
+              <w:top w:w="99" w:type="dxa"/>
+              <w:left w:w="99" w:type="dxa"/>
+              <w:bottom w:w="99" w:type="dxa"/>
+              <w:right w:w="99" w:type="dxa"/>
+            </w:tcMar>
+          </w:tcPr>
+          <w:p>
+            <w:pPr>
+              <w:spacing w:line="240" w:lineRule="auto"/>
+              <w:contextualSpacing w:val="0"/>
+              <w:jc w:val="center"/>
+              <w:rPr>
+                <w:color w:val="000000" w:themeColor="text1"/>
+                <w:sz w:val="11"/>
+                <w:szCs w:val="11"/>
+              </w:rPr>
+            </w:pPr>
+          </w:p>
+        </w:tc>
+        <w:tc>
+          <w:tcPr>
+            <w:tcW w:w="220" w:type="dxa"/>
+            <w:shd w:val="clear" w:color="auto" w:fill="FFFFFF" w:themeFill="background1"/>
+          </w:tcPr>
+          <w:p>
+            <w:pPr>
+              <w:spacing w:line="240" w:lineRule="auto"/>
+              <w:contextualSpacing w:val="0"/>
+              <w:jc w:val="right"/>
+              <w:rPr>
+                <w:color w:val="000000" w:themeColor="text1"/>
+                <w:sz w:val="11"/>
+                <w:szCs w:val="11"/>
+              </w:rPr>
+            </w:pPr>
+          </w:p>
+        </w:tc>
+        <w:tc>
+          <w:tcPr>
+            <w:tcW w:w="4453" w:type="dxa"/>
+            <w:gridSpan w:val="3"/>
+            <w:shd w:val="clear" w:color="auto" w:fill="FFFFFF" w:themeFill="background1"/>
+          </w:tcPr>
+          <w:p>
+            <w:pPr>
+              <w:spacing w:line="240" w:lineRule="auto"/>
+              <w:contextualSpacing w:val="0"/>
+              <w:jc w:val="right"/>
+              <w:rPr>
+                <w:color w:val="000000" w:themeColor="text1"/>
+                <w:sz w:val="11"/>
+                <w:szCs w:val="11"/>
+              </w:rPr>
+            </w:pPr>
+          </w:p>
+        </w:tc>
+      </w:tr>
+      <w:tr>
+        <w:trPr>
+          <w:cantSplit/>
+          <w:trHeight w:hRule="exact" w:val="432"/>
+        </w:trPr>
+        <w:tc>
+          <w:tcPr>
+            <w:tcW w:w="901" w:type="dxa"/>
+            <w:shd w:val="clear" w:color="auto" w:fill="FFFFFF" w:themeFill="background1"/>
+          </w:tcPr>
+          <w:p>
+            <w:pPr>
+              <w:widowControl w:val="0"/>
+              <w:spacing w:line="240" w:lineRule="auto"/>
+              <w:contextualSpacing w:val="0"/>
+              <w:rPr>
+                <w:color w:val="404040"/>
+                <w:sz w:val="20"/>
+                <w:szCs w:val="20"/>
+              </w:rPr>
+            </w:pPr>
+          </w:p>
+        </w:tc>
+        <w:tc>
+          <w:tcPr>
+            <w:tcW w:w="5374" w:type="dxa"/>
+            <w:gridSpan w:val="3"/>
+            <w:shd w:val="clear" w:color="auto" w:fill="FFFFFF" w:themeFill="background1"/>
+            <w:tcMar>
+              <w:top w:w="99" w:type="dxa"/>
+              <w:left w:w="99" w:type="dxa"/>
+              <w:bottom w:w="99" w:type="dxa"/>
+              <w:right w:w="99" w:type="dxa"/>
+            </w:tcMar>
+            <w:vAlign w:val="center"/>
+          </w:tcPr>
+          <w:p>
+            <w:pPr>
+              <w:widowControl w:val="0"/>
+              <w:spacing w:line="240" w:lineRule="auto"/>
+              <w:contextualSpacing w:val="0"/>
+              <w:rPr>
+                <w:color w:val="414042"/>
+                <w:sz w:val="20"/>
+                <w:szCs w:val="20"/>
+              </w:rPr>
+            </w:pPr>
+            <w:r>
+              <w:rPr>
+                <w:color w:val="414042"/>
+                <w:sz w:val="20"/>
+                <w:szCs w:val="20"/>
+              </w:rPr>
+              <w:t>{item 1}                    {HSN1}                         {GST1}</w:t>
+            </w:r>
+          </w:p>
+        </w:tc>
+        <w:tc>
+          <w:tcPr>
+            <w:tcW w:w="1655" w:type="dxa"/>
+            <w:gridSpan w:val="3"/>
+            <w:shd w:val="clear" w:color="auto" w:fill="FFFFFF" w:themeFill="background1"/>
+            <w:tcMar>
+              <w:top w:w="99" w:type="dxa"/>
+              <w:left w:w="99" w:type="dxa"/>
+              <w:bottom w:w="99" w:type="dxa"/>
+              <w:right w:w="99" w:type="dxa"/>
+            </w:tcMar>
+            <w:vAlign w:val="center"/>
+          </w:tcPr>
+          <w:p>
+            <w:pPr>
+              <w:widowControl w:val="0"/>
+              <w:spacing w:line="240" w:lineRule="auto"/>
+              <w:contextualSpacing w:val="0"/>
+              <w:jc w:val="center"/>
+              <w:rPr>
+                <w:color w:val="414042"/>
+                <w:sz w:val="20"/>
+                <w:szCs w:val="20"/>
+              </w:rPr>
+            </w:pPr>
+            <w:r>
+              <w:rPr>
+                <w:color w:val="414042"/>
+                <w:sz w:val="20"/>
+                <w:szCs w:val="20"/>
+              </w:rPr>
+              <w:t>{qty1}</w:t>
+            </w:r>
+          </w:p>
+        </w:tc>
+        <w:tc>
+          <w:tcPr>
+            <w:tcW w:w="270" w:type="dxa"/>
+            <w:shd w:val="clear" w:color="auto" w:fill="FFFFFF" w:themeFill="background1"/>
+          </w:tcPr>
+          <w:p>
+            <w:pPr>
+              <w:widowControl w:val="0"/>
+              <w:spacing w:line="240" w:lineRule="auto"/>
+              <w:contextualSpacing w:val="0"/>
+              <w:jc w:val="right"/>
+              <w:rPr>
+                <w:color w:val="414042"/>
+                <w:sz w:val="20"/>
+                <w:szCs w:val="20"/>
+              </w:rPr>
+            </w:pPr>
+          </w:p>
+        </w:tc>
+        <w:tc>
+          <w:tcPr>
+            <w:tcW w:w="1440" w:type="dxa"/>
+            <w:shd w:val="clear" w:color="auto" w:fill="FFFFFF" w:themeFill="background1"/>
+            <w:tcMar>
+              <w:top w:w="99" w:type="dxa"/>
+              <w:left w:w="99" w:type="dxa"/>
+              <w:bottom w:w="99" w:type="dxa"/>
+              <w:right w:w="99" w:type="dxa"/>
+            </w:tcMar>
+            <w:vAlign w:val="center"/>
+          </w:tcPr>
+          <w:p>
+            <w:pPr>
+              <w:widowControl w:val="0"/>
+              <w:spacing w:line="240" w:lineRule="auto"/>
+              <w:contextualSpacing w:val="0"/>
+              <w:jc w:val="center"/>
+              <w:rPr>
+                <w:color w:val="414042"/>
+                <w:sz w:val="20"/>
+                <w:szCs w:val="20"/>
+              </w:rPr>
+            </w:pPr>
+            <w:r>
+              <w:rPr>
+                <w:color w:val="414042"/>
+                <w:sz w:val="20"/>
+                <w:szCs w:val="20"/>
+              </w:rPr>
+              <w:t>{price1}</w:t>
+            </w:r>
+          </w:p>
+        </w:tc>
+        <w:tc>
+          <w:tcPr>
+            <w:tcW w:w="1616" w:type="dxa"/>
+            <w:gridSpan w:val="2"/>
+            <w:shd w:val="clear" w:color="auto" w:fill="FFFFFF" w:themeFill="background1"/>
+            <w:tcMar>
+              <w:top w:w="99" w:type="dxa"/>
+              <w:left w:w="99" w:type="dxa"/>
+              <w:bottom w:w="99" w:type="dxa"/>
+              <w:right w:w="99" w:type="dxa"/>
+            </w:tcMar>
+          </w:tcPr>
+          <w:p>
+            <w:pPr>
+              <w:widowControl w:val="0"/>
+              <w:spacing w:line="240" w:lineRule="auto"/>
+              <w:contextualSpacing w:val="0"/>
+              <w:jc w:val="center"/>
+              <w:rPr>
+                <w:color w:val="414042"/>
+                <w:sz w:val="20"/>
+                <w:szCs w:val="20"/>
+              </w:rPr>
+            </w:pPr>
+            <w:r>
+              <w:rPr>
+                <w:color w:val="414042"/>
+                <w:sz w:val="20"/>
+                <w:szCs w:val="20"/>
+              </w:rPr>
+              <w:t>{price1}</w:t>
+            </w:r>
+          </w:p>
+        </w:tc>
+        <w:tc>
+          <w:tcPr>
+            <w:tcW w:w="220" w:type="dxa"/>
+            <w:shd w:val="clear" w:color="auto" w:fill="FFFFFF" w:themeFill="background1"/>
+          </w:tcPr>
+          <w:p>
+            <w:pPr>
+              <w:widowControl w:val="0"/>
+              <w:spacing w:line="240" w:lineRule="auto"/>
+              <w:contextualSpacing w:val="0"/>
+              <w:jc w:val="center"/>
+              <w:rPr>
+                <w:color w:val="404040"/>
+                <w:sz w:val="20"/>
+                <w:szCs w:val="20"/>
+              </w:rPr>
+            </w:pPr>
+          </w:p>
+        </w:tc>
+        <w:tc>
+          <w:tcPr>
+            <w:tcW w:w="4453" w:type="dxa"/>
+            <w:gridSpan w:val="3"/>
+            <w:shd w:val="clear" w:color="auto" w:fill="FFFFFF" w:themeFill="background1"/>
+          </w:tcPr>
+          <w:p>
+            <w:pPr>
+              <w:widowControl w:val="0"/>
+              <w:spacing w:line="240" w:lineRule="auto"/>
+              <w:contextualSpacing w:val="0"/>
+              <w:jc w:val="right"/>
+              <w:rPr>
+                <w:color w:val="404040"/>
+                <w:sz w:val="20"/>
+                <w:szCs w:val="20"/>
+              </w:rPr>
+            </w:pPr>
+          </w:p>
+        </w:tc>
+      </w:tr>
+      <w:tr>
+        <w:trPr>
+          <w:cantSplit/>
+          <w:trHeight w:hRule="exact" w:val="432"/>
+        </w:trPr>
+        <w:tc>
+          <w:tcPr>
+            <w:tcW w:w="901" w:type="dxa"/>
+            <w:shd w:val="clear" w:color="auto" w:fill="FFFFFF" w:themeFill="background1"/>
+          </w:tcPr>
+          <w:p>
+            <w:pPr>
+              <w:widowControl w:val="0"/>
+              <w:spacing w:line="240" w:lineRule="auto"/>
+              <w:contextualSpacing w:val="0"/>
+              <w:rPr>
+                <w:color w:val="404040"/>
+                <w:sz w:val="20"/>
+                <w:szCs w:val="20"/>
+              </w:rPr>
+            </w:pPr>
+          </w:p>
+        </w:tc>
+        <w:tc>
+          <w:tcPr>
+            <w:tcW w:w="5374" w:type="dxa"/>
+            <w:gridSpan w:val="3"/>
+            <w:shd w:val="clear" w:color="auto" w:fill="FFFFFF" w:themeFill="background1"/>
+            <w:tcMar>
+              <w:top w:w="99" w:type="dxa"/>
+              <w:left w:w="99" w:type="dxa"/>
+              <w:bottom w:w="99" w:type="dxa"/>
+              <w:right w:w="99" w:type="dxa"/>
+            </w:tcMar>
+            <w:vAlign w:val="center"/>
+          </w:tcPr>
+          <w:p>
+            <w:pPr>
+              <w:widowControl w:val="0"/>
+              <w:spacing w:line="240" w:lineRule="auto"/>
+              <w:contextualSpacing w:val="0"/>
+              <w:rPr>
+                <w:color w:val="414042"/>
+                <w:sz w:val="20"/>
+                <w:szCs w:val="20"/>
+              </w:rPr>
+            </w:pPr>
+            <w:r>
+              <w:rPr>
+                <w:color w:val="414042"/>
+                <w:sz w:val="20"/>
+                <w:szCs w:val="20"/>
+              </w:rPr>
+              <w:t xml:space="preserve">{item </w:t>
+            </w:r>
+            <w:r>
+              <w:rPr>
+                <w:color w:val="414042"/>
+                <w:sz w:val="20"/>
+                <w:szCs w:val="20"/>
+              </w:rPr>
+              <w:t>2</w:t>
+            </w:r>
+            <w:r>
+              <w:rPr>
+                <w:color w:val="414042"/>
+                <w:sz w:val="20"/>
+                <w:szCs w:val="20"/>
+              </w:rPr>
+              <w:t>}</w:t>
+            </w:r>
+          </w:p>
+        </w:tc>
+        <w:tc>
+          <w:tcPr>
+            <w:tcW w:w="1655" w:type="dxa"/>
+            <w:gridSpan w:val="3"/>
+            <w:shd w:val="clear" w:color="auto" w:fill="FFFFFF" w:themeFill="background1"/>
+            <w:tcMar>
+              <w:top w:w="99" w:type="dxa"/>
+              <w:left w:w="99" w:type="dxa"/>
+              <w:bottom w:w="99" w:type="dxa"/>
+              <w:right w:w="99" w:type="dxa"/>
+            </w:tcMar>
+            <w:vAlign w:val="center"/>
+          </w:tcPr>
+          <w:p>
+            <w:pPr>
+              <w:widowControl w:val="0"/>
+              <w:spacing w:line="240" w:lineRule="auto"/>
+              <w:contextualSpacing w:val="0"/>
+              <w:jc w:val="center"/>
+              <w:rPr>
+                <w:color w:val="414042"/>
+                <w:sz w:val="20"/>
+                <w:szCs w:val="20"/>
+              </w:rPr>
+            </w:pPr>
+            <w:r>
+              <w:rPr>
+                <w:color w:val="414042"/>
+                <w:sz w:val="20"/>
+                <w:szCs w:val="20"/>
+              </w:rPr>
+              <w:t>{qty1}</w:t>
+            </w:r>
+          </w:p>
+        </w:tc>
+        <w:tc>
+          <w:tcPr>
+            <w:tcW w:w="270" w:type="dxa"/>
+            <w:shd w:val="clear" w:color="auto" w:fill="FFFFFF" w:themeFill="background1"/>
+          </w:tcPr>
+          <w:p>
+            <w:pPr>
+              <w:widowControl w:val="0"/>
+              <w:spacing w:line="240" w:lineRule="auto"/>
+              <w:contextualSpacing w:val="0"/>
+              <w:jc w:val="right"/>
+              <w:rPr>
+                <w:color w:val="414042"/>
+                <w:sz w:val="20"/>
+                <w:szCs w:val="20"/>
+              </w:rPr>
+            </w:pPr>
+          </w:p>
+        </w:tc>
+        <w:tc>
+          <w:tcPr>
+            <w:tcW w:w="1440" w:type="dxa"/>
+            <w:shd w:val="clear" w:color="auto" w:fill="FFFFFF" w:themeFill="background1"/>
+            <w:tcMar>
+              <w:top w:w="99" w:type="dxa"/>
+              <w:left w:w="99" w:type="dxa"/>
+              <w:bottom w:w="99" w:type="dxa"/>
+              <w:right w:w="99" w:type="dxa"/>
+            </w:tcMar>
+            <w:vAlign w:val="center"/>
+          </w:tcPr>
+          <w:p>
+            <w:pPr>
+              <w:widowControl w:val="0"/>
+              <w:spacing w:line="240" w:lineRule="auto"/>
+              <w:contextualSpacing w:val="0"/>
+              <w:jc w:val="center"/>
+              <w:rPr>
+                <w:color w:val="414042"/>
+                <w:sz w:val="20"/>
+                <w:szCs w:val="20"/>
+              </w:rPr>
+            </w:pPr>
+            <w:r>
+              <w:rPr>
+                <w:color w:val="414042"/>
+                <w:sz w:val="20"/>
+                <w:szCs w:val="20"/>
+              </w:rPr>
+              <w:t>{</w:t>
+            </w:r>
+            <w:r>
+              <w:rPr>
+                <w:color w:val="414042"/>
+                <w:sz w:val="20"/>
+                <w:szCs w:val="20"/>
+              </w:rPr>
+              <w:t>price</w:t>
+            </w:r>
+            <w:r>
+              <w:rPr>
+                <w:color w:val="414042"/>
+                <w:sz w:val="20"/>
+                <w:szCs w:val="20"/>
+              </w:rPr>
+              <w:t>1}</w:t>
+            </w:r>
+          </w:p>
+        </w:tc>
+        <w:tc>
+          <w:tcPr>
+            <w:tcW w:w="1616" w:type="dxa"/>
+            <w:gridSpan w:val="2"/>
+            <w:shd w:val="clear" w:color="auto" w:fill="FFFFFF" w:themeFill="background1"/>
+            <w:tcMar>
+              <w:top w:w="99" w:type="dxa"/>
+              <w:left w:w="99" w:type="dxa"/>
+              <w:bottom w:w="99" w:type="dxa"/>
+              <w:right w:w="99" w:type="dxa"/>
+            </w:tcMar>
+          </w:tcPr>
+          <w:p>
+            <w:pPr>
+              <w:widowControl w:val="0"/>
+              <w:spacing w:line="240" w:lineRule="auto"/>
+              <w:contextualSpacing w:val="0"/>
+              <w:jc w:val="center"/>
+              <w:rPr>
+                <w:color w:val="414042"/>
+                <w:sz w:val="20"/>
+                <w:szCs w:val="20"/>
+              </w:rPr>
+            </w:pPr>
+            <w:r>
+              <w:rPr>
+                <w:color w:val="414042"/>
+                <w:sz w:val="20"/>
+                <w:szCs w:val="20"/>
+              </w:rPr>
+              <w:t>100</w:t>
+            </w:r>
+          </w:p>
+        </w:tc>
+        <w:tc>
+          <w:tcPr>
+            <w:tcW w:w="220" w:type="dxa"/>
+            <w:shd w:val="clear" w:color="auto" w:fill="FFFFFF" w:themeFill="background1"/>
+          </w:tcPr>
+          <w:p>
+            <w:pPr>
+              <w:widowControl w:val="0"/>
+              <w:spacing w:line="240" w:lineRule="auto"/>
+              <w:contextualSpacing w:val="0"/>
+              <w:jc w:val="right"/>
+              <w:rPr>
+                <w:color w:val="404040"/>
+                <w:sz w:val="20"/>
+                <w:szCs w:val="20"/>
+              </w:rPr>
+            </w:pPr>
+          </w:p>
+        </w:tc>
+        <w:tc>
+          <w:tcPr>
+            <w:tcW w:w="4453" w:type="dxa"/>
+            <w:gridSpan w:val="3"/>
+            <w:shd w:val="clear" w:color="auto" w:fill="FFFFFF" w:themeFill="background1"/>
+          </w:tcPr>
+          <w:p>
+            <w:pPr>
+              <w:widowControl w:val="0"/>
+              <w:spacing w:line="240" w:lineRule="auto"/>
+              <w:contextualSpacing w:val="0"/>
+              <w:jc w:val="right"/>
+              <w:rPr>
+                <w:color w:val="404040"/>
+                <w:sz w:val="20"/>
+                <w:szCs w:val="20"/>
+              </w:rPr>
+            </w:pPr>
+          </w:p>
+        </w:tc>
+      </w:tr>
+      <w:tr>
+        <w:trPr>
+          <w:cantSplit/>
+          <w:trHeight w:hRule="exact" w:val="432"/>
+        </w:trPr>
+        <w:tc>
+          <w:tcPr>
+            <w:tcW w:w="901" w:type="dxa"/>
+            <w:shd w:val="clear" w:color="auto" w:fill="FFFFFF" w:themeFill="background1"/>
+          </w:tcPr>
+          <w:p>
+            <w:pPr>
+              <w:widowControl w:val="0"/>
+              <w:spacing w:line="240" w:lineRule="auto"/>
+              <w:contextualSpacing w:val="0"/>
+              <w:rPr>
+                <w:color w:val="404040"/>
+                <w:sz w:val="20"/>
+                <w:szCs w:val="20"/>
+              </w:rPr>
+            </w:pPr>
+          </w:p>
+        </w:tc>
+        <w:tc>
+          <w:tcPr>
+            <w:tcW w:w="5374" w:type="dxa"/>
+            <w:gridSpan w:val="3"/>
+            <w:shd w:val="clear" w:color="auto" w:fill="FFFFFF" w:themeFill="background1"/>
+            <w:tcMar>
+              <w:top w:w="99" w:type="dxa"/>
+              <w:left w:w="99" w:type="dxa"/>
+              <w:bottom w:w="99" w:type="dxa"/>
+              <w:right w:w="99" w:type="dxa"/>
+            </w:tcMar>
+            <w:vAlign w:val="center"/>
+          </w:tcPr>
+          <w:p>
+            <w:pPr>
+              <w:widowControl w:val="0"/>
+              <w:spacing w:line="240" w:lineRule="auto"/>
+              <w:contextualSpacing w:val="0"/>
+              <w:rPr>
+                <w:color w:val="414042"/>
+                <w:sz w:val="20"/>
+                <w:szCs w:val="20"/>
+              </w:rPr>
+            </w:pPr>
+            <w:r>
+              <w:rPr>
+                <w:color w:val="414042"/>
+                <w:sz w:val="20"/>
+                <w:szCs w:val="20"/>
+              </w:rPr>
+              <w:t xml:space="preserve">{item </w:t>
+            </w:r>
+            <w:r>
+              <w:rPr>
+                <w:color w:val="414042"/>
+                <w:sz w:val="20"/>
+                <w:szCs w:val="20"/>
+              </w:rPr>
+              <w:t>3</w:t>
+            </w:r>
+            <w:r>
+              <w:rPr>
+                <w:color w:val="414042"/>
+                <w:sz w:val="20"/>
+                <w:szCs w:val="20"/>
+              </w:rPr>
+              <w:t>}</w:t>
+            </w:r>
+          </w:p>
+        </w:tc>
+        <w:tc>
+          <w:tcPr>
+            <w:tcW w:w="1655" w:type="dxa"/>
+            <w:gridSpan w:val="3"/>
+            <w:shd w:val="clear" w:color="auto" w:fill="FFFFFF" w:themeFill="background1"/>
+            <w:tcMar>
+              <w:top w:w="99" w:type="dxa"/>
+              <w:left w:w="99" w:type="dxa"/>
+              <w:bottom w:w="99" w:type="dxa"/>
+              <w:right w:w="99" w:type="dxa"/>
+            </w:tcMar>
+            <w:vAlign w:val="center"/>
+          </w:tcPr>
+          <w:p>
+            <w:pPr>
+              <w:widowControl w:val="0"/>
+              <w:spacing w:line="240" w:lineRule="auto"/>
+              <w:contextualSpacing w:val="0"/>
+              <w:jc w:val="center"/>
+              <w:rPr>
+                <w:color w:val="414042"/>
+                <w:sz w:val="20"/>
+                <w:szCs w:val="20"/>
+              </w:rPr>
+            </w:pPr>
+            <w:r>
+              <w:rPr>
+                <w:color w:val="414042"/>
+                <w:sz w:val="20"/>
+                <w:szCs w:val="20"/>
+              </w:rPr>
+              <w:t>{qty1}</w:t>
+            </w:r>
+          </w:p>
+        </w:tc>
+        <w:tc>
+          <w:tcPr>
+            <w:tcW w:w="270" w:type="dxa"/>
+            <w:shd w:val="clear" w:color="auto" w:fill="FFFFFF" w:themeFill="background1"/>
+          </w:tcPr>
+          <w:p>
+            <w:pPr>
+              <w:widowControl w:val="0"/>
+              <w:spacing w:line="240" w:lineRule="auto"/>
+              <w:contextualSpacing w:val="0"/>
+              <w:jc w:val="right"/>
+              <w:rPr>
+                <w:color w:val="414042"/>
+                <w:sz w:val="20"/>
+                <w:szCs w:val="20"/>
+              </w:rPr>
+            </w:pPr>
+          </w:p>
+        </w:tc>
+        <w:tc>
+          <w:tcPr>
+            <w:tcW w:w="1440" w:type="dxa"/>
+            <w:shd w:val="clear" w:color="auto" w:fill="FFFFFF" w:themeFill="background1"/>
+            <w:tcMar>
+              <w:top w:w="99" w:type="dxa"/>
+              <w:left w:w="99" w:type="dxa"/>
+              <w:bottom w:w="99" w:type="dxa"/>
+              <w:right w:w="99" w:type="dxa"/>
+            </w:tcMar>
+            <w:vAlign w:val="center"/>
+          </w:tcPr>
+          <w:p>
+            <w:pPr>
+              <w:widowControl w:val="0"/>
+              <w:spacing w:line="240" w:lineRule="auto"/>
+              <w:contextualSpacing w:val="0"/>
+              <w:jc w:val="center"/>
+              <w:rPr>
+                <w:color w:val="414042"/>
+                <w:sz w:val="20"/>
+                <w:szCs w:val="20"/>
+              </w:rPr>
+            </w:pPr>
+            <w:r>
+              <w:rPr>
+                <w:color w:val="414042"/>
+                <w:sz w:val="20"/>
+                <w:szCs w:val="20"/>
+              </w:rPr>
+              <w:t>{price1}</w:t>
+            </w:r>
+          </w:p>
+        </w:tc>
+        <w:tc>
+          <w:tcPr>
+            <w:tcW w:w="1616" w:type="dxa"/>
+            <w:gridSpan w:val="2"/>
+            <w:shd w:val="clear" w:color="auto" w:fill="FFFFFF" w:themeFill="background1"/>
+            <w:tcMar>
+              <w:top w:w="99" w:type="dxa"/>
+              <w:left w:w="99" w:type="dxa"/>
+              <w:bottom w:w="99" w:type="dxa"/>
+              <w:right w:w="99" w:type="dxa"/>
+            </w:tcMar>
+            <w:vAlign w:val="center"/>
+          </w:tcPr>
+          <w:p>
+            <w:pPr>
+              <w:widowControl w:val="0"/>
+              <w:spacing w:line="240" w:lineRule="auto"/>
+              <w:contextualSpacing w:val="0"/>
+              <w:jc w:val="center"/>
+              <w:rPr>
+                <w:color w:val="414042"/>
+                <w:sz w:val="20"/>
+                <w:szCs w:val="20"/>
+              </w:rPr>
+            </w:pPr>
+            <w:r>
+              <w:rPr>
+                <w:color w:val="414042"/>
+                <w:sz w:val="20"/>
+                <w:szCs w:val="20"/>
+              </w:rPr>
+              <w:t>100</w:t>
+            </w:r>
+          </w:p>
+        </w:tc>
+        <w:tc>
+          <w:tcPr>
+            <w:tcW w:w="220" w:type="dxa"/>
+            <w:shd w:val="clear" w:color="auto" w:fill="FFFFFF" w:themeFill="background1"/>
+          </w:tcPr>
+          <w:p>
+            <w:pPr>
+              <w:widowControl w:val="0"/>
+              <w:spacing w:line="240" w:lineRule="auto"/>
+              <w:contextualSpacing w:val="0"/>
+              <w:jc w:val="right"/>
+              <w:rPr>
+                <w:color w:val="404040"/>
+                <w:sz w:val="20"/>
+                <w:szCs w:val="20"/>
+              </w:rPr>
+            </w:pPr>
+          </w:p>
+        </w:tc>
+        <w:tc>
+          <w:tcPr>
+            <w:tcW w:w="4453" w:type="dxa"/>
+            <w:gridSpan w:val="3"/>
+            <w:shd w:val="clear" w:color="auto" w:fill="FFFFFF" w:themeFill="background1"/>
+          </w:tcPr>
+          <w:p>
+            <w:pPr>
+              <w:widowControl w:val="0"/>
+              <w:spacing w:line="240" w:lineRule="auto"/>
+              <w:contextualSpacing w:val="0"/>
+              <w:jc w:val="right"/>
+              <w:rPr>
+                <w:color w:val="404040"/>
+                <w:sz w:val="20"/>
+                <w:szCs w:val="20"/>
+              </w:rPr>
+            </w:pPr>
+          </w:p>
+        </w:tc>
+      </w:tr>
+      <w:tr>
+        <w:trPr>
+          <w:cantSplit/>
+          <w:trHeight w:hRule="exact" w:val="432"/>
+        </w:trPr>
+        <w:tc>
+          <w:tcPr>
+            <w:tcW w:w="901" w:type="dxa"/>
+            <w:shd w:val="clear" w:color="auto" w:fill="FFFFFF" w:themeFill="background1"/>
+          </w:tcPr>
+          <w:p>
+            <w:pPr>
+              <w:widowControl w:val="0"/>
+              <w:spacing w:line="240" w:lineRule="auto"/>
+              <w:contextualSpacing w:val="0"/>
+              <w:rPr>
+                <w:color w:val="404040"/>
+                <w:sz w:val="20"/>
+                <w:szCs w:val="20"/>
+              </w:rPr>
+            </w:pPr>
+          </w:p>
+        </w:tc>
+        <w:tc>
+          <w:tcPr>
+            <w:tcW w:w="5374" w:type="dxa"/>
+            <w:gridSpan w:val="3"/>
+            <w:shd w:val="clear" w:color="auto" w:fill="FFFFFF" w:themeFill="background1"/>
+            <w:tcMar>
+              <w:top w:w="99" w:type="dxa"/>
+              <w:left w:w="99" w:type="dxa"/>
+              <w:bottom w:w="99" w:type="dxa"/>
+              <w:right w:w="99" w:type="dxa"/>
+            </w:tcMar>
+            <w:vAlign w:val="center"/>
+          </w:tcPr>
+          <w:p>
+            <w:pPr>
+              <w:widowControl w:val="0"/>
+              <w:spacing w:line="240" w:lineRule="auto"/>
+              <w:contextualSpacing w:val="0"/>
+              <w:rPr>
+                <w:color w:val="414042"/>
+                <w:sz w:val="20"/>
+                <w:szCs w:val="20"/>
+              </w:rPr>
+            </w:pPr>
+            <w:r>
+              <w:rPr>
                 <w:noProof/>
               </w:rPr>
               <w:drawing>
-                <wp:anchor distT="0" distB="0" distL="114300" distR="114300" simplePos="0" relativeHeight="251664384" behindDoc="0" locked="0" layoutInCell="1" allowOverlap="1" wp14:anchorId="482EA1A1" wp14:editId="4B54CC23">
+                <wp:anchor distT="0" distB="0" distL="114300" distR="114300" simplePos="0" relativeHeight="251664384" behindDoc="0" locked="0" layoutInCell="1" allowOverlap="1" wp14:anchorId="482EA1A1" wp14:editId="7A66250E">
                   <wp:simplePos x="0" y="0"/>
                   <wp:positionH relativeFrom="column">
-                    <wp:posOffset>1438910</wp:posOffset>
+                    <wp:posOffset>185420</wp:posOffset>
                   </wp:positionH>
                   <wp:positionV relativeFrom="page">
-                    <wp:posOffset>-13335</wp:posOffset>
+                    <wp:posOffset>-298450</wp:posOffset>
                   </wp:positionV>
-                  <wp:extent cx="3476625" cy="3476625"/>
+                  <wp:extent cx="3343275" cy="3343275"/>
                   <wp:effectExtent l="0" t="0" r="0" b="9525"/>
                   <wp:wrapNone/>
                   <wp:docPr id="1" name="Picture 1"/>
@@ -1176,7 +2298,7 @@
                         <pic:spPr>
                           <a:xfrm>
                             <a:off x="0" y="0"/>
-                            <a:ext cx="3476625" cy="3476625"/>
+                            <a:ext cx="3343275" cy="3343275"/>
                           </a:xfrm>
                           <a:prstGeom prst="rect">
                             <a:avLst/>
@@ -1196,12 +2318,27 @@
             </w:r>
             <w:r>
               <w:rPr>
-                <w:b/>
-                <w:color w:val="000000" w:themeColor="text1"/>
-                <w:sz w:val="20"/>
-                <w:szCs w:val="20"/>
-              </w:rPr>
-              <w:t>Description</w:t>
+                <w:color w:val="414042"/>
+                <w:sz w:val="20"/>
+                <w:szCs w:val="20"/>
+              </w:rPr>
+              <w:t xml:space="preserve">{item </w:t>
+            </w:r>
+            <w:r>
+              <w:rPr>
+                <w:color w:val="414042"/>
+                <w:sz w:val="20"/>
+                <w:szCs w:val="20"/>
+              </w:rPr>
+              <w:t>4</w:t>
+            </w:r>
+            <w:r>
+              <w:rPr>
+                <w:color w:val="414042"/>
+                <w:sz w:val="20"/>
+                <w:szCs w:val="20"/>
+              </w:rPr>
+              <w:t>}</w:t>
             </w:r>
           </w:p>
         </w:tc>
@@ -1216,27 +2353,27 @@
               <w:bottom w:w="99" w:type="dxa"/>
               <w:right w:w="99" w:type="dxa"/>
             </w:tcMar>
-          </w:tcPr>
-          <w:p>
-            <w:pPr>
+            <w:vAlign w:val="center"/>
+          </w:tcPr>
+          <w:p>
+            <w:pPr>
+              <w:widowControl w:val="0"/>
               <w:spacing w:line="240" w:lineRule="auto"/>
               <w:contextualSpacing w:val="0"/>
               <w:jc w:val="center"/>
               <w:rPr>
-                <w:color w:val="000000" w:themeColor="text1"/>
-                <w:sz w:val="20"/>
-                <w:szCs w:val="20"/>
-                <w:shd w:val="clear" w:color="auto" w:fill="0D83DD"/>
-              </w:rPr>
-            </w:pPr>
-            <w:r>
-              <w:rPr>
-                <w:b/>
-                <w:color w:val="000000" w:themeColor="text1"/>
-                <w:sz w:val="20"/>
-                <w:szCs w:val="20"/>
-              </w:rPr>
-              <w:t>Quantity</w:t>
+                <w:color w:val="414042"/>
+                <w:sz w:val="20"/>
+                <w:szCs w:val="20"/>
+              </w:rPr>
+            </w:pPr>
+            <w:r>
+              <w:rPr>
+                <w:color w:val="414042"/>
+                <w:sz w:val="20"/>
+                <w:szCs w:val="20"/>
+              </w:rPr>
+              <w:t>{qty1}</w:t>
             </w:r>
           </w:p>
         </w:tc>
@@ -1247,58 +2384,49 @@
           </w:tcPr>
           <w:p>
             <w:pPr>
+              <w:widowControl w:val="0"/>
+              <w:spacing w:line="240" w:lineRule="auto"/>
+              <w:contextualSpacing w:val="0"/>
+              <w:jc w:val="right"/>
+              <w:rPr>
+                <w:color w:val="414042"/>
+                <w:sz w:val="20"/>
+                <w:szCs w:val="20"/>
+              </w:rPr>
+            </w:pPr>
+          </w:p>
+        </w:tc>
+        <w:tc>
+          <w:tcPr>
+            <w:tcW w:w="1440" w:type="dxa"/>
+            <w:shd w:val="clear" w:color="auto" w:fill="FFFFFF" w:themeFill="background1"/>
+            <w:tcMar>
+              <w:top w:w="99" w:type="dxa"/>
+              <w:left w:w="99" w:type="dxa"/>
+              <w:bottom w:w="99" w:type="dxa"/>
+              <w:right w:w="99" w:type="dxa"/>
+            </w:tcMar>
+            <w:vAlign w:val="center"/>
+          </w:tcPr>
+          <w:p>
+            <w:pPr>
+              <w:widowControl w:val="0"/>
               <w:spacing w:line="240" w:lineRule="auto"/>
               <w:contextualSpacing w:val="0"/>
               <w:jc w:val="center"/>
               <w:rPr>
-                <w:b/>
-                <w:color w:val="000000" w:themeColor="text1"/>
-                <w:sz w:val="20"/>
-                <w:szCs w:val="20"/>
-              </w:rPr>
-            </w:pPr>
-          </w:p>
-        </w:tc>
-        <w:tc>
-          <w:tcPr>
-            <w:tcW w:w="1440" w:type="dxa"/>
-            <w:shd w:val="clear" w:color="auto" w:fill="FFFFFF" w:themeFill="background1"/>
-            <w:tcMar>
-              <w:top w:w="99" w:type="dxa"/>
-              <w:left w:w="99" w:type="dxa"/>
-              <w:bottom w:w="99" w:type="dxa"/>
-              <w:right w:w="99" w:type="dxa"/>
-            </w:tcMar>
-          </w:tcPr>
-          <w:p>
-            <w:pPr>
-              <w:spacing w:line="240" w:lineRule="auto"/>
-              <w:contextualSpacing w:val="0"/>
-              <w:jc w:val="center"/>
-              <w:rPr>
-                <w:color w:val="000000" w:themeColor="text1"/>
-                <w:sz w:val="20"/>
-                <w:szCs w:val="20"/>
-                <w:shd w:val="clear" w:color="auto" w:fill="0D83DD"/>
-              </w:rPr>
-            </w:pPr>
-            <w:r>
-              <w:rPr>
-                <w:b/>
-                <w:color w:val="000000" w:themeColor="text1"/>
-                <w:sz w:val="20"/>
-                <w:szCs w:val="20"/>
-              </w:rPr>
-              <w:t>Price/</w:t>
-            </w:r>
-            <w:r>
-              <w:rPr>
-                <w:b/>
-                <w:color w:val="000000" w:themeColor="text1"/>
-                <w:sz w:val="20"/>
-                <w:szCs w:val="20"/>
-              </w:rPr>
-              <w:t>Unit</w:t>
+                <w:color w:val="414042"/>
+                <w:sz w:val="20"/>
+                <w:szCs w:val="20"/>
+              </w:rPr>
+            </w:pPr>
+            <w:r>
+              <w:rPr>
+                <w:color w:val="414042"/>
+                <w:sz w:val="20"/>
+                <w:szCs w:val="20"/>
+              </w:rPr>
+              <w:t>{price1}</w:t>
             </w:r>
           </w:p>
         </w:tc>
@@ -1313,27 +2441,27 @@
               <w:bottom w:w="99" w:type="dxa"/>
               <w:right w:w="99" w:type="dxa"/>
             </w:tcMar>
-          </w:tcPr>
-          <w:p>
-            <w:pPr>
+            <w:vAlign w:val="center"/>
+          </w:tcPr>
+          <w:p>
+            <w:pPr>
+              <w:widowControl w:val="0"/>
               <w:spacing w:line="240" w:lineRule="auto"/>
               <w:contextualSpacing w:val="0"/>
               <w:jc w:val="center"/>
               <w:rPr>
-                <w:color w:val="000000" w:themeColor="text1"/>
-                <w:sz w:val="20"/>
-                <w:szCs w:val="20"/>
-                <w:shd w:val="clear" w:color="auto" w:fill="0D83DD"/>
-              </w:rPr>
-            </w:pPr>
-            <w:r>
-              <w:rPr>
-                <w:b/>
-                <w:color w:val="000000" w:themeColor="text1"/>
-                <w:sz w:val="20"/>
-                <w:szCs w:val="20"/>
-              </w:rPr>
-              <w:t>Amount</w:t>
+                <w:color w:val="414042"/>
+                <w:sz w:val="20"/>
+                <w:szCs w:val="20"/>
+              </w:rPr>
+            </w:pPr>
+            <w:r>
+              <w:rPr>
+                <w:color w:val="414042"/>
+                <w:sz w:val="20"/>
+                <w:szCs w:val="20"/>
+              </w:rPr>
+              <w:t>100</w:t>
             </w:r>
           </w:p>
         </w:tc>
@@ -1344,12 +2472,12 @@
           </w:tcPr>
           <w:p>
             <w:pPr>
+              <w:widowControl w:val="0"/>
               <w:spacing w:line="240" w:lineRule="auto"/>
               <w:contextualSpacing w:val="0"/>
               <w:jc w:val="right"/>
               <w:rPr>
-                <w:b/>
-                <w:color w:val="000000" w:themeColor="text1"/>
+                <w:color w:val="404040"/>
                 <w:sz w:val="20"/>
                 <w:szCs w:val="20"/>
               </w:rPr>
@@ -1364,191 +2492,14 @@
           </w:tcPr>
           <w:p>
             <w:pPr>
+              <w:widowControl w:val="0"/>
               <w:spacing w:line="240" w:lineRule="auto"/>
               <w:contextualSpacing w:val="0"/>
               <w:jc w:val="right"/>
               <w:rPr>
-                <w:b/>
-                <w:color w:val="000000" w:themeColor="text1"/>
-                <w:sz w:val="20"/>
-                <w:szCs w:val="20"/>
-              </w:rPr>
-            </w:pPr>
-          </w:p>
-        </w:tc>
-      </w:tr>
-      <w:tr>
-        <w:trPr>
-          <w:trHeight w:hRule="exact" w:val="29"/>
-        </w:trPr>
-        <w:tc>
-          <w:tcPr>
-            <w:tcW w:w="901" w:type="dxa"/>
-            <w:shd w:val="clear" w:color="auto" w:fill="FFFFFF" w:themeFill="background1"/>
-          </w:tcPr>
-          <w:p>
-            <w:pPr>
-              <w:spacing w:line="240" w:lineRule="auto"/>
-              <w:contextualSpacing w:val="0"/>
-              <w:jc w:val="center"/>
-              <w:rPr>
-                <w:color w:val="000000" w:themeColor="text1"/>
-                <w:sz w:val="11"/>
-                <w:szCs w:val="11"/>
-              </w:rPr>
-            </w:pPr>
-          </w:p>
-        </w:tc>
-        <w:tc>
-          <w:tcPr>
-            <w:tcW w:w="5374" w:type="dxa"/>
-            <w:gridSpan w:val="3"/>
-            <w:shd w:val="clear" w:color="auto" w:fill="FFFFFF" w:themeFill="background1"/>
-            <w:tcMar>
-              <w:top w:w="99" w:type="dxa"/>
-              <w:left w:w="99" w:type="dxa"/>
-              <w:bottom w:w="99" w:type="dxa"/>
-              <w:right w:w="99" w:type="dxa"/>
-            </w:tcMar>
-          </w:tcPr>
-          <w:p>
-            <w:pPr>
-              <w:spacing w:line="240" w:lineRule="auto"/>
-              <w:contextualSpacing w:val="0"/>
-              <w:jc w:val="center"/>
-              <w:rPr>
-                <w:color w:val="000000" w:themeColor="text1"/>
-                <w:sz w:val="11"/>
-                <w:szCs w:val="11"/>
-              </w:rPr>
-            </w:pPr>
-          </w:p>
-        </w:tc>
-        <w:tc>
-          <w:tcPr>
-            <w:tcW w:w="1655" w:type="dxa"/>
-            <w:gridSpan w:val="3"/>
-            <w:shd w:val="clear" w:color="auto" w:fill="FFFFFF" w:themeFill="background1"/>
-            <w:tcMar>
-              <w:top w:w="99" w:type="dxa"/>
-              <w:left w:w="99" w:type="dxa"/>
-              <w:bottom w:w="99" w:type="dxa"/>
-              <w:right w:w="99" w:type="dxa"/>
-            </w:tcMar>
-          </w:tcPr>
-          <w:p>
-            <w:pPr>
-              <w:spacing w:line="240" w:lineRule="auto"/>
-              <w:contextualSpacing w:val="0"/>
-              <w:jc w:val="center"/>
-              <w:rPr>
-                <w:color w:val="000000" w:themeColor="text1"/>
-                <w:sz w:val="11"/>
-                <w:szCs w:val="11"/>
-              </w:rPr>
-            </w:pPr>
-          </w:p>
-        </w:tc>
-        <w:tc>
-          <w:tcPr>
-            <w:tcW w:w="270" w:type="dxa"/>
-            <w:shd w:val="clear" w:color="auto" w:fill="FFFFFF" w:themeFill="background1"/>
-          </w:tcPr>
-          <w:p>
-            <w:pPr>
-              <w:spacing w:line="240" w:lineRule="auto"/>
-              <w:contextualSpacing w:val="0"/>
-              <w:jc w:val="center"/>
-              <w:rPr>
-                <w:color w:val="000000" w:themeColor="text1"/>
-                <w:sz w:val="11"/>
-                <w:szCs w:val="11"/>
-              </w:rPr>
-            </w:pPr>
-          </w:p>
-        </w:tc>
-        <w:tc>
-          <w:tcPr>
-            <w:tcW w:w="1440" w:type="dxa"/>
-            <w:shd w:val="clear" w:color="auto" w:fill="FFFFFF" w:themeFill="background1"/>
-            <w:tcMar>
-              <w:top w:w="99" w:type="dxa"/>
-              <w:left w:w="99" w:type="dxa"/>
-              <w:bottom w:w="99" w:type="dxa"/>
-              <w:right w:w="99" w:type="dxa"/>
-            </w:tcMar>
-          </w:tcPr>
-          <w:p>
-            <w:pPr>
-              <w:spacing w:line="240" w:lineRule="auto"/>
-              <w:contextualSpacing w:val="0"/>
-              <w:jc w:val="center"/>
-              <w:rPr>
-                <w:color w:val="000000" w:themeColor="text1"/>
-                <w:sz w:val="11"/>
-                <w:szCs w:val="11"/>
-              </w:rPr>
-            </w:pPr>
-          </w:p>
-        </w:tc>
-        <w:tc>
-          <w:tcPr>
-            <w:tcW w:w="1616" w:type="dxa"/>
-            <w:gridSpan w:val="2"/>
-            <w:shd w:val="clear" w:color="auto" w:fill="FFFFFF" w:themeFill="background1"/>
-            <w:tcMar>
-              <w:top w:w="99" w:type="dxa"/>
-              <w:left w:w="99" w:type="dxa"/>
-              <w:bottom w:w="99" w:type="dxa"/>
-              <w:right w:w="99" w:type="dxa"/>
-            </w:tcMar>
-          </w:tcPr>
-          <w:p>
-            <w:pPr>
-              <w:spacing w:line="240" w:lineRule="auto"/>
-              <w:contextualSpacing w:val="0"/>
-              <w:jc w:val="center"/>
-              <w:rPr>
-                <w:color w:val="000000" w:themeColor="text1"/>
-                <w:sz w:val="11"/>
-                <w:szCs w:val="11"/>
-              </w:rPr>
-            </w:pPr>
-          </w:p>
-        </w:tc>
-        <w:tc>
-          <w:tcPr>
-            <w:tcW w:w="220" w:type="dxa"/>
-            <w:shd w:val="clear" w:color="auto" w:fill="FFFFFF" w:themeFill="background1"/>
-          </w:tcPr>
-          <w:p>
-            <w:pPr>
-              <w:spacing w:line="240" w:lineRule="auto"/>
-              <w:contextualSpacing w:val="0"/>
-              <w:jc w:val="right"/>
-              <w:rPr>
-                <w:color w:val="000000" w:themeColor="text1"/>
-                <w:sz w:val="11"/>
-                <w:szCs w:val="11"/>
-              </w:rPr>
-            </w:pPr>
-          </w:p>
-        </w:tc>
-        <w:tc>
-          <w:tcPr>
-            <w:tcW w:w="4453" w:type="dxa"/>
-            <w:gridSpan w:val="3"/>
-            <w:shd w:val="clear" w:color="auto" w:fill="FFFFFF" w:themeFill="background1"/>
-          </w:tcPr>
-          <w:p>
-            <w:pPr>
-              <w:spacing w:line="240" w:lineRule="auto"/>
-              <w:contextualSpacing w:val="0"/>
-              <w:jc w:val="right"/>
-              <w:rPr>
-                <w:color w:val="000000" w:themeColor="text1"/>
-                <w:sz w:val="11"/>
-                <w:szCs w:val="11"/>
+                <w:color w:val="404040"/>
+                <w:sz w:val="20"/>
+                <w:szCs w:val="20"/>
               </w:rPr>
             </w:pPr>
           </w:p>
@@ -1607,7 +2558,23 @@
                 <w:sz w:val="20"/>
                 <w:szCs w:val="20"/>
               </w:rPr>
-              <w:t>Your item name</w:t>
+              <w:t xml:space="preserve">{item </w:t>
+            </w:r>
+            <w:r>
+              <w:rPr>
+                <w:color w:val="414042"/>
+                <w:sz w:val="20"/>
+                <w:szCs w:val="20"/>
+              </w:rPr>
+              <w:t>5</w:t>
+            </w:r>
+            <w:r>
+              <w:rPr>
+                <w:color w:val="414042"/>
+                <w:sz w:val="20"/>
+                <w:szCs w:val="20"/>
+              </w:rPr>
+              <w:t>}</w:t>
             </w:r>
           </w:p>
         </w:tc>
@@ -1642,7 +2609,7 @@
                 <w:sz w:val="20"/>
                 <w:szCs w:val="20"/>
               </w:rPr>
-              <w:t>1</w:t>
+              <w:t>{qty1}</w:t>
             </w:r>
           </w:p>
         </w:tc>
@@ -1695,7 +2662,7 @@
                 <w:sz w:val="20"/>
                 <w:szCs w:val="20"/>
               </w:rPr>
-              <w:t>100</w:t>
+              <w:t>{price1}</w:t>
             </w:r>
           </w:p>
         </w:tc>
@@ -1710,6 +2677,7 @@
               <w:bottom w:w="99" w:type="dxa"/>
               <w:right w:w="99" w:type="dxa"/>
             </w:tcMar>
+            <w:vAlign w:val="center"/>
           </w:tcPr>
           <w:p>
             <w:pPr>
@@ -1729,15 +2697,7 @@
                 <w:sz w:val="20"/>
                 <w:szCs w:val="20"/>
               </w:rPr>
-              <w:t>1</w:t>
-            </w:r>
-            <w:r>
-              <w:rPr>
-                <w:color w:val="414042"/>
-                <w:sz w:val="20"/>
-                <w:szCs w:val="20"/>
-              </w:rPr>
-              <w:t>00</w:t>
+              <w:t>100</w:t>
             </w:r>
           </w:p>
         </w:tc>
@@ -1751,7 +2711,7 @@
               <w:widowControl w:val="0"/>
               <w:spacing w:line="240" w:lineRule="auto"/>
               <w:contextualSpacing w:val="0"/>
-              <w:jc w:val="center"/>
+              <w:jc w:val="right"/>
               <w:rPr>
                 <w:color w:val="404040"/>
                 <w:sz w:val="20"/>
@@ -1834,7 +2794,23 @@
                 <w:sz w:val="20"/>
                 <w:szCs w:val="20"/>
               </w:rPr>
-              <w:t>Your item name</w:t>
+              <w:t xml:space="preserve">{item </w:t>
+            </w:r>
+            <w:r>
+              <w:rPr>
+                <w:color w:val="414042"/>
+                <w:sz w:val="20"/>
+                <w:szCs w:val="20"/>
+              </w:rPr>
+              <w:t>6</w:t>
+            </w:r>
+            <w:r>
+              <w:rPr>
+                <w:color w:val="414042"/>
+                <w:sz w:val="20"/>
+                <w:szCs w:val="20"/>
+              </w:rPr>
+              <w:t>}</w:t>
             </w:r>
           </w:p>
         </w:tc>
@@ -1869,7 +2845,7 @@
                 <w:sz w:val="20"/>
                 <w:szCs w:val="20"/>
               </w:rPr>
-              <w:t>1</w:t>
+              <w:t>{qty1}</w:t>
             </w:r>
           </w:p>
         </w:tc>
@@ -1922,7 +2898,7 @@
                 <w:sz w:val="20"/>
                 <w:szCs w:val="20"/>
               </w:rPr>
-              <w:t>100</w:t>
+              <w:t>{price1}</w:t>
             </w:r>
           </w:p>
         </w:tc>
@@ -1937,6 +2913,7 @@
               <w:bottom w:w="99" w:type="dxa"/>
               <w:right w:w="99" w:type="dxa"/>
             </w:tcMar>
+            <w:vAlign w:val="center"/>
           </w:tcPr>
           <w:p>
             <w:pPr>
@@ -2053,7 +3030,23 @@
                 <w:sz w:val="20"/>
                 <w:szCs w:val="20"/>
               </w:rPr>
-              <w:t>Your item name</w:t>
+              <w:t xml:space="preserve">{item </w:t>
+            </w:r>
+            <w:r>
+              <w:rPr>
+                <w:color w:val="414042"/>
+                <w:sz w:val="20"/>
+                <w:szCs w:val="20"/>
+              </w:rPr>
+              <w:t>7</w:t>
+            </w:r>
+            <w:r>
+              <w:rPr>
+                <w:color w:val="414042"/>
+                <w:sz w:val="20"/>
+                <w:szCs w:val="20"/>
+              </w:rPr>
+              <w:t>}</w:t>
             </w:r>
           </w:p>
         </w:tc>
@@ -2088,7 +3081,7 @@
                 <w:sz w:val="20"/>
                 <w:szCs w:val="20"/>
               </w:rPr>
-              <w:t>1</w:t>
+              <w:t>{qty1}</w:t>
             </w:r>
           </w:p>
         </w:tc>
@@ -2141,887 +3134,7 @@
                 <w:sz w:val="20"/>
                 <w:szCs w:val="20"/>
               </w:rPr>
-              <w:t>100</w:t>
-            </w:r>
-          </w:p>
-        </w:tc>
-        <w:tc>
-          <w:tcPr>
-            <w:tcW w:w="1616" w:type="dxa"/>
-            <w:gridSpan w:val="2"/>
-            <w:shd w:val="clear" w:color="auto" w:fill="FFFFFF" w:themeFill="background1"/>
-            <w:tcMar>
-              <w:top w:w="99" w:type="dxa"/>
-              <w:left w:w="99" w:type="dxa"/>
-              <w:bottom w:w="99" w:type="dxa"/>
-              <w:right w:w="99" w:type="dxa"/>
-            </w:tcMar>
-            <w:vAlign w:val="center"/>
-          </w:tcPr>
-          <w:p>
-            <w:pPr>
-              <w:widowControl w:val="0"/>
-              <w:spacing w:line="240" w:lineRule="auto"/>
-              <w:contextualSpacing w:val="0"/>
-              <w:jc w:val="center"/>
-              <w:rPr>
-                <w:color w:val="414042"/>
-                <w:sz w:val="20"/>
-                <w:szCs w:val="20"/>
-              </w:rPr>
-            </w:pPr>
-            <w:r>
-              <w:rPr>
-                <w:color w:val="414042"/>
-                <w:sz w:val="20"/>
-                <w:szCs w:val="20"/>
-              </w:rPr>
-              <w:t>100</w:t>
-            </w:r>
-          </w:p>
-        </w:tc>
-        <w:tc>
-          <w:tcPr>
-            <w:tcW w:w="220" w:type="dxa"/>
-            <w:shd w:val="clear" w:color="auto" w:fill="FFFFFF" w:themeFill="background1"/>
-          </w:tcPr>
-          <w:p>
-            <w:pPr>
-              <w:widowControl w:val="0"/>
-              <w:spacing w:line="240" w:lineRule="auto"/>
-              <w:contextualSpacing w:val="0"/>
-              <w:jc w:val="right"/>
-              <w:rPr>
-                <w:color w:val="404040"/>
-                <w:sz w:val="20"/>
-                <w:szCs w:val="20"/>
-              </w:rPr>
-            </w:pPr>
-          </w:p>
-        </w:tc>
-        <w:tc>
-          <w:tcPr>
-            <w:tcW w:w="4453" w:type="dxa"/>
-            <w:gridSpan w:val="3"/>
-            <w:shd w:val="clear" w:color="auto" w:fill="FFFFFF" w:themeFill="background1"/>
-          </w:tcPr>
-          <w:p>
-            <w:pPr>
-              <w:widowControl w:val="0"/>
-              <w:spacing w:line="240" w:lineRule="auto"/>
-              <w:contextualSpacing w:val="0"/>
-              <w:jc w:val="right"/>
-              <w:rPr>
-                <w:color w:val="404040"/>
-                <w:sz w:val="20"/>
-                <w:szCs w:val="20"/>
-              </w:rPr>
-            </w:pPr>
-          </w:p>
-        </w:tc>
-      </w:tr>
-      <w:tr>
-        <w:trPr>
-          <w:cantSplit/>
-          <w:trHeight w:hRule="exact" w:val="432"/>
-        </w:trPr>
-        <w:tc>
-          <w:tcPr>
-            <w:tcW w:w="901" w:type="dxa"/>
-            <w:shd w:val="clear" w:color="auto" w:fill="FFFFFF" w:themeFill="background1"/>
-          </w:tcPr>
-          <w:p>
-            <w:pPr>
-              <w:widowControl w:val="0"/>
-              <w:spacing w:line="240" w:lineRule="auto"/>
-              <w:contextualSpacing w:val="0"/>
-              <w:rPr>
-                <w:color w:val="404040"/>
-                <w:sz w:val="20"/>
-                <w:szCs w:val="20"/>
-              </w:rPr>
-            </w:pPr>
-          </w:p>
-        </w:tc>
-        <w:tc>
-          <w:tcPr>
-            <w:tcW w:w="5374" w:type="dxa"/>
-            <w:gridSpan w:val="3"/>
-            <w:shd w:val="clear" w:color="auto" w:fill="FFFFFF" w:themeFill="background1"/>
-            <w:tcMar>
-              <w:top w:w="99" w:type="dxa"/>
-              <w:left w:w="99" w:type="dxa"/>
-              <w:bottom w:w="99" w:type="dxa"/>
-              <w:right w:w="99" w:type="dxa"/>
-            </w:tcMar>
-            <w:vAlign w:val="center"/>
-          </w:tcPr>
-          <w:p>
-            <w:pPr>
-              <w:widowControl w:val="0"/>
-              <w:spacing w:line="240" w:lineRule="auto"/>
-              <w:contextualSpacing w:val="0"/>
-              <w:rPr>
-                <w:color w:val="414042"/>
-                <w:sz w:val="20"/>
-                <w:szCs w:val="20"/>
-              </w:rPr>
-            </w:pPr>
-            <w:r>
-              <w:rPr>
-                <w:color w:val="414042"/>
-                <w:sz w:val="20"/>
-                <w:szCs w:val="20"/>
-              </w:rPr>
-              <w:t>Your item name</w:t>
-            </w:r>
-          </w:p>
-        </w:tc>
-        <w:tc>
-          <w:tcPr>
-            <w:tcW w:w="1655" w:type="dxa"/>
-            <w:gridSpan w:val="3"/>
-            <w:shd w:val="clear" w:color="auto" w:fill="FFFFFF" w:themeFill="background1"/>
-            <w:tcMar>
-              <w:top w:w="99" w:type="dxa"/>
-              <w:left w:w="99" w:type="dxa"/>
-              <w:bottom w:w="99" w:type="dxa"/>
-              <w:right w:w="99" w:type="dxa"/>
-            </w:tcMar>
-            <w:vAlign w:val="center"/>
-          </w:tcPr>
-          <w:p>
-            <w:pPr>
-              <w:widowControl w:val="0"/>
-              <w:spacing w:line="240" w:lineRule="auto"/>
-              <w:contextualSpacing w:val="0"/>
-              <w:jc w:val="center"/>
-              <w:rPr>
-                <w:color w:val="414042"/>
-                <w:sz w:val="20"/>
-                <w:szCs w:val="20"/>
-              </w:rPr>
-            </w:pPr>
-            <w:r>
-              <w:rPr>
-                <w:color w:val="414042"/>
-                <w:sz w:val="20"/>
-                <w:szCs w:val="20"/>
-              </w:rPr>
-              <w:t>1</w:t>
-            </w:r>
-          </w:p>
-        </w:tc>
-        <w:tc>
-          <w:tcPr>
-            <w:tcW w:w="270" w:type="dxa"/>
-            <w:shd w:val="clear" w:color="auto" w:fill="FFFFFF" w:themeFill="background1"/>
-          </w:tcPr>
-          <w:p>
-            <w:pPr>
-              <w:widowControl w:val="0"/>
-              <w:spacing w:line="240" w:lineRule="auto"/>
-              <w:contextualSpacing w:val="0"/>
-              <w:jc w:val="right"/>
-              <w:rPr>
-                <w:color w:val="414042"/>
-                <w:sz w:val="20"/>
-                <w:szCs w:val="20"/>
-              </w:rPr>
-            </w:pPr>
-          </w:p>
-        </w:tc>
-        <w:tc>
-          <w:tcPr>
-            <w:tcW w:w="1440" w:type="dxa"/>
-            <w:shd w:val="clear" w:color="auto" w:fill="FFFFFF" w:themeFill="background1"/>
-            <w:tcMar>
-              <w:top w:w="99" w:type="dxa"/>
-              <w:left w:w="99" w:type="dxa"/>
-              <w:bottom w:w="99" w:type="dxa"/>
-              <w:right w:w="99" w:type="dxa"/>
-            </w:tcMar>
-            <w:vAlign w:val="center"/>
-          </w:tcPr>
-          <w:p>
-            <w:pPr>
-              <w:widowControl w:val="0"/>
-              <w:spacing w:line="240" w:lineRule="auto"/>
-              <w:contextualSpacing w:val="0"/>
-              <w:jc w:val="center"/>
-              <w:rPr>
-                <w:color w:val="414042"/>
-                <w:sz w:val="20"/>
-                <w:szCs w:val="20"/>
-              </w:rPr>
-            </w:pPr>
-            <w:r>
-              <w:rPr>
-                <w:color w:val="414042"/>
-                <w:sz w:val="20"/>
-                <w:szCs w:val="20"/>
-              </w:rPr>
-              <w:t>100</w:t>
-            </w:r>
-          </w:p>
-        </w:tc>
-        <w:tc>
-          <w:tcPr>
-            <w:tcW w:w="1616" w:type="dxa"/>
-            <w:gridSpan w:val="2"/>
-            <w:shd w:val="clear" w:color="auto" w:fill="FFFFFF" w:themeFill="background1"/>
-            <w:tcMar>
-              <w:top w:w="99" w:type="dxa"/>
-              <w:left w:w="99" w:type="dxa"/>
-              <w:bottom w:w="99" w:type="dxa"/>
-              <w:right w:w="99" w:type="dxa"/>
-            </w:tcMar>
-            <w:vAlign w:val="center"/>
-          </w:tcPr>
-          <w:p>
-            <w:pPr>
-              <w:widowControl w:val="0"/>
-              <w:spacing w:line="240" w:lineRule="auto"/>
-              <w:contextualSpacing w:val="0"/>
-              <w:jc w:val="center"/>
-              <w:rPr>
-                <w:color w:val="414042"/>
-                <w:sz w:val="20"/>
-                <w:szCs w:val="20"/>
-              </w:rPr>
-            </w:pPr>
-            <w:r>
-              <w:rPr>
-                <w:color w:val="414042"/>
-                <w:sz w:val="20"/>
-                <w:szCs w:val="20"/>
-              </w:rPr>
-              <w:t>100</w:t>
-            </w:r>
-          </w:p>
-        </w:tc>
-        <w:tc>
-          <w:tcPr>
-            <w:tcW w:w="220" w:type="dxa"/>
-            <w:shd w:val="clear" w:color="auto" w:fill="FFFFFF" w:themeFill="background1"/>
-          </w:tcPr>
-          <w:p>
-            <w:pPr>
-              <w:widowControl w:val="0"/>
-              <w:spacing w:line="240" w:lineRule="auto"/>
-              <w:contextualSpacing w:val="0"/>
-              <w:jc w:val="right"/>
-              <w:rPr>
-                <w:color w:val="404040"/>
-                <w:sz w:val="20"/>
-                <w:szCs w:val="20"/>
-              </w:rPr>
-            </w:pPr>
-          </w:p>
-        </w:tc>
-        <w:tc>
-          <w:tcPr>
-            <w:tcW w:w="4453" w:type="dxa"/>
-            <w:gridSpan w:val="3"/>
-            <w:shd w:val="clear" w:color="auto" w:fill="FFFFFF" w:themeFill="background1"/>
-          </w:tcPr>
-          <w:p>
-            <w:pPr>
-              <w:widowControl w:val="0"/>
-              <w:spacing w:line="240" w:lineRule="auto"/>
-              <w:contextualSpacing w:val="0"/>
-              <w:jc w:val="right"/>
-              <w:rPr>
-                <w:color w:val="404040"/>
-                <w:sz w:val="20"/>
-                <w:szCs w:val="20"/>
-              </w:rPr>
-            </w:pPr>
-          </w:p>
-        </w:tc>
-      </w:tr>
-      <w:tr>
-        <w:trPr>
-          <w:cantSplit/>
-          <w:trHeight w:hRule="exact" w:val="432"/>
-        </w:trPr>
-        <w:tc>
-          <w:tcPr>
-            <w:tcW w:w="901" w:type="dxa"/>
-            <w:shd w:val="clear" w:color="auto" w:fill="FFFFFF" w:themeFill="background1"/>
-          </w:tcPr>
-          <w:p>
-            <w:pPr>
-              <w:widowControl w:val="0"/>
-              <w:spacing w:line="240" w:lineRule="auto"/>
-              <w:contextualSpacing w:val="0"/>
-              <w:rPr>
-                <w:color w:val="404040"/>
-                <w:sz w:val="20"/>
-                <w:szCs w:val="20"/>
-              </w:rPr>
-            </w:pPr>
-          </w:p>
-        </w:tc>
-        <w:tc>
-          <w:tcPr>
-            <w:tcW w:w="5374" w:type="dxa"/>
-            <w:gridSpan w:val="3"/>
-            <w:shd w:val="clear" w:color="auto" w:fill="FFFFFF" w:themeFill="background1"/>
-            <w:tcMar>
-              <w:top w:w="99" w:type="dxa"/>
-              <w:left w:w="99" w:type="dxa"/>
-              <w:bottom w:w="99" w:type="dxa"/>
-              <w:right w:w="99" w:type="dxa"/>
-            </w:tcMar>
-            <w:vAlign w:val="center"/>
-          </w:tcPr>
-          <w:p>
-            <w:pPr>
-              <w:widowControl w:val="0"/>
-              <w:spacing w:line="240" w:lineRule="auto"/>
-              <w:contextualSpacing w:val="0"/>
-              <w:rPr>
-                <w:color w:val="414042"/>
-                <w:sz w:val="20"/>
-                <w:szCs w:val="20"/>
-              </w:rPr>
-            </w:pPr>
-            <w:r>
-              <w:rPr>
-                <w:color w:val="414042"/>
-                <w:sz w:val="20"/>
-                <w:szCs w:val="20"/>
-              </w:rPr>
-              <w:t>Your item name</w:t>
-            </w:r>
-          </w:p>
-        </w:tc>
-        <w:tc>
-          <w:tcPr>
-            <w:tcW w:w="1655" w:type="dxa"/>
-            <w:gridSpan w:val="3"/>
-            <w:shd w:val="clear" w:color="auto" w:fill="FFFFFF" w:themeFill="background1"/>
-            <w:tcMar>
-              <w:top w:w="99" w:type="dxa"/>
-              <w:left w:w="99" w:type="dxa"/>
-              <w:bottom w:w="99" w:type="dxa"/>
-              <w:right w:w="99" w:type="dxa"/>
-            </w:tcMar>
-            <w:vAlign w:val="center"/>
-          </w:tcPr>
-          <w:p>
-            <w:pPr>
-              <w:widowControl w:val="0"/>
-              <w:spacing w:line="240" w:lineRule="auto"/>
-              <w:contextualSpacing w:val="0"/>
-              <w:jc w:val="center"/>
-              <w:rPr>
-                <w:color w:val="414042"/>
-                <w:sz w:val="20"/>
-                <w:szCs w:val="20"/>
-              </w:rPr>
-            </w:pPr>
-            <w:r>
-              <w:rPr>
-                <w:color w:val="414042"/>
-                <w:sz w:val="20"/>
-                <w:szCs w:val="20"/>
-              </w:rPr>
-              <w:t>1</w:t>
-            </w:r>
-          </w:p>
-        </w:tc>
-        <w:tc>
-          <w:tcPr>
-            <w:tcW w:w="270" w:type="dxa"/>
-            <w:shd w:val="clear" w:color="auto" w:fill="FFFFFF" w:themeFill="background1"/>
-          </w:tcPr>
-          <w:p>
-            <w:pPr>
-              <w:widowControl w:val="0"/>
-              <w:spacing w:line="240" w:lineRule="auto"/>
-              <w:contextualSpacing w:val="0"/>
-              <w:jc w:val="right"/>
-              <w:rPr>
-                <w:color w:val="414042"/>
-                <w:sz w:val="20"/>
-                <w:szCs w:val="20"/>
-              </w:rPr>
-            </w:pPr>
-          </w:p>
-        </w:tc>
-        <w:tc>
-          <w:tcPr>
-            <w:tcW w:w="1440" w:type="dxa"/>
-            <w:shd w:val="clear" w:color="auto" w:fill="FFFFFF" w:themeFill="background1"/>
-            <w:tcMar>
-              <w:top w:w="99" w:type="dxa"/>
-              <w:left w:w="99" w:type="dxa"/>
-              <w:bottom w:w="99" w:type="dxa"/>
-              <w:right w:w="99" w:type="dxa"/>
-            </w:tcMar>
-            <w:vAlign w:val="center"/>
-          </w:tcPr>
-          <w:p>
-            <w:pPr>
-              <w:widowControl w:val="0"/>
-              <w:spacing w:line="240" w:lineRule="auto"/>
-              <w:contextualSpacing w:val="0"/>
-              <w:jc w:val="center"/>
-              <w:rPr>
-                <w:color w:val="414042"/>
-                <w:sz w:val="20"/>
-                <w:szCs w:val="20"/>
-              </w:rPr>
-            </w:pPr>
-            <w:r>
-              <w:rPr>
-                <w:color w:val="414042"/>
-                <w:sz w:val="20"/>
-                <w:szCs w:val="20"/>
-              </w:rPr>
-              <w:t>100</w:t>
-            </w:r>
-          </w:p>
-        </w:tc>
-        <w:tc>
-          <w:tcPr>
-            <w:tcW w:w="1616" w:type="dxa"/>
-            <w:gridSpan w:val="2"/>
-            <w:shd w:val="clear" w:color="auto" w:fill="FFFFFF" w:themeFill="background1"/>
-            <w:tcMar>
-              <w:top w:w="99" w:type="dxa"/>
-              <w:left w:w="99" w:type="dxa"/>
-              <w:bottom w:w="99" w:type="dxa"/>
-              <w:right w:w="99" w:type="dxa"/>
-            </w:tcMar>
-            <w:vAlign w:val="center"/>
-          </w:tcPr>
-          <w:p>
-            <w:pPr>
-              <w:widowControl w:val="0"/>
-              <w:spacing w:line="240" w:lineRule="auto"/>
-              <w:contextualSpacing w:val="0"/>
-              <w:jc w:val="center"/>
-              <w:rPr>
-                <w:color w:val="414042"/>
-                <w:sz w:val="20"/>
-                <w:szCs w:val="20"/>
-              </w:rPr>
-            </w:pPr>
-            <w:r>
-              <w:rPr>
-                <w:color w:val="414042"/>
-                <w:sz w:val="20"/>
-                <w:szCs w:val="20"/>
-              </w:rPr>
-              <w:t>100</w:t>
-            </w:r>
-          </w:p>
-        </w:tc>
-        <w:tc>
-          <w:tcPr>
-            <w:tcW w:w="220" w:type="dxa"/>
-            <w:shd w:val="clear" w:color="auto" w:fill="FFFFFF" w:themeFill="background1"/>
-          </w:tcPr>
-          <w:p>
-            <w:pPr>
-              <w:widowControl w:val="0"/>
-              <w:spacing w:line="240" w:lineRule="auto"/>
-              <w:contextualSpacing w:val="0"/>
-              <w:jc w:val="right"/>
-              <w:rPr>
-                <w:color w:val="404040"/>
-                <w:sz w:val="20"/>
-                <w:szCs w:val="20"/>
-              </w:rPr>
-            </w:pPr>
-          </w:p>
-        </w:tc>
-        <w:tc>
-          <w:tcPr>
-            <w:tcW w:w="4453" w:type="dxa"/>
-            <w:gridSpan w:val="3"/>
-            <w:shd w:val="clear" w:color="auto" w:fill="FFFFFF" w:themeFill="background1"/>
-          </w:tcPr>
-          <w:p>
-            <w:pPr>
-              <w:widowControl w:val="0"/>
-              <w:spacing w:line="240" w:lineRule="auto"/>
-              <w:contextualSpacing w:val="0"/>
-              <w:jc w:val="right"/>
-              <w:rPr>
-                <w:color w:val="404040"/>
-                <w:sz w:val="20"/>
-                <w:szCs w:val="20"/>
-              </w:rPr>
-            </w:pPr>
-          </w:p>
-        </w:tc>
-      </w:tr>
-      <w:tr>
-        <w:trPr>
-          <w:cantSplit/>
-          <w:trHeight w:hRule="exact" w:val="432"/>
-        </w:trPr>
-        <w:tc>
-          <w:tcPr>
-            <w:tcW w:w="901" w:type="dxa"/>
-            <w:shd w:val="clear" w:color="auto" w:fill="FFFFFF" w:themeFill="background1"/>
-          </w:tcPr>
-          <w:p>
-            <w:pPr>
-              <w:widowControl w:val="0"/>
-              <w:spacing w:line="240" w:lineRule="auto"/>
-              <w:contextualSpacing w:val="0"/>
-              <w:rPr>
-                <w:color w:val="404040"/>
-                <w:sz w:val="20"/>
-                <w:szCs w:val="20"/>
-              </w:rPr>
-            </w:pPr>
-          </w:p>
-        </w:tc>
-        <w:tc>
-          <w:tcPr>
-            <w:tcW w:w="5374" w:type="dxa"/>
-            <w:gridSpan w:val="3"/>
-            <w:shd w:val="clear" w:color="auto" w:fill="FFFFFF" w:themeFill="background1"/>
-            <w:tcMar>
-              <w:top w:w="99" w:type="dxa"/>
-              <w:left w:w="99" w:type="dxa"/>
-              <w:bottom w:w="99" w:type="dxa"/>
-              <w:right w:w="99" w:type="dxa"/>
-            </w:tcMar>
-            <w:vAlign w:val="center"/>
-          </w:tcPr>
-          <w:p>
-            <w:pPr>
-              <w:widowControl w:val="0"/>
-              <w:spacing w:line="240" w:lineRule="auto"/>
-              <w:contextualSpacing w:val="0"/>
-              <w:rPr>
-                <w:color w:val="414042"/>
-                <w:sz w:val="20"/>
-                <w:szCs w:val="20"/>
-              </w:rPr>
-            </w:pPr>
-            <w:r>
-              <w:rPr>
-                <w:color w:val="414042"/>
-                <w:sz w:val="20"/>
-                <w:szCs w:val="20"/>
-              </w:rPr>
-              <w:t>Your item name</w:t>
-            </w:r>
-          </w:p>
-        </w:tc>
-        <w:tc>
-          <w:tcPr>
-            <w:tcW w:w="1655" w:type="dxa"/>
-            <w:gridSpan w:val="3"/>
-            <w:shd w:val="clear" w:color="auto" w:fill="FFFFFF" w:themeFill="background1"/>
-            <w:tcMar>
-              <w:top w:w="99" w:type="dxa"/>
-              <w:left w:w="99" w:type="dxa"/>
-              <w:bottom w:w="99" w:type="dxa"/>
-              <w:right w:w="99" w:type="dxa"/>
-            </w:tcMar>
-            <w:vAlign w:val="center"/>
-          </w:tcPr>
-          <w:p>
-            <w:pPr>
-              <w:widowControl w:val="0"/>
-              <w:spacing w:line="240" w:lineRule="auto"/>
-              <w:contextualSpacing w:val="0"/>
-              <w:jc w:val="center"/>
-              <w:rPr>
-                <w:color w:val="414042"/>
-                <w:sz w:val="20"/>
-                <w:szCs w:val="20"/>
-              </w:rPr>
-            </w:pPr>
-            <w:r>
-              <w:rPr>
-                <w:color w:val="414042"/>
-                <w:sz w:val="20"/>
-                <w:szCs w:val="20"/>
-              </w:rPr>
-              <w:t>1</w:t>
-            </w:r>
-          </w:p>
-        </w:tc>
-        <w:tc>
-          <w:tcPr>
-            <w:tcW w:w="270" w:type="dxa"/>
-            <w:shd w:val="clear" w:color="auto" w:fill="FFFFFF" w:themeFill="background1"/>
-          </w:tcPr>
-          <w:p>
-            <w:pPr>
-              <w:widowControl w:val="0"/>
-              <w:spacing w:line="240" w:lineRule="auto"/>
-              <w:contextualSpacing w:val="0"/>
-              <w:jc w:val="right"/>
-              <w:rPr>
-                <w:color w:val="414042"/>
-                <w:sz w:val="20"/>
-                <w:szCs w:val="20"/>
-              </w:rPr>
-            </w:pPr>
-          </w:p>
-        </w:tc>
-        <w:tc>
-          <w:tcPr>
-            <w:tcW w:w="1440" w:type="dxa"/>
-            <w:shd w:val="clear" w:color="auto" w:fill="FFFFFF" w:themeFill="background1"/>
-            <w:tcMar>
-              <w:top w:w="99" w:type="dxa"/>
-              <w:left w:w="99" w:type="dxa"/>
-              <w:bottom w:w="99" w:type="dxa"/>
-              <w:right w:w="99" w:type="dxa"/>
-            </w:tcMar>
-            <w:vAlign w:val="center"/>
-          </w:tcPr>
-          <w:p>
-            <w:pPr>
-              <w:widowControl w:val="0"/>
-              <w:spacing w:line="240" w:lineRule="auto"/>
-              <w:contextualSpacing w:val="0"/>
-              <w:jc w:val="center"/>
-              <w:rPr>
-                <w:color w:val="414042"/>
-                <w:sz w:val="20"/>
-                <w:szCs w:val="20"/>
-              </w:rPr>
-            </w:pPr>
-            <w:r>
-              <w:rPr>
-                <w:color w:val="414042"/>
-                <w:sz w:val="20"/>
-                <w:szCs w:val="20"/>
-              </w:rPr>
-              <w:t>100</w:t>
-            </w:r>
-          </w:p>
-        </w:tc>
-        <w:tc>
-          <w:tcPr>
-            <w:tcW w:w="1616" w:type="dxa"/>
-            <w:gridSpan w:val="2"/>
-            <w:shd w:val="clear" w:color="auto" w:fill="FFFFFF" w:themeFill="background1"/>
-            <w:tcMar>
-              <w:top w:w="99" w:type="dxa"/>
-              <w:left w:w="99" w:type="dxa"/>
-              <w:bottom w:w="99" w:type="dxa"/>
-              <w:right w:w="99" w:type="dxa"/>
-            </w:tcMar>
-            <w:vAlign w:val="center"/>
-          </w:tcPr>
-          <w:p>
-            <w:pPr>
-              <w:widowControl w:val="0"/>
-              <w:spacing w:line="240" w:lineRule="auto"/>
-              <w:contextualSpacing w:val="0"/>
-              <w:jc w:val="center"/>
-              <w:rPr>
-                <w:color w:val="414042"/>
-                <w:sz w:val="20"/>
-                <w:szCs w:val="20"/>
-              </w:rPr>
-            </w:pPr>
-            <w:r>
-              <w:rPr>
-                <w:color w:val="414042"/>
-                <w:sz w:val="20"/>
-                <w:szCs w:val="20"/>
-              </w:rPr>
-              <w:t>100</w:t>
-            </w:r>
-          </w:p>
-        </w:tc>
-        <w:tc>
-          <w:tcPr>
-            <w:tcW w:w="220" w:type="dxa"/>
-            <w:shd w:val="clear" w:color="auto" w:fill="FFFFFF" w:themeFill="background1"/>
-          </w:tcPr>
-          <w:p>
-            <w:pPr>
-              <w:widowControl w:val="0"/>
-              <w:spacing w:line="240" w:lineRule="auto"/>
-              <w:contextualSpacing w:val="0"/>
-              <w:jc w:val="right"/>
-              <w:rPr>
-                <w:color w:val="404040"/>
-                <w:sz w:val="20"/>
-                <w:szCs w:val="20"/>
-              </w:rPr>
-            </w:pPr>
-          </w:p>
-        </w:tc>
-        <w:tc>
-          <w:tcPr>
-            <w:tcW w:w="4453" w:type="dxa"/>
-            <w:gridSpan w:val="3"/>
-            <w:shd w:val="clear" w:color="auto" w:fill="FFFFFF" w:themeFill="background1"/>
-          </w:tcPr>
-          <w:p>
-            <w:pPr>
-              <w:widowControl w:val="0"/>
-              <w:spacing w:line="240" w:lineRule="auto"/>
-              <w:contextualSpacing w:val="0"/>
-              <w:jc w:val="right"/>
-              <w:rPr>
-                <w:color w:val="404040"/>
-                <w:sz w:val="20"/>
-                <w:szCs w:val="20"/>
-              </w:rPr>
-            </w:pPr>
-          </w:p>
-        </w:tc>
-      </w:tr>
-      <w:tr>
-        <w:trPr>
-          <w:cantSplit/>
-          <w:trHeight w:hRule="exact" w:val="432"/>
-        </w:trPr>
-        <w:tc>
-          <w:tcPr>
-            <w:tcW w:w="901" w:type="dxa"/>
-            <w:shd w:val="clear" w:color="auto" w:fill="FFFFFF" w:themeFill="background1"/>
-          </w:tcPr>
-          <w:p>
-            <w:pPr>
-              <w:widowControl w:val="0"/>
-              <w:spacing w:line="240" w:lineRule="auto"/>
-              <w:contextualSpacing w:val="0"/>
-              <w:rPr>
-                <w:color w:val="404040"/>
-                <w:sz w:val="20"/>
-                <w:szCs w:val="20"/>
-              </w:rPr>
-            </w:pPr>
-          </w:p>
-        </w:tc>
-        <w:tc>
-          <w:tcPr>
-            <w:tcW w:w="5374" w:type="dxa"/>
-            <w:gridSpan w:val="3"/>
-            <w:shd w:val="clear" w:color="auto" w:fill="FFFFFF" w:themeFill="background1"/>
-            <w:tcMar>
-              <w:top w:w="99" w:type="dxa"/>
-              <w:left w:w="99" w:type="dxa"/>
-              <w:bottom w:w="99" w:type="dxa"/>
-              <w:right w:w="99" w:type="dxa"/>
-            </w:tcMar>
-            <w:vAlign w:val="center"/>
-          </w:tcPr>
-          <w:p>
-            <w:pPr>
-              <w:widowControl w:val="0"/>
-              <w:spacing w:line="240" w:lineRule="auto"/>
-              <w:contextualSpacing w:val="0"/>
-              <w:rPr>
-                <w:color w:val="414042"/>
-                <w:sz w:val="20"/>
-                <w:szCs w:val="20"/>
-              </w:rPr>
-            </w:pPr>
-            <w:r>
-              <w:rPr>
-                <w:color w:val="414042"/>
-                <w:sz w:val="20"/>
-                <w:szCs w:val="20"/>
-              </w:rPr>
-              <w:t>Your item name</w:t>
-            </w:r>
-          </w:p>
-        </w:tc>
-        <w:tc>
-          <w:tcPr>
-            <w:tcW w:w="1655" w:type="dxa"/>
-            <w:gridSpan w:val="3"/>
-            <w:shd w:val="clear" w:color="auto" w:fill="FFFFFF" w:themeFill="background1"/>
-            <w:tcMar>
-              <w:top w:w="99" w:type="dxa"/>
-              <w:left w:w="99" w:type="dxa"/>
-              <w:bottom w:w="99" w:type="dxa"/>
-              <w:right w:w="99" w:type="dxa"/>
-            </w:tcMar>
-            <w:vAlign w:val="center"/>
-          </w:tcPr>
-          <w:p>
-            <w:pPr>
-              <w:widowControl w:val="0"/>
-              <w:spacing w:line="240" w:lineRule="auto"/>
-              <w:contextualSpacing w:val="0"/>
-              <w:jc w:val="center"/>
-              <w:rPr>
-                <w:color w:val="414042"/>
-                <w:sz w:val="20"/>
-                <w:szCs w:val="20"/>
-              </w:rPr>
-            </w:pPr>
-            <w:r>
-              <w:rPr>
-                <w:color w:val="414042"/>
-                <w:sz w:val="20"/>
-                <w:szCs w:val="20"/>
-              </w:rPr>
-              <w:t>1</w:t>
-            </w:r>
-          </w:p>
-        </w:tc>
-        <w:tc>
-          <w:tcPr>
-            <w:tcW w:w="270" w:type="dxa"/>
-            <w:shd w:val="clear" w:color="auto" w:fill="FFFFFF" w:themeFill="background1"/>
-          </w:tcPr>
-          <w:p>
-            <w:pPr>
-              <w:widowControl w:val="0"/>
-              <w:spacing w:line="240" w:lineRule="auto"/>
-              <w:contextualSpacing w:val="0"/>
-              <w:jc w:val="right"/>
-              <w:rPr>
-                <w:color w:val="414042"/>
-                <w:sz w:val="20"/>
-                <w:szCs w:val="20"/>
-              </w:rPr>
-            </w:pPr>
-          </w:p>
-        </w:tc>
-        <w:tc>
-          <w:tcPr>
-            <w:tcW w:w="1440" w:type="dxa"/>
-            <w:shd w:val="clear" w:color="auto" w:fill="FFFFFF" w:themeFill="background1"/>
-            <w:tcMar>
-              <w:top w:w="99" w:type="dxa"/>
-              <w:left w:w="99" w:type="dxa"/>
-              <w:bottom w:w="99" w:type="dxa"/>
-              <w:right w:w="99" w:type="dxa"/>
-            </w:tcMar>
-            <w:vAlign w:val="center"/>
-          </w:tcPr>
-          <w:p>
-            <w:pPr>
-              <w:widowControl w:val="0"/>
-              <w:spacing w:line="240" w:lineRule="auto"/>
-              <w:contextualSpacing w:val="0"/>
-              <w:jc w:val="center"/>
-              <w:rPr>
-                <w:color w:val="414042"/>
-                <w:sz w:val="20"/>
-                <w:szCs w:val="20"/>
-              </w:rPr>
-            </w:pPr>
-            <w:r>
-              <w:rPr>
-                <w:color w:val="414042"/>
-                <w:sz w:val="20"/>
-                <w:szCs w:val="20"/>
-              </w:rPr>
-              <w:t>100</w:t>
+              <w:t>{price1}</w:t>
             </w:r>
           </w:p>
         </w:tc>
@@ -5775,8 +5888,6 @@
         </w:tc>
       </w:tr>
     </w:tbl>
-    <w:p/>
-    <w:p/>
     <w:p>
       <w:pPr>
         <w:tabs>

</xml_diff>

<commit_message>
Update bill template to include dynamic placeholders for items, subtotal, discount, tax rate, and total
</commit_message>
<xml_diff>
--- a/frontend/backend/bill_template.docx
+++ b/frontend/backend/bill_template.docx
@@ -1560,7 +1560,41 @@
                 <w:sz w:val="20"/>
                 <w:szCs w:val="20"/>
               </w:rPr>
-              <w:t>{item 1}                    {HSN1}                         {GST1}</w:t>
+              <w:t>{</w:t>
+            </w:r>
+            <w:r>
+              <w:rPr>
+                <w:color w:val="414042"/>
+                <w:sz w:val="20"/>
+                <w:szCs w:val="20"/>
+              </w:rPr>
+              <w:t>#</w:t>
+            </w:r>
+            <w:proofErr w:type="gramStart"/>
+            <w:r>
+              <w:rPr>
+                <w:color w:val="414042"/>
+                <w:sz w:val="20"/>
+                <w:szCs w:val="20"/>
+              </w:rPr>
+              <w:t>items</w:t>
+            </w:r>
+            <w:r>
+              <w:rPr>
+                <w:color w:val="414042"/>
+                <w:sz w:val="20"/>
+                <w:szCs w:val="20"/>
+              </w:rPr>
+              <w:t xml:space="preserve">}   </w:t>
+            </w:r>
+            <w:proofErr w:type="gramEnd"/>
+            <w:r>
+              <w:rPr>
+                <w:color w:val="414042"/>
+                <w:sz w:val="20"/>
+                <w:szCs w:val="20"/>
+              </w:rPr>
+              <w:t xml:space="preserve">                                       </w:t>
             </w:r>
           </w:p>
         </w:tc>
@@ -1589,14 +1623,6 @@
                 <w:szCs w:val="20"/>
               </w:rPr>
             </w:pPr>
-            <w:r>
-              <w:rPr>
-                <w:color w:val="414042"/>
-                <w:sz w:val="20"/>
-                <w:szCs w:val="20"/>
-              </w:rPr>
-              <w:t>{qty1}</w:t>
-            </w:r>
           </w:p>
         </w:tc>
         <w:tc>
@@ -1642,14 +1668,6 @@
                 <w:szCs w:val="20"/>
               </w:rPr>
             </w:pPr>
-            <w:r>
-              <w:rPr>
-                <w:color w:val="414042"/>
-                <w:sz w:val="20"/>
-                <w:szCs w:val="20"/>
-              </w:rPr>
-              <w:t>{price1}</w:t>
-            </w:r>
           </w:p>
         </w:tc>
         <w:tc>
@@ -1676,14 +1694,6 @@
                 <w:szCs w:val="20"/>
               </w:rPr>
             </w:pPr>
-            <w:r>
-              <w:rPr>
-                <w:color w:val="414042"/>
-                <w:sz w:val="20"/>
-                <w:szCs w:val="20"/>
-              </w:rPr>
-              <w:t>{price1}</w:t>
-            </w:r>
           </w:p>
         </w:tc>
         <w:tc>
@@ -1779,15 +1789,16 @@
                 <w:sz w:val="20"/>
                 <w:szCs w:val="20"/>
               </w:rPr>
-              <w:t xml:space="preserve">{item </w:t>
-            </w:r>
-            <w:r>
-              <w:rPr>
-                <w:color w:val="414042"/>
-                <w:sz w:val="20"/>
-                <w:szCs w:val="20"/>
-              </w:rPr>
-              <w:t>2</w:t>
+              <w:t>{</w:t>
+            </w:r>
+            <w:proofErr w:type="gramStart"/>
+            <w:r>
+              <w:rPr>
+                <w:color w:val="414042"/>
+                <w:sz w:val="20"/>
+                <w:szCs w:val="20"/>
+              </w:rPr>
+              <w:t>description</w:t>
             </w:r>
             <w:r>
               <w:rPr>
@@ -1796,6 +1807,23 @@
                 <w:szCs w:val="20"/>
               </w:rPr>
               <w:t>}</w:t>
+            </w:r>
+            <w:r>
+              <w:rPr>
+                <w:color w:val="414042"/>
+                <w:sz w:val="20"/>
+                <w:szCs w:val="20"/>
+              </w:rPr>
+              <w:t xml:space="preserve">   </w:t>
+            </w:r>
+            <w:proofErr w:type="gramEnd"/>
+            <w:r>
+              <w:rPr>
+                <w:color w:val="414042"/>
+                <w:sz w:val="20"/>
+                <w:szCs w:val="20"/>
+              </w:rPr>
+              <w:t xml:space="preserve">          {HSN}                           {GST}</w:t>
             </w:r>
           </w:p>
         </w:tc>
@@ -1830,7 +1858,23 @@
                 <w:sz w:val="20"/>
                 <w:szCs w:val="20"/>
               </w:rPr>
-              <w:t>{qty1}</w:t>
+              <w:t>{q</w:t>
+            </w:r>
+            <w:r>
+              <w:rPr>
+                <w:color w:val="414042"/>
+                <w:sz w:val="20"/>
+                <w:szCs w:val="20"/>
+              </w:rPr>
+              <w:t>uantity</w:t>
+            </w:r>
+            <w:r>
+              <w:rPr>
+                <w:color w:val="414042"/>
+                <w:sz w:val="20"/>
+                <w:szCs w:val="20"/>
+              </w:rPr>
+              <w:t>}</w:t>
             </w:r>
           </w:p>
         </w:tc>
@@ -1899,7 +1943,7 @@
                 <w:sz w:val="20"/>
                 <w:szCs w:val="20"/>
               </w:rPr>
-              <w:t>1}</w:t>
+              <w:t>}</w:t>
             </w:r>
           </w:p>
         </w:tc>
@@ -1933,7 +1977,7 @@
                 <w:sz w:val="20"/>
                 <w:szCs w:val="20"/>
               </w:rPr>
-              <w:t>100</w:t>
+              <w:t>{total}</w:t>
             </w:r>
           </w:p>
         </w:tc>
@@ -2026,252 +2070,16 @@
             </w:pPr>
             <w:r>
               <w:rPr>
-                <w:color w:val="414042"/>
-                <w:sz w:val="20"/>
-                <w:szCs w:val="20"/>
-              </w:rPr>
-              <w:t xml:space="preserve">{item </w:t>
-            </w:r>
-            <w:r>
-              <w:rPr>
-                <w:color w:val="414042"/>
-                <w:sz w:val="20"/>
-                <w:szCs w:val="20"/>
-              </w:rPr>
-              <w:t>3</w:t>
-            </w:r>
-            <w:r>
-              <w:rPr>
-                <w:color w:val="414042"/>
-                <w:sz w:val="20"/>
-                <w:szCs w:val="20"/>
-              </w:rPr>
-              <w:t>}</w:t>
-            </w:r>
-          </w:p>
-        </w:tc>
-        <w:tc>
-          <w:tcPr>
-            <w:tcW w:w="1655" w:type="dxa"/>
-            <w:gridSpan w:val="3"/>
-            <w:shd w:val="clear" w:color="auto" w:fill="FFFFFF" w:themeFill="background1"/>
-            <w:tcMar>
-              <w:top w:w="99" w:type="dxa"/>
-              <w:left w:w="99" w:type="dxa"/>
-              <w:bottom w:w="99" w:type="dxa"/>
-              <w:right w:w="99" w:type="dxa"/>
-            </w:tcMar>
-            <w:vAlign w:val="center"/>
-          </w:tcPr>
-          <w:p>
-            <w:pPr>
-              <w:widowControl w:val="0"/>
-              <w:spacing w:line="240" w:lineRule="auto"/>
-              <w:contextualSpacing w:val="0"/>
-              <w:jc w:val="center"/>
-              <w:rPr>
-                <w:color w:val="414042"/>
-                <w:sz w:val="20"/>
-                <w:szCs w:val="20"/>
-              </w:rPr>
-            </w:pPr>
-            <w:r>
-              <w:rPr>
-                <w:color w:val="414042"/>
-                <w:sz w:val="20"/>
-                <w:szCs w:val="20"/>
-              </w:rPr>
-              <w:t>{qty1}</w:t>
-            </w:r>
-          </w:p>
-        </w:tc>
-        <w:tc>
-          <w:tcPr>
-            <w:tcW w:w="270" w:type="dxa"/>
-            <w:shd w:val="clear" w:color="auto" w:fill="FFFFFF" w:themeFill="background1"/>
-          </w:tcPr>
-          <w:p>
-            <w:pPr>
-              <w:widowControl w:val="0"/>
-              <w:spacing w:line="240" w:lineRule="auto"/>
-              <w:contextualSpacing w:val="0"/>
-              <w:jc w:val="right"/>
-              <w:rPr>
-                <w:color w:val="414042"/>
-                <w:sz w:val="20"/>
-                <w:szCs w:val="20"/>
-              </w:rPr>
-            </w:pPr>
-          </w:p>
-        </w:tc>
-        <w:tc>
-          <w:tcPr>
-            <w:tcW w:w="1440" w:type="dxa"/>
-            <w:shd w:val="clear" w:color="auto" w:fill="FFFFFF" w:themeFill="background1"/>
-            <w:tcMar>
-              <w:top w:w="99" w:type="dxa"/>
-              <w:left w:w="99" w:type="dxa"/>
-              <w:bottom w:w="99" w:type="dxa"/>
-              <w:right w:w="99" w:type="dxa"/>
-            </w:tcMar>
-            <w:vAlign w:val="center"/>
-          </w:tcPr>
-          <w:p>
-            <w:pPr>
-              <w:widowControl w:val="0"/>
-              <w:spacing w:line="240" w:lineRule="auto"/>
-              <w:contextualSpacing w:val="0"/>
-              <w:jc w:val="center"/>
-              <w:rPr>
-                <w:color w:val="414042"/>
-                <w:sz w:val="20"/>
-                <w:szCs w:val="20"/>
-              </w:rPr>
-            </w:pPr>
-            <w:r>
-              <w:rPr>
-                <w:color w:val="414042"/>
-                <w:sz w:val="20"/>
-                <w:szCs w:val="20"/>
-              </w:rPr>
-              <w:t>{price1}</w:t>
-            </w:r>
-          </w:p>
-        </w:tc>
-        <w:tc>
-          <w:tcPr>
-            <w:tcW w:w="1616" w:type="dxa"/>
-            <w:gridSpan w:val="2"/>
-            <w:shd w:val="clear" w:color="auto" w:fill="FFFFFF" w:themeFill="background1"/>
-            <w:tcMar>
-              <w:top w:w="99" w:type="dxa"/>
-              <w:left w:w="99" w:type="dxa"/>
-              <w:bottom w:w="99" w:type="dxa"/>
-              <w:right w:w="99" w:type="dxa"/>
-            </w:tcMar>
-            <w:vAlign w:val="center"/>
-          </w:tcPr>
-          <w:p>
-            <w:pPr>
-              <w:widowControl w:val="0"/>
-              <w:spacing w:line="240" w:lineRule="auto"/>
-              <w:contextualSpacing w:val="0"/>
-              <w:jc w:val="center"/>
-              <w:rPr>
-                <w:color w:val="414042"/>
-                <w:sz w:val="20"/>
-                <w:szCs w:val="20"/>
-              </w:rPr>
-            </w:pPr>
-            <w:r>
-              <w:rPr>
-                <w:color w:val="414042"/>
-                <w:sz w:val="20"/>
-                <w:szCs w:val="20"/>
-              </w:rPr>
-              <w:t>100</w:t>
-            </w:r>
-          </w:p>
-        </w:tc>
-        <w:tc>
-          <w:tcPr>
-            <w:tcW w:w="220" w:type="dxa"/>
-            <w:shd w:val="clear" w:color="auto" w:fill="FFFFFF" w:themeFill="background1"/>
-          </w:tcPr>
-          <w:p>
-            <w:pPr>
-              <w:widowControl w:val="0"/>
-              <w:spacing w:line="240" w:lineRule="auto"/>
-              <w:contextualSpacing w:val="0"/>
-              <w:jc w:val="right"/>
-              <w:rPr>
-                <w:color w:val="404040"/>
-                <w:sz w:val="20"/>
-                <w:szCs w:val="20"/>
-              </w:rPr>
-            </w:pPr>
-          </w:p>
-        </w:tc>
-        <w:tc>
-          <w:tcPr>
-            <w:tcW w:w="4453" w:type="dxa"/>
-            <w:gridSpan w:val="3"/>
-            <w:shd w:val="clear" w:color="auto" w:fill="FFFFFF" w:themeFill="background1"/>
-          </w:tcPr>
-          <w:p>
-            <w:pPr>
-              <w:widowControl w:val="0"/>
-              <w:spacing w:line="240" w:lineRule="auto"/>
-              <w:contextualSpacing w:val="0"/>
-              <w:jc w:val="right"/>
-              <w:rPr>
-                <w:color w:val="404040"/>
-                <w:sz w:val="20"/>
-                <w:szCs w:val="20"/>
-              </w:rPr>
-            </w:pPr>
-          </w:p>
-        </w:tc>
-      </w:tr>
-      <w:tr>
-        <w:trPr>
-          <w:cantSplit/>
-          <w:trHeight w:hRule="exact" w:val="432"/>
-        </w:trPr>
-        <w:tc>
-          <w:tcPr>
-            <w:tcW w:w="901" w:type="dxa"/>
-            <w:shd w:val="clear" w:color="auto" w:fill="FFFFFF" w:themeFill="background1"/>
-          </w:tcPr>
-          <w:p>
-            <w:pPr>
-              <w:widowControl w:val="0"/>
-              <w:spacing w:line="240" w:lineRule="auto"/>
-              <w:contextualSpacing w:val="0"/>
-              <w:rPr>
-                <w:color w:val="404040"/>
-                <w:sz w:val="20"/>
-                <w:szCs w:val="20"/>
-              </w:rPr>
-            </w:pPr>
-          </w:p>
-        </w:tc>
-        <w:tc>
-          <w:tcPr>
-            <w:tcW w:w="5374" w:type="dxa"/>
-            <w:gridSpan w:val="3"/>
-            <w:shd w:val="clear" w:color="auto" w:fill="FFFFFF" w:themeFill="background1"/>
-            <w:tcMar>
-              <w:top w:w="99" w:type="dxa"/>
-              <w:left w:w="99" w:type="dxa"/>
-              <w:bottom w:w="99" w:type="dxa"/>
-              <w:right w:w="99" w:type="dxa"/>
-            </w:tcMar>
-            <w:vAlign w:val="center"/>
-          </w:tcPr>
-          <w:p>
-            <w:pPr>
-              <w:widowControl w:val="0"/>
-              <w:spacing w:line="240" w:lineRule="auto"/>
-              <w:contextualSpacing w:val="0"/>
-              <w:rPr>
-                <w:color w:val="414042"/>
-                <w:sz w:val="20"/>
-                <w:szCs w:val="20"/>
-              </w:rPr>
-            </w:pPr>
-            <w:r>
-              <w:rPr>
                 <w:noProof/>
               </w:rPr>
               <w:drawing>
-                <wp:anchor distT="0" distB="0" distL="114300" distR="114300" simplePos="0" relativeHeight="251664384" behindDoc="0" locked="0" layoutInCell="1" allowOverlap="1" wp14:anchorId="482EA1A1" wp14:editId="7A66250E">
+                <wp:anchor distT="0" distB="0" distL="114300" distR="114300" simplePos="0" relativeHeight="251664384" behindDoc="0" locked="0" layoutInCell="1" allowOverlap="1" wp14:anchorId="482EA1A1" wp14:editId="7A3110DB">
                   <wp:simplePos x="0" y="0"/>
                   <wp:positionH relativeFrom="column">
-                    <wp:posOffset>185420</wp:posOffset>
+                    <wp:posOffset>1584325</wp:posOffset>
                   </wp:positionH>
                   <wp:positionV relativeFrom="page">
-                    <wp:posOffset>-298450</wp:posOffset>
+                    <wp:posOffset>-31750</wp:posOffset>
                   </wp:positionV>
                   <wp:extent cx="3343275" cy="3343275"/>
                   <wp:effectExtent l="0" t="0" r="0" b="9525"/>
@@ -2322,6 +2130,242 @@
                 <w:sz w:val="20"/>
                 <w:szCs w:val="20"/>
               </w:rPr>
+              <w:t>{</w:t>
+            </w:r>
+            <w:r>
+              <w:rPr>
+                <w:color w:val="414042"/>
+                <w:sz w:val="20"/>
+                <w:szCs w:val="20"/>
+              </w:rPr>
+              <w:t>#items</w:t>
+            </w:r>
+            <w:r>
+              <w:rPr>
+                <w:color w:val="414042"/>
+                <w:sz w:val="20"/>
+                <w:szCs w:val="20"/>
+              </w:rPr>
+              <w:t>}</w:t>
+            </w:r>
+          </w:p>
+        </w:tc>
+        <w:tc>
+          <w:tcPr>
+            <w:tcW w:w="1655" w:type="dxa"/>
+            <w:gridSpan w:val="3"/>
+            <w:shd w:val="clear" w:color="auto" w:fill="FFFFFF" w:themeFill="background1"/>
+            <w:tcMar>
+              <w:top w:w="99" w:type="dxa"/>
+              <w:left w:w="99" w:type="dxa"/>
+              <w:bottom w:w="99" w:type="dxa"/>
+              <w:right w:w="99" w:type="dxa"/>
+            </w:tcMar>
+            <w:vAlign w:val="center"/>
+          </w:tcPr>
+          <w:p>
+            <w:pPr>
+              <w:widowControl w:val="0"/>
+              <w:spacing w:line="240" w:lineRule="auto"/>
+              <w:contextualSpacing w:val="0"/>
+              <w:jc w:val="center"/>
+              <w:rPr>
+                <w:color w:val="414042"/>
+                <w:sz w:val="20"/>
+                <w:szCs w:val="20"/>
+              </w:rPr>
+            </w:pPr>
+            <w:r>
+              <w:rPr>
+                <w:color w:val="414042"/>
+                <w:sz w:val="20"/>
+                <w:szCs w:val="20"/>
+              </w:rPr>
+              <w:t>{qty1}</w:t>
+            </w:r>
+          </w:p>
+        </w:tc>
+        <w:tc>
+          <w:tcPr>
+            <w:tcW w:w="270" w:type="dxa"/>
+            <w:shd w:val="clear" w:color="auto" w:fill="FFFFFF" w:themeFill="background1"/>
+          </w:tcPr>
+          <w:p>
+            <w:pPr>
+              <w:widowControl w:val="0"/>
+              <w:spacing w:line="240" w:lineRule="auto"/>
+              <w:contextualSpacing w:val="0"/>
+              <w:jc w:val="right"/>
+              <w:rPr>
+                <w:color w:val="414042"/>
+                <w:sz w:val="20"/>
+                <w:szCs w:val="20"/>
+              </w:rPr>
+            </w:pPr>
+          </w:p>
+        </w:tc>
+        <w:tc>
+          <w:tcPr>
+            <w:tcW w:w="1440" w:type="dxa"/>
+            <w:shd w:val="clear" w:color="auto" w:fill="FFFFFF" w:themeFill="background1"/>
+            <w:tcMar>
+              <w:top w:w="99" w:type="dxa"/>
+              <w:left w:w="99" w:type="dxa"/>
+              <w:bottom w:w="99" w:type="dxa"/>
+              <w:right w:w="99" w:type="dxa"/>
+            </w:tcMar>
+            <w:vAlign w:val="center"/>
+          </w:tcPr>
+          <w:p>
+            <w:pPr>
+              <w:widowControl w:val="0"/>
+              <w:spacing w:line="240" w:lineRule="auto"/>
+              <w:contextualSpacing w:val="0"/>
+              <w:jc w:val="center"/>
+              <w:rPr>
+                <w:color w:val="414042"/>
+                <w:sz w:val="20"/>
+                <w:szCs w:val="20"/>
+              </w:rPr>
+            </w:pPr>
+            <w:r>
+              <w:rPr>
+                <w:color w:val="414042"/>
+                <w:sz w:val="20"/>
+                <w:szCs w:val="20"/>
+              </w:rPr>
+              <w:t>{price1}</w:t>
+            </w:r>
+          </w:p>
+        </w:tc>
+        <w:tc>
+          <w:tcPr>
+            <w:tcW w:w="1616" w:type="dxa"/>
+            <w:gridSpan w:val="2"/>
+            <w:shd w:val="clear" w:color="auto" w:fill="FFFFFF" w:themeFill="background1"/>
+            <w:tcMar>
+              <w:top w:w="99" w:type="dxa"/>
+              <w:left w:w="99" w:type="dxa"/>
+              <w:bottom w:w="99" w:type="dxa"/>
+              <w:right w:w="99" w:type="dxa"/>
+            </w:tcMar>
+            <w:vAlign w:val="center"/>
+          </w:tcPr>
+          <w:p>
+            <w:pPr>
+              <w:widowControl w:val="0"/>
+              <w:spacing w:line="240" w:lineRule="auto"/>
+              <w:contextualSpacing w:val="0"/>
+              <w:jc w:val="center"/>
+              <w:rPr>
+                <w:color w:val="414042"/>
+                <w:sz w:val="20"/>
+                <w:szCs w:val="20"/>
+              </w:rPr>
+            </w:pPr>
+            <w:r>
+              <w:rPr>
+                <w:color w:val="414042"/>
+                <w:sz w:val="20"/>
+                <w:szCs w:val="20"/>
+              </w:rPr>
+              <w:t>100</w:t>
+            </w:r>
+          </w:p>
+        </w:tc>
+        <w:tc>
+          <w:tcPr>
+            <w:tcW w:w="220" w:type="dxa"/>
+            <w:shd w:val="clear" w:color="auto" w:fill="FFFFFF" w:themeFill="background1"/>
+          </w:tcPr>
+          <w:p>
+            <w:pPr>
+              <w:widowControl w:val="0"/>
+              <w:spacing w:line="240" w:lineRule="auto"/>
+              <w:contextualSpacing w:val="0"/>
+              <w:jc w:val="right"/>
+              <w:rPr>
+                <w:color w:val="404040"/>
+                <w:sz w:val="20"/>
+                <w:szCs w:val="20"/>
+              </w:rPr>
+            </w:pPr>
+          </w:p>
+        </w:tc>
+        <w:tc>
+          <w:tcPr>
+            <w:tcW w:w="4453" w:type="dxa"/>
+            <w:gridSpan w:val="3"/>
+            <w:shd w:val="clear" w:color="auto" w:fill="FFFFFF" w:themeFill="background1"/>
+          </w:tcPr>
+          <w:p>
+            <w:pPr>
+              <w:widowControl w:val="0"/>
+              <w:spacing w:line="240" w:lineRule="auto"/>
+              <w:contextualSpacing w:val="0"/>
+              <w:jc w:val="right"/>
+              <w:rPr>
+                <w:color w:val="404040"/>
+                <w:sz w:val="20"/>
+                <w:szCs w:val="20"/>
+              </w:rPr>
+            </w:pPr>
+          </w:p>
+        </w:tc>
+      </w:tr>
+      <w:tr>
+        <w:trPr>
+          <w:cantSplit/>
+          <w:trHeight w:hRule="exact" w:val="432"/>
+        </w:trPr>
+        <w:tc>
+          <w:tcPr>
+            <w:tcW w:w="901" w:type="dxa"/>
+            <w:shd w:val="clear" w:color="auto" w:fill="FFFFFF" w:themeFill="background1"/>
+          </w:tcPr>
+          <w:p>
+            <w:pPr>
+              <w:widowControl w:val="0"/>
+              <w:spacing w:line="240" w:lineRule="auto"/>
+              <w:contextualSpacing w:val="0"/>
+              <w:rPr>
+                <w:color w:val="404040"/>
+                <w:sz w:val="20"/>
+                <w:szCs w:val="20"/>
+              </w:rPr>
+            </w:pPr>
+          </w:p>
+        </w:tc>
+        <w:tc>
+          <w:tcPr>
+            <w:tcW w:w="5374" w:type="dxa"/>
+            <w:gridSpan w:val="3"/>
+            <w:shd w:val="clear" w:color="auto" w:fill="FFFFFF" w:themeFill="background1"/>
+            <w:tcMar>
+              <w:top w:w="99" w:type="dxa"/>
+              <w:left w:w="99" w:type="dxa"/>
+              <w:bottom w:w="99" w:type="dxa"/>
+              <w:right w:w="99" w:type="dxa"/>
+            </w:tcMar>
+            <w:vAlign w:val="center"/>
+          </w:tcPr>
+          <w:p>
+            <w:pPr>
+              <w:widowControl w:val="0"/>
+              <w:spacing w:line="240" w:lineRule="auto"/>
+              <w:contextualSpacing w:val="0"/>
+              <w:rPr>
+                <w:color w:val="414042"/>
+                <w:sz w:val="20"/>
+                <w:szCs w:val="20"/>
+              </w:rPr>
+            </w:pPr>
+            <w:r>
+              <w:rPr>
+                <w:color w:val="414042"/>
+                <w:sz w:val="20"/>
+                <w:szCs w:val="20"/>
+              </w:rPr>
               <w:t xml:space="preserve">{item </w:t>
             </w:r>
             <w:r>
@@ -3788,7 +3832,7 @@
                 <w:sz w:val="20"/>
                 <w:szCs w:val="20"/>
               </w:rPr>
-              <w:t>700.00</w:t>
+              <w:t>{subtotal}</w:t>
             </w:r>
           </w:p>
         </w:tc>
@@ -4023,20 +4067,20 @@
               <w:widowControl w:val="0"/>
               <w:spacing w:line="240" w:lineRule="auto"/>
               <w:contextualSpacing w:val="0"/>
-              <w:jc w:val="right"/>
-              <w:rPr>
-                <w:color w:val="414042"/>
-                <w:sz w:val="20"/>
-                <w:szCs w:val="20"/>
-              </w:rPr>
-            </w:pPr>
-            <w:r>
-              <w:rPr>
-                <w:color w:val="414042"/>
-                <w:sz w:val="20"/>
-                <w:szCs w:val="20"/>
-              </w:rPr>
-              <w:t>50.00</w:t>
+              <w:jc w:val="center"/>
+              <w:rPr>
+                <w:color w:val="414042"/>
+                <w:sz w:val="20"/>
+                <w:szCs w:val="20"/>
+              </w:rPr>
+            </w:pPr>
+            <w:r>
+              <w:rPr>
+                <w:color w:val="414042"/>
+                <w:sz w:val="20"/>
+                <w:szCs w:val="20"/>
+              </w:rPr>
+              <w:t>{discount}</w:t>
             </w:r>
           </w:p>
         </w:tc>
@@ -4275,20 +4319,38 @@
               <w:widowControl w:val="0"/>
               <w:spacing w:line="240" w:lineRule="auto"/>
               <w:contextualSpacing w:val="0"/>
-              <w:jc w:val="right"/>
-              <w:rPr>
-                <w:color w:val="414042"/>
-                <w:sz w:val="20"/>
-                <w:szCs w:val="20"/>
-              </w:rPr>
-            </w:pPr>
-            <w:r>
-              <w:rPr>
-                <w:color w:val="414042"/>
-                <w:sz w:val="20"/>
-                <w:szCs w:val="20"/>
-              </w:rPr>
-              <w:t>0%</w:t>
+              <w:jc w:val="center"/>
+              <w:rPr>
+                <w:color w:val="414042"/>
+                <w:sz w:val="20"/>
+                <w:szCs w:val="20"/>
+              </w:rPr>
+            </w:pPr>
+            <w:r>
+              <w:rPr>
+                <w:color w:val="414042"/>
+                <w:sz w:val="20"/>
+                <w:szCs w:val="20"/>
+              </w:rPr>
+              <w:t>{</w:t>
+            </w:r>
+            <w:proofErr w:type="spellStart"/>
+            <w:r>
+              <w:rPr>
+                <w:color w:val="414042"/>
+                <w:sz w:val="20"/>
+                <w:szCs w:val="20"/>
+              </w:rPr>
+              <w:t>taxrate</w:t>
+            </w:r>
+            <w:proofErr w:type="spellEnd"/>
+            <w:r>
+              <w:rPr>
+                <w:color w:val="414042"/>
+                <w:sz w:val="20"/>
+                <w:szCs w:val="20"/>
+              </w:rPr>
+              <w:t>}</w:t>
             </w:r>
           </w:p>
         </w:tc>
@@ -4540,7 +4602,7 @@
                 <w:sz w:val="20"/>
                 <w:szCs w:val="20"/>
               </w:rPr>
-              <w:t>0.00</w:t>
+              <w:t>0</w:t>
             </w:r>
           </w:p>
         </w:tc>
@@ -5259,7 +5321,15 @@
                 <w:sz w:val="20"/>
                 <w:szCs w:val="20"/>
               </w:rPr>
-              <w:t>₹650.00</w:t>
+              <w:t>₹</w:t>
+            </w:r>
+            <w:r>
+              <w:rPr>
+                <w:color w:val="FFFFFF" w:themeColor="background1"/>
+                <w:sz w:val="20"/>
+                <w:szCs w:val="20"/>
+              </w:rPr>
+              <w:t>{total}</w:t>
             </w:r>
           </w:p>
         </w:tc>

</xml_diff>

<commit_message>
Implement bill generation endpoint with dynamic item totals and discount calculations
</commit_message>
<xml_diff>
--- a/frontend/backend/bill_template.docx
+++ b/frontend/backend/bill_template.docx
@@ -1927,23 +1927,7 @@
                 <w:sz w:val="20"/>
                 <w:szCs w:val="20"/>
               </w:rPr>
-              <w:t>{</w:t>
-            </w:r>
-            <w:r>
-              <w:rPr>
-                <w:color w:val="414042"/>
-                <w:sz w:val="20"/>
-                <w:szCs w:val="20"/>
-              </w:rPr>
-              <w:t>price</w:t>
-            </w:r>
-            <w:r>
-              <w:rPr>
-                <w:color w:val="414042"/>
-                <w:sz w:val="20"/>
-                <w:szCs w:val="20"/>
-              </w:rPr>
-              <w:t>}</w:t>
+              <w:t>{price}</w:t>
             </w:r>
           </w:p>
         </w:tc>
@@ -2138,7 +2122,15 @@
                 <w:sz w:val="20"/>
                 <w:szCs w:val="20"/>
               </w:rPr>
-              <w:t>#items</w:t>
+              <w:t>/</w:t>
+            </w:r>
+            <w:r>
+              <w:rPr>
+                <w:color w:val="414042"/>
+                <w:sz w:val="20"/>
+                <w:szCs w:val="20"/>
+              </w:rPr>
+              <w:t>items</w:t>
             </w:r>
             <w:r>
               <w:rPr>
@@ -2181,7 +2173,7 @@
                 <w:sz w:val="20"/>
                 <w:szCs w:val="20"/>
               </w:rPr>
-              <w:t>{qty1}</w:t>
+              <w:t>{}</w:t>
             </w:r>
           </w:p>
         </w:tc>
@@ -2234,7 +2226,7 @@
                 <w:sz w:val="20"/>
                 <w:szCs w:val="20"/>
               </w:rPr>
-              <w:t>{price1}</w:t>
+              <w:t>{}</w:t>
             </w:r>
           </w:p>
         </w:tc>
@@ -2256,21 +2248,12 @@
               <w:widowControl w:val="0"/>
               <w:spacing w:line="240" w:lineRule="auto"/>
               <w:contextualSpacing w:val="0"/>
-              <w:jc w:val="center"/>
-              <w:rPr>
-                <w:color w:val="414042"/>
-                <w:sz w:val="20"/>
-                <w:szCs w:val="20"/>
-              </w:rPr>
-            </w:pPr>
-            <w:r>
-              <w:rPr>
-                <w:color w:val="414042"/>
-                <w:sz w:val="20"/>
-                <w:szCs w:val="20"/>
-              </w:rPr>
-              <w:t>100</w:t>
-            </w:r>
+              <w:rPr>
+                <w:color w:val="414042"/>
+                <w:sz w:val="20"/>
+                <w:szCs w:val="20"/>
+              </w:rPr>
+            </w:pPr>
           </w:p>
         </w:tc>
         <w:tc>
@@ -2366,23 +2349,7 @@
                 <w:sz w:val="20"/>
                 <w:szCs w:val="20"/>
               </w:rPr>
-              <w:t xml:space="preserve">{item </w:t>
-            </w:r>
-            <w:r>
-              <w:rPr>
-                <w:color w:val="414042"/>
-                <w:sz w:val="20"/>
-                <w:szCs w:val="20"/>
-              </w:rPr>
-              <w:t>4</w:t>
-            </w:r>
-            <w:r>
-              <w:rPr>
-                <w:color w:val="414042"/>
-                <w:sz w:val="20"/>
-                <w:szCs w:val="20"/>
-              </w:rPr>
-              <w:t>}</w:t>
+              <w:t>{}</w:t>
             </w:r>
           </w:p>
         </w:tc>
@@ -2417,7 +2384,7 @@
                 <w:sz w:val="20"/>
                 <w:szCs w:val="20"/>
               </w:rPr>
-              <w:t>{qty1}</w:t>
+              <w:t>{}</w:t>
             </w:r>
           </w:p>
         </w:tc>
@@ -2470,7 +2437,7 @@
                 <w:sz w:val="20"/>
                 <w:szCs w:val="20"/>
               </w:rPr>
-              <w:t>{price1}</w:t>
+              <w:t>{}</w:t>
             </w:r>
           </w:p>
         </w:tc>
@@ -2602,23 +2569,7 @@
                 <w:sz w:val="20"/>
                 <w:szCs w:val="20"/>
               </w:rPr>
-              <w:t xml:space="preserve">{item </w:t>
-            </w:r>
-            <w:r>
-              <w:rPr>
-                <w:color w:val="414042"/>
-                <w:sz w:val="20"/>
-                <w:szCs w:val="20"/>
-              </w:rPr>
-              <w:t>5</w:t>
-            </w:r>
-            <w:r>
-              <w:rPr>
-                <w:color w:val="414042"/>
-                <w:sz w:val="20"/>
-                <w:szCs w:val="20"/>
-              </w:rPr>
-              <w:t>}</w:t>
+              <w:t>{}</w:t>
             </w:r>
           </w:p>
         </w:tc>
@@ -2653,7 +2604,7 @@
                 <w:sz w:val="20"/>
                 <w:szCs w:val="20"/>
               </w:rPr>
-              <w:t>{qty1}</w:t>
+              <w:t>{}</w:t>
             </w:r>
           </w:p>
         </w:tc>
@@ -2706,7 +2657,7 @@
                 <w:sz w:val="20"/>
                 <w:szCs w:val="20"/>
               </w:rPr>
-              <w:t>{price1}</w:t>
+              <w:t>{}</w:t>
             </w:r>
           </w:p>
         </w:tc>
@@ -2838,23 +2789,7 @@
                 <w:sz w:val="20"/>
                 <w:szCs w:val="20"/>
               </w:rPr>
-              <w:t xml:space="preserve">{item </w:t>
-            </w:r>
-            <w:r>
-              <w:rPr>
-                <w:color w:val="414042"/>
-                <w:sz w:val="20"/>
-                <w:szCs w:val="20"/>
-              </w:rPr>
-              <w:t>6</w:t>
-            </w:r>
-            <w:r>
-              <w:rPr>
-                <w:color w:val="414042"/>
-                <w:sz w:val="20"/>
-                <w:szCs w:val="20"/>
-              </w:rPr>
-              <w:t>}</w:t>
+              <w:t>{}</w:t>
             </w:r>
           </w:p>
         </w:tc>
@@ -2889,7 +2824,7 @@
                 <w:sz w:val="20"/>
                 <w:szCs w:val="20"/>
               </w:rPr>
-              <w:t>{qty1}</w:t>
+              <w:t>{}</w:t>
             </w:r>
           </w:p>
         </w:tc>
@@ -2942,7 +2877,7 @@
                 <w:sz w:val="20"/>
                 <w:szCs w:val="20"/>
               </w:rPr>
-              <w:t>{price1}</w:t>
+              <w:t>{}</w:t>
             </w:r>
           </w:p>
         </w:tc>
@@ -3074,23 +3009,7 @@
                 <w:sz w:val="20"/>
                 <w:szCs w:val="20"/>
               </w:rPr>
-              <w:t xml:space="preserve">{item </w:t>
-            </w:r>
-            <w:r>
-              <w:rPr>
-                <w:color w:val="414042"/>
-                <w:sz w:val="20"/>
-                <w:szCs w:val="20"/>
-              </w:rPr>
-              <w:t>7</w:t>
-            </w:r>
-            <w:r>
-              <w:rPr>
-                <w:color w:val="414042"/>
-                <w:sz w:val="20"/>
-                <w:szCs w:val="20"/>
-              </w:rPr>
-              <w:t>}</w:t>
+              <w:t>{}</w:t>
             </w:r>
           </w:p>
         </w:tc>
@@ -3125,7 +3044,7 @@
                 <w:sz w:val="20"/>
                 <w:szCs w:val="20"/>
               </w:rPr>
-              <w:t>{qty1}</w:t>
+              <w:t>{}</w:t>
             </w:r>
           </w:p>
         </w:tc>
@@ -3178,7 +3097,7 @@
                 <w:sz w:val="20"/>
                 <w:szCs w:val="20"/>
               </w:rPr>
-              <w:t>{price1}</w:t>
+              <w:t>{}</w:t>
             </w:r>
           </w:p>
         </w:tc>

</xml_diff>

<commit_message>
Refactor bill template formatting for improved readability and alignment
</commit_message>
<xml_diff>
--- a/frontend/backend/bill_template.docx
+++ b/frontend/backend/bill_template.docx
@@ -2167,14 +2167,6 @@
                 <w:szCs w:val="20"/>
               </w:rPr>
             </w:pPr>
-            <w:r>
-              <w:rPr>
-                <w:color w:val="414042"/>
-                <w:sz w:val="20"/>
-                <w:szCs w:val="20"/>
-              </w:rPr>
-              <w:t>{}</w:t>
-            </w:r>
           </w:p>
         </w:tc>
         <w:tc>
@@ -2220,14 +2212,6 @@
                 <w:szCs w:val="20"/>
               </w:rPr>
             </w:pPr>
-            <w:r>
-              <w:rPr>
-                <w:color w:val="414042"/>
-                <w:sz w:val="20"/>
-                <w:szCs w:val="20"/>
-              </w:rPr>
-              <w:t>{}</w:t>
-            </w:r>
           </w:p>
         </w:tc>
         <w:tc>
@@ -2343,14 +2327,6 @@
                 <w:szCs w:val="20"/>
               </w:rPr>
             </w:pPr>
-            <w:r>
-              <w:rPr>
-                <w:color w:val="414042"/>
-                <w:sz w:val="20"/>
-                <w:szCs w:val="20"/>
-              </w:rPr>
-              <w:t>{}</w:t>
-            </w:r>
           </w:p>
         </w:tc>
         <w:tc>
@@ -2378,14 +2354,6 @@
                 <w:szCs w:val="20"/>
               </w:rPr>
             </w:pPr>
-            <w:r>
-              <w:rPr>
-                <w:color w:val="414042"/>
-                <w:sz w:val="20"/>
-                <w:szCs w:val="20"/>
-              </w:rPr>
-              <w:t>{}</w:t>
-            </w:r>
           </w:p>
         </w:tc>
         <w:tc>
@@ -2431,14 +2399,6 @@
                 <w:szCs w:val="20"/>
               </w:rPr>
             </w:pPr>
-            <w:r>
-              <w:rPr>
-                <w:color w:val="414042"/>
-                <w:sz w:val="20"/>
-                <w:szCs w:val="20"/>
-              </w:rPr>
-              <w:t>{}</w:t>
-            </w:r>
           </w:p>
         </w:tc>
         <w:tc>
@@ -2466,14 +2426,6 @@
                 <w:szCs w:val="20"/>
               </w:rPr>
             </w:pPr>
-            <w:r>
-              <w:rPr>
-                <w:color w:val="414042"/>
-                <w:sz w:val="20"/>
-                <w:szCs w:val="20"/>
-              </w:rPr>
-              <w:t>100</w:t>
-            </w:r>
           </w:p>
         </w:tc>
         <w:tc>
@@ -2563,14 +2515,6 @@
                 <w:szCs w:val="20"/>
               </w:rPr>
             </w:pPr>
-            <w:r>
-              <w:rPr>
-                <w:color w:val="414042"/>
-                <w:sz w:val="20"/>
-                <w:szCs w:val="20"/>
-              </w:rPr>
-              <w:t>{}</w:t>
-            </w:r>
           </w:p>
         </w:tc>
         <w:tc>
@@ -2598,14 +2542,6 @@
                 <w:szCs w:val="20"/>
               </w:rPr>
             </w:pPr>
-            <w:r>
-              <w:rPr>
-                <w:color w:val="414042"/>
-                <w:sz w:val="20"/>
-                <w:szCs w:val="20"/>
-              </w:rPr>
-              <w:t>{}</w:t>
-            </w:r>
           </w:p>
         </w:tc>
         <w:tc>
@@ -2651,14 +2587,6 @@
                 <w:szCs w:val="20"/>
               </w:rPr>
             </w:pPr>
-            <w:r>
-              <w:rPr>
-                <w:color w:val="414042"/>
-                <w:sz w:val="20"/>
-                <w:szCs w:val="20"/>
-              </w:rPr>
-              <w:t>{}</w:t>
-            </w:r>
           </w:p>
         </w:tc>
         <w:tc>
@@ -2686,14 +2614,6 @@
                 <w:szCs w:val="20"/>
               </w:rPr>
             </w:pPr>
-            <w:r>
-              <w:rPr>
-                <w:color w:val="414042"/>
-                <w:sz w:val="20"/>
-                <w:szCs w:val="20"/>
-              </w:rPr>
-              <w:t>100</w:t>
-            </w:r>
           </w:p>
         </w:tc>
         <w:tc>
@@ -2783,14 +2703,6 @@
                 <w:szCs w:val="20"/>
               </w:rPr>
             </w:pPr>
-            <w:r>
-              <w:rPr>
-                <w:color w:val="414042"/>
-                <w:sz w:val="20"/>
-                <w:szCs w:val="20"/>
-              </w:rPr>
-              <w:t>{}</w:t>
-            </w:r>
           </w:p>
         </w:tc>
         <w:tc>
@@ -2818,14 +2730,6 @@
                 <w:szCs w:val="20"/>
               </w:rPr>
             </w:pPr>
-            <w:r>
-              <w:rPr>
-                <w:color w:val="414042"/>
-                <w:sz w:val="20"/>
-                <w:szCs w:val="20"/>
-              </w:rPr>
-              <w:t>{}</w:t>
-            </w:r>
           </w:p>
         </w:tc>
         <w:tc>
@@ -2871,14 +2775,6 @@
                 <w:szCs w:val="20"/>
               </w:rPr>
             </w:pPr>
-            <w:r>
-              <w:rPr>
-                <w:color w:val="414042"/>
-                <w:sz w:val="20"/>
-                <w:szCs w:val="20"/>
-              </w:rPr>
-              <w:t>{}</w:t>
-            </w:r>
           </w:p>
         </w:tc>
         <w:tc>
@@ -2906,14 +2802,6 @@
                 <w:szCs w:val="20"/>
               </w:rPr>
             </w:pPr>
-            <w:r>
-              <w:rPr>
-                <w:color w:val="414042"/>
-                <w:sz w:val="20"/>
-                <w:szCs w:val="20"/>
-              </w:rPr>
-              <w:t>100</w:t>
-            </w:r>
           </w:p>
         </w:tc>
         <w:tc>
@@ -3003,14 +2891,6 @@
                 <w:szCs w:val="20"/>
               </w:rPr>
             </w:pPr>
-            <w:r>
-              <w:rPr>
-                <w:color w:val="414042"/>
-                <w:sz w:val="20"/>
-                <w:szCs w:val="20"/>
-              </w:rPr>
-              <w:t>{}</w:t>
-            </w:r>
           </w:p>
         </w:tc>
         <w:tc>
@@ -3038,14 +2918,6 @@
                 <w:szCs w:val="20"/>
               </w:rPr>
             </w:pPr>
-            <w:r>
-              <w:rPr>
-                <w:color w:val="414042"/>
-                <w:sz w:val="20"/>
-                <w:szCs w:val="20"/>
-              </w:rPr>
-              <w:t>{}</w:t>
-            </w:r>
           </w:p>
         </w:tc>
         <w:tc>
@@ -3091,14 +2963,6 @@
                 <w:szCs w:val="20"/>
               </w:rPr>
             </w:pPr>
-            <w:r>
-              <w:rPr>
-                <w:color w:val="414042"/>
-                <w:sz w:val="20"/>
-                <w:szCs w:val="20"/>
-              </w:rPr>
-              <w:t>{}</w:t>
-            </w:r>
           </w:p>
         </w:tc>
         <w:tc>
@@ -3126,14 +2990,6 @@
                 <w:szCs w:val="20"/>
               </w:rPr>
             </w:pPr>
-            <w:r>
-              <w:rPr>
-                <w:color w:val="414042"/>
-                <w:sz w:val="20"/>
-                <w:szCs w:val="20"/>
-              </w:rPr>
-              <w:t>100</w:t>
-            </w:r>
           </w:p>
         </w:tc>
         <w:tc>
@@ -3738,7 +3594,7 @@
               <w:widowControl w:val="0"/>
               <w:spacing w:line="240" w:lineRule="auto"/>
               <w:contextualSpacing w:val="0"/>
-              <w:jc w:val="right"/>
+              <w:jc w:val="center"/>
               <w:rPr>
                 <w:color w:val="414042"/>
                 <w:sz w:val="20"/>
@@ -4508,7 +4364,7 @@
               <w:widowControl w:val="0"/>
               <w:spacing w:line="240" w:lineRule="auto"/>
               <w:contextualSpacing w:val="0"/>
-              <w:jc w:val="right"/>
+              <w:jc w:val="center"/>
               <w:rPr>
                 <w:color w:val="414042"/>
                 <w:sz w:val="20"/>

</xml_diff>

<commit_message>
Enhance bill generation logic to include GST calculations and update template placeholders for improved clarity
</commit_message>
<xml_diff>
--- a/frontend/backend/bill_template.docx
+++ b/frontend/backend/bill_template.docx
@@ -1510,7 +1510,7 @@
       <w:tr>
         <w:trPr>
           <w:cantSplit/>
-          <w:trHeight w:hRule="exact" w:val="432"/>
+          <w:trHeight w:hRule="exact" w:val="321"/>
         </w:trPr>
         <w:tc>
           <w:tcPr>
@@ -1568,16 +1568,7 @@
                 <w:sz w:val="20"/>
                 <w:szCs w:val="20"/>
               </w:rPr>
-              <w:t>#</w:t>
-            </w:r>
-            <w:proofErr w:type="gramStart"/>
-            <w:r>
-              <w:rPr>
-                <w:color w:val="414042"/>
-                <w:sz w:val="20"/>
-                <w:szCs w:val="20"/>
-              </w:rPr>
-              <w:t>items</w:t>
+              <w:t>#items</w:t>
             </w:r>
             <w:r>
               <w:rPr>
@@ -1585,16 +1576,7 @@
                 <w:sz w:val="20"/>
                 <w:szCs w:val="20"/>
               </w:rPr>
-              <w:t xml:space="preserve">}   </w:t>
-            </w:r>
-            <w:proofErr w:type="gramEnd"/>
-            <w:r>
-              <w:rPr>
-                <w:color w:val="414042"/>
-                <w:sz w:val="20"/>
-                <w:szCs w:val="20"/>
-              </w:rPr>
-              <w:t xml:space="preserve">                                       </w:t>
+              <w:t>}</w:t>
             </w:r>
           </w:p>
         </w:tc>
@@ -1616,7 +1598,6 @@
               <w:widowControl w:val="0"/>
               <w:spacing w:line="240" w:lineRule="auto"/>
               <w:contextualSpacing w:val="0"/>
-              <w:jc w:val="center"/>
               <w:rPr>
                 <w:color w:val="414042"/>
                 <w:sz w:val="20"/>
@@ -1635,7 +1616,6 @@
               <w:widowControl w:val="0"/>
               <w:spacing w:line="240" w:lineRule="auto"/>
               <w:contextualSpacing w:val="0"/>
-              <w:jc w:val="right"/>
               <w:rPr>
                 <w:color w:val="414042"/>
                 <w:sz w:val="20"/>
@@ -1661,7 +1641,6 @@
               <w:widowControl w:val="0"/>
               <w:spacing w:line="240" w:lineRule="auto"/>
               <w:contextualSpacing w:val="0"/>
-              <w:jc w:val="center"/>
               <w:rPr>
                 <w:color w:val="414042"/>
                 <w:sz w:val="20"/>
@@ -1687,7 +1666,6 @@
               <w:widowControl w:val="0"/>
               <w:spacing w:line="240" w:lineRule="auto"/>
               <w:contextualSpacing w:val="0"/>
-              <w:jc w:val="center"/>
               <w:rPr>
                 <w:color w:val="414042"/>
                 <w:sz w:val="20"/>
@@ -1845,7 +1823,6 @@
               <w:widowControl w:val="0"/>
               <w:spacing w:line="240" w:lineRule="auto"/>
               <w:contextualSpacing w:val="0"/>
-              <w:jc w:val="center"/>
               <w:rPr>
                 <w:color w:val="414042"/>
                 <w:sz w:val="20"/>
@@ -1888,7 +1865,6 @@
               <w:widowControl w:val="0"/>
               <w:spacing w:line="240" w:lineRule="auto"/>
               <w:contextualSpacing w:val="0"/>
-              <w:jc w:val="right"/>
               <w:rPr>
                 <w:color w:val="414042"/>
                 <w:sz w:val="20"/>
@@ -1914,7 +1890,6 @@
               <w:widowControl w:val="0"/>
               <w:spacing w:line="240" w:lineRule="auto"/>
               <w:contextualSpacing w:val="0"/>
-              <w:jc w:val="center"/>
               <w:rPr>
                 <w:color w:val="414042"/>
                 <w:sz w:val="20"/>
@@ -1948,13 +1923,20 @@
               <w:widowControl w:val="0"/>
               <w:spacing w:line="240" w:lineRule="auto"/>
               <w:contextualSpacing w:val="0"/>
-              <w:jc w:val="center"/>
-              <w:rPr>
-                <w:color w:val="414042"/>
-                <w:sz w:val="20"/>
-                <w:szCs w:val="20"/>
-              </w:rPr>
-            </w:pPr>
+              <w:rPr>
+                <w:color w:val="414042"/>
+                <w:sz w:val="20"/>
+                <w:szCs w:val="20"/>
+              </w:rPr>
+            </w:pPr>
+            <w:r>
+              <w:rPr>
+                <w:color w:val="414042"/>
+                <w:sz w:val="20"/>
+                <w:szCs w:val="20"/>
+              </w:rPr>
+              <w:t xml:space="preserve">        </w:t>
+            </w:r>
             <w:r>
               <w:rPr>
                 <w:color w:val="414042"/>
@@ -3167,7 +3149,6 @@
               <w:widowControl w:val="0"/>
               <w:spacing w:line="240" w:lineRule="auto"/>
               <w:contextualSpacing w:val="0"/>
-              <w:jc w:val="right"/>
               <w:rPr>
                 <w:color w:val="414042"/>
                 <w:sz w:val="10"/>
@@ -4069,7 +4050,7 @@
                 <w:sz w:val="20"/>
                 <w:szCs w:val="20"/>
               </w:rPr>
-              <w:t>(Tax rate)</w:t>
+              <w:t>Tax rate</w:t>
             </w:r>
           </w:p>
         </w:tc>
@@ -5412,6 +5393,7 @@
               <w:spacing w:line="240" w:lineRule="auto"/>
               <w:contextualSpacing w:val="0"/>
               <w:rPr>
+                <w:color w:val="414042"/>
                 <w:sz w:val="20"/>
                 <w:szCs w:val="20"/>
               </w:rPr>
@@ -5440,6 +5422,17 @@
               </w:rPr>
               <w:t>Items are non-returnable</w:t>
             </w:r>
+          </w:p>
+          <w:p>
+            <w:pPr>
+              <w:widowControl w:val="0"/>
+              <w:spacing w:line="240" w:lineRule="auto"/>
+              <w:contextualSpacing w:val="0"/>
+              <w:rPr>
+                <w:sz w:val="20"/>
+                <w:szCs w:val="20"/>
+              </w:rPr>
+            </w:pPr>
           </w:p>
         </w:tc>
         <w:tc>

</xml_diff>

<commit_message>
Update bill template to replace placeholders with final amount and total GST for clarity
</commit_message>
<xml_diff>
--- a/frontend/backend/bill_template.docx
+++ b/frontend/backend/bill_template.docx
@@ -1935,15 +1935,43 @@
                 <w:sz w:val="20"/>
                 <w:szCs w:val="20"/>
               </w:rPr>
-              <w:t xml:space="preserve">        </w:t>
-            </w:r>
-            <w:r>
-              <w:rPr>
-                <w:color w:val="414042"/>
-                <w:sz w:val="20"/>
-                <w:szCs w:val="20"/>
-              </w:rPr>
-              <w:t>{total}</w:t>
+              <w:t>{</w:t>
+            </w:r>
+            <w:proofErr w:type="spellStart"/>
+            <w:proofErr w:type="gramStart"/>
+            <w:r>
+              <w:rPr>
+                <w:color w:val="414042"/>
+                <w:sz w:val="20"/>
+                <w:szCs w:val="20"/>
+              </w:rPr>
+              <w:t>finalAmount</w:t>
+            </w:r>
+            <w:proofErr w:type="spellEnd"/>
+            <w:r>
+              <w:rPr>
+                <w:color w:val="414042"/>
+                <w:sz w:val="20"/>
+                <w:szCs w:val="20"/>
+              </w:rPr>
+              <w:t>}</w:t>
+            </w:r>
+            <w:r>
+              <w:rPr>
+                <w:color w:val="414042"/>
+                <w:sz w:val="20"/>
+                <w:szCs w:val="20"/>
+              </w:rPr>
+              <w:t xml:space="preserve">   </w:t>
+            </w:r>
+            <w:proofErr w:type="gramEnd"/>
+            <w:r>
+              <w:rPr>
+                <w:color w:val="414042"/>
+                <w:sz w:val="20"/>
+                <w:szCs w:val="20"/>
+              </w:rPr>
+              <w:t xml:space="preserve">     </w:t>
             </w:r>
           </w:p>
         </w:tc>
@@ -4050,7 +4078,16 @@
                 <w:sz w:val="20"/>
                 <w:szCs w:val="20"/>
               </w:rPr>
-              <w:t>Tax rate</w:t>
+              <w:t>T</w:t>
+            </w:r>
+            <w:r>
+              <w:rPr>
+                <w:b/>
+                <w:color w:val="000000" w:themeColor="text1"/>
+                <w:sz w:val="20"/>
+                <w:szCs w:val="20"/>
+              </w:rPr>
+              <w:t>otal GST</w:t>
             </w:r>
           </w:p>
         </w:tc>
@@ -4097,7 +4134,15 @@
                 <w:sz w:val="20"/>
                 <w:szCs w:val="20"/>
               </w:rPr>
-              <w:t>taxrate</w:t>
+              <w:t>t</w:t>
+            </w:r>
+            <w:r>
+              <w:rPr>
+                <w:color w:val="414042"/>
+                <w:sz w:val="20"/>
+                <w:szCs w:val="20"/>
+              </w:rPr>
+              <w:t>otalGST</w:t>
             </w:r>
             <w:proofErr w:type="spellEnd"/>
             <w:r>
@@ -4358,7 +4403,25 @@
                 <w:sz w:val="20"/>
                 <w:szCs w:val="20"/>
               </w:rPr>
-              <w:t>0</w:t>
+              <w:t>{</w:t>
+            </w:r>
+            <w:proofErr w:type="spellStart"/>
+            <w:r>
+              <w:rPr>
+                <w:color w:val="414042"/>
+                <w:sz w:val="20"/>
+                <w:szCs w:val="20"/>
+              </w:rPr>
+              <w:t>totalGST</w:t>
+            </w:r>
+            <w:proofErr w:type="spellEnd"/>
+            <w:r>
+              <w:rPr>
+                <w:color w:val="414042"/>
+                <w:sz w:val="20"/>
+                <w:szCs w:val="20"/>
+              </w:rPr>
+              <w:t>}</w:t>
             </w:r>
           </w:p>
         </w:tc>

</xml_diff>

<commit_message>
Update bill template document to improve layout and formatting for better readability
</commit_message>
<xml_diff>
--- a/frontend/backend/bill_template.docx
+++ b/frontend/backend/bill_template.docx
@@ -666,7 +666,7 @@
                 <w:sz w:val="20"/>
                 <w:szCs w:val="20"/>
               </w:rPr>
-              <w:t>Street address</w:t>
+              <w:t>Address: {address}</w:t>
             </w:r>
           </w:p>
           <w:p>
@@ -685,33 +685,7 @@
                 <w:sz w:val="20"/>
                 <w:szCs w:val="20"/>
               </w:rPr>
-              <w:t>City, State Country</w:t>
-            </w:r>
-          </w:p>
-          <w:p>
-            <w:pPr>
-              <w:spacing w:line="288" w:lineRule="auto"/>
-              <w:contextualSpacing w:val="0"/>
-              <w:rPr>
-                <w:sz w:val="20"/>
-                <w:szCs w:val="20"/>
-              </w:rPr>
-            </w:pPr>
-            <w:r>
-              <w:rPr>
-                <w:color w:val="414042"/>
-                <w:sz w:val="20"/>
-                <w:szCs w:val="20"/>
-              </w:rPr>
-              <w:t>Pin</w:t>
-            </w:r>
-            <w:r>
-              <w:rPr>
-                <w:color w:val="414042"/>
-                <w:sz w:val="20"/>
-                <w:szCs w:val="20"/>
-              </w:rPr>
-              <w:t xml:space="preserve"> Code</w:t>
+              <w:t>Phone Number: {phone}</w:t>
             </w:r>
           </w:p>
         </w:tc>
@@ -725,113 +699,10 @@
               <w:spacing w:line="288" w:lineRule="auto"/>
               <w:contextualSpacing w:val="0"/>
               <w:rPr>
-                <w:b/>
-                <w:color w:val="000000" w:themeColor="text1"/>
-                <w:sz w:val="20"/>
-                <w:szCs w:val="20"/>
-              </w:rPr>
-            </w:pPr>
-            <w:r>
-              <w:rPr>
-                <w:b/>
-                <w:color w:val="000000" w:themeColor="text1"/>
-                <w:sz w:val="20"/>
-                <w:szCs w:val="20"/>
-              </w:rPr>
-              <w:t>Your company name</w:t>
-            </w:r>
-          </w:p>
-          <w:p>
-            <w:pPr>
-              <w:spacing w:line="288" w:lineRule="auto"/>
-              <w:contextualSpacing w:val="0"/>
-              <w:rPr>
-                <w:color w:val="414042"/>
-                <w:sz w:val="20"/>
-                <w:szCs w:val="20"/>
-              </w:rPr>
-            </w:pPr>
-            <w:r>
-              <w:rPr>
-                <w:color w:val="414042"/>
-                <w:sz w:val="20"/>
-                <w:szCs w:val="20"/>
-              </w:rPr>
-              <w:t xml:space="preserve">Address: </w:t>
-            </w:r>
-            <w:r>
-              <w:rPr>
-                <w:color w:val="414042"/>
-                <w:sz w:val="20"/>
-                <w:szCs w:val="20"/>
-              </w:rPr>
-              <w:t>{address}</w:t>
-            </w:r>
-          </w:p>
-          <w:p>
-            <w:pPr>
-              <w:spacing w:line="288" w:lineRule="auto"/>
-              <w:contextualSpacing w:val="0"/>
-              <w:rPr>
-                <w:color w:val="414042"/>
-                <w:sz w:val="20"/>
-                <w:szCs w:val="20"/>
-              </w:rPr>
-            </w:pPr>
-            <w:r>
-              <w:rPr>
-                <w:color w:val="414042"/>
-                <w:sz w:val="20"/>
-                <w:szCs w:val="20"/>
-              </w:rPr>
-              <w:t xml:space="preserve">Phone Number: </w:t>
-            </w:r>
-            <w:r>
-              <w:rPr>
-                <w:color w:val="414042"/>
-                <w:sz w:val="20"/>
-                <w:szCs w:val="20"/>
-              </w:rPr>
-              <w:t>{phone}</w:t>
-            </w:r>
-          </w:p>
-          <w:p>
-            <w:pPr>
-              <w:spacing w:line="288" w:lineRule="auto"/>
-              <w:contextualSpacing w:val="0"/>
-              <w:rPr>
-                <w:color w:val="414042"/>
-                <w:sz w:val="20"/>
-                <w:szCs w:val="20"/>
-              </w:rPr>
-            </w:pPr>
-            <w:r>
-              <w:rPr>
-                <w:color w:val="414042"/>
-                <w:sz w:val="20"/>
-                <w:szCs w:val="20"/>
-              </w:rPr>
-              <w:t>your@email.com</w:t>
-            </w:r>
-          </w:p>
-          <w:p>
-            <w:pPr>
-              <w:widowControl w:val="0"/>
-              <w:spacing w:line="240" w:lineRule="auto"/>
-              <w:contextualSpacing w:val="0"/>
-              <w:rPr>
                 <w:sz w:val="32"/>
                 <w:szCs w:val="32"/>
               </w:rPr>
             </w:pPr>
-            <w:r>
-              <w:rPr>
-                <w:color w:val="414042"/>
-                <w:sz w:val="20"/>
-                <w:szCs w:val="20"/>
-              </w:rPr>
-              <w:t>yourwebsite.com</w:t>
-            </w:r>
           </w:p>
         </w:tc>
         <w:tc>
@@ -1887,6 +1758,7 @@
               <w:widowControl w:val="0"/>
               <w:spacing w:line="240" w:lineRule="auto"/>
               <w:contextualSpacing w:val="0"/>
+              <w:jc w:val="center"/>
               <w:rPr>
                 <w:sz w:val="20"/>
                 <w:szCs w:val="20"/>
@@ -1949,6 +1821,7 @@
               <w:widowControl w:val="0"/>
               <w:spacing w:line="240" w:lineRule="auto"/>
               <w:contextualSpacing w:val="0"/>
+              <w:jc w:val="center"/>
               <w:rPr>
                 <w:sz w:val="20"/>
                 <w:szCs w:val="20"/>
@@ -1980,6 +1853,7 @@
               <w:widowControl w:val="0"/>
               <w:spacing w:line="240" w:lineRule="auto"/>
               <w:contextualSpacing w:val="0"/>
+              <w:jc w:val="center"/>
               <w:rPr>
                 <w:sz w:val="20"/>
                 <w:szCs w:val="20"/>
@@ -1993,7 +1867,6 @@
               <w:t>{</w:t>
             </w:r>
             <w:proofErr w:type="spellStart"/>
-            <w:proofErr w:type="gramStart"/>
             <w:r>
               <w:rPr>
                 <w:sz w:val="20"/>
@@ -2008,21 +1881,6 @@
                 <w:szCs w:val="20"/>
               </w:rPr>
               <w:t>}</w:t>
-            </w:r>
-            <w:r>
-              <w:rPr>
-                <w:sz w:val="20"/>
-                <w:szCs w:val="20"/>
-              </w:rPr>
-              <w:t xml:space="preserve">   </w:t>
-            </w:r>
-            <w:proofErr w:type="gramEnd"/>
-            <w:r>
-              <w:rPr>
-                <w:sz w:val="20"/>
-                <w:szCs w:val="20"/>
-              </w:rPr>
-              <w:t xml:space="preserve">     </w:t>
             </w:r>
           </w:p>
         </w:tc>
@@ -3466,7 +3324,6 @@
               <w:widowControl w:val="0"/>
               <w:spacing w:line="240" w:lineRule="auto"/>
               <w:contextualSpacing w:val="0"/>
-              <w:jc w:val="right"/>
               <w:rPr>
                 <w:sz w:val="10"/>
                 <w:szCs w:val="10"/>
@@ -6489,7 +6346,6 @@
   <w:style w:type="character" w:default="1" w:styleId="DefaultParagraphFont">
     <w:name w:val="Default Paragraph Font"/>
     <w:uiPriority w:val="1"/>
-    <w:semiHidden/>
     <w:unhideWhenUsed/>
   </w:style>
   <w:style w:type="table" w:default="1" w:styleId="TableNormal">

</xml_diff>

<commit_message>
Update bill template to format discount as a percentage and remove non-essential terms section
</commit_message>
<xml_diff>
--- a/frontend/backend/bill_template.docx
+++ b/frontend/backend/bill_template.docx
@@ -609,45 +609,6 @@
                 <w:szCs w:val="20"/>
               </w:rPr>
               <w:t>{name}</w:t>
-            </w:r>
-          </w:p>
-          <w:p>
-            <w:pPr>
-              <w:spacing w:line="288" w:lineRule="auto"/>
-              <w:contextualSpacing w:val="0"/>
-              <w:rPr>
-                <w:color w:val="414042"/>
-                <w:sz w:val="20"/>
-                <w:szCs w:val="20"/>
-                <w:lang w:val="en-IN"/>
-              </w:rPr>
-            </w:pPr>
-            <w:r>
-              <w:rPr>
-                <w:color w:val="414042"/>
-                <w:sz w:val="20"/>
-                <w:szCs w:val="20"/>
-              </w:rPr>
-              <w:t>{</w:t>
-            </w:r>
-            <w:proofErr w:type="spellStart"/>
-            <w:r>
-              <w:rPr>
-                <w:color w:val="414042"/>
-                <w:sz w:val="20"/>
-                <w:szCs w:val="20"/>
-                <w:lang w:val="en-IN"/>
-              </w:rPr>
-              <w:t>treatmentOrMedicine</w:t>
-            </w:r>
-            <w:proofErr w:type="spellEnd"/>
-            <w:r>
-              <w:rPr>
-                <w:color w:val="414042"/>
-                <w:sz w:val="20"/>
-                <w:szCs w:val="20"/>
-              </w:rPr>
-              <w:t>}</w:t>
             </w:r>
           </w:p>
           <w:p>
@@ -3816,6 +3777,13 @@
               </w:rPr>
               <w:t>{discount}</w:t>
             </w:r>
+            <w:r>
+              <w:rPr>
+                <w:sz w:val="20"/>
+                <w:szCs w:val="20"/>
+              </w:rPr>
+              <w:t>%</w:t>
+            </w:r>
           </w:p>
         </w:tc>
         <w:tc>
@@ -5368,63 +5336,6 @@
               <w:right w:w="99" w:type="dxa"/>
             </w:tcMar>
           </w:tcPr>
-          <w:p>
-            <w:pPr>
-              <w:spacing w:line="288" w:lineRule="auto"/>
-              <w:contextualSpacing w:val="0"/>
-              <w:rPr>
-                <w:b/>
-                <w:color w:val="000000" w:themeColor="text1"/>
-                <w:sz w:val="20"/>
-                <w:szCs w:val="20"/>
-              </w:rPr>
-            </w:pPr>
-            <w:r>
-              <w:rPr>
-                <w:b/>
-                <w:color w:val="000000" w:themeColor="text1"/>
-                <w:sz w:val="20"/>
-                <w:szCs w:val="20"/>
-              </w:rPr>
-              <w:t>Terms</w:t>
-            </w:r>
-          </w:p>
-          <w:p>
-            <w:pPr>
-              <w:widowControl w:val="0"/>
-              <w:spacing w:line="240" w:lineRule="auto"/>
-              <w:contextualSpacing w:val="0"/>
-              <w:rPr>
-                <w:color w:val="414042"/>
-                <w:sz w:val="20"/>
-                <w:szCs w:val="20"/>
-              </w:rPr>
-            </w:pPr>
-            <w:r>
-              <w:rPr>
-                <w:color w:val="414042"/>
-                <w:sz w:val="20"/>
-                <w:szCs w:val="20"/>
-              </w:rPr>
-              <w:t>E.g.,</w:t>
-            </w:r>
-            <w:r>
-              <w:rPr>
-                <w:color w:val="414042"/>
-                <w:sz w:val="20"/>
-                <w:szCs w:val="20"/>
-              </w:rPr>
-              <w:t xml:space="preserve"> </w:t>
-            </w:r>
-            <w:r>
-              <w:rPr>
-                <w:color w:val="414042"/>
-                <w:sz w:val="20"/>
-                <w:szCs w:val="20"/>
-              </w:rPr>
-              <w:t>Items are non-returnable</w:t>
-            </w:r>
-          </w:p>
           <w:p>
             <w:pPr>
               <w:widowControl w:val="0"/>
@@ -6346,6 +6257,7 @@
   <w:style w:type="character" w:default="1" w:styleId="DefaultParagraphFont">
     <w:name w:val="Default Paragraph Font"/>
     <w:uiPriority w:val="1"/>
+    <w:semiHidden/>
     <w:unhideWhenUsed/>
   </w:style>
   <w:style w:type="table" w:default="1" w:styleId="TableNormal">

</xml_diff>

<commit_message>
Update bill generation to create PDF invoices and modify bill template title
</commit_message>
<xml_diff>
--- a/frontend/backend/bill_template.docx
+++ b/frontend/backend/bill_template.docx
@@ -73,27 +73,18 @@
               <w:spacing w:before="200" w:after="0" w:line="240" w:lineRule="auto"/>
               <w:contextualSpacing w:val="0"/>
               <w:rPr>
-                <w:b/>
-                <w:color w:val="404040"/>
-                <w:sz w:val="56"/>
-                <w:szCs w:val="56"/>
-              </w:rPr>
-            </w:pPr>
-            <w:r>
-              <w:rPr>
                 <w:color w:val="000000" w:themeColor="text1"/>
                 <w:sz w:val="56"/>
                 <w:szCs w:val="56"/>
               </w:rPr>
-              <w:t xml:space="preserve">MEDICAL </w:t>
-            </w:r>
+            </w:pPr>
             <w:r>
               <w:rPr>
                 <w:color w:val="000000" w:themeColor="text1"/>
                 <w:sz w:val="56"/>
                 <w:szCs w:val="56"/>
               </w:rPr>
-              <w:t>INVOICE</w:t>
+              <w:t>SHIVALAYAS SIDDHA CLINIC INVOICE</w:t>
             </w:r>
           </w:p>
         </w:tc>

</xml_diff>

<commit_message>
Update bill template to correct subtotal and discount labels
</commit_message>
<xml_diff>
--- a/frontend/backend/bill_template.docx
+++ b/frontend/backend/bill_template.docx
@@ -1938,7 +1938,7 @@
                 <w:noProof/>
               </w:rPr>
               <w:drawing>
-                <wp:anchor distT="0" distB="0" distL="114300" distR="114300" simplePos="0" relativeHeight="251664384" behindDoc="0" locked="0" layoutInCell="1" allowOverlap="1" wp14:anchorId="482EA1A1" wp14:editId="7A3110DB">
+                <wp:anchor distT="0" distB="0" distL="114300" distR="114300" simplePos="0" relativeHeight="251664384" behindDoc="0" locked="0" layoutInCell="1" allowOverlap="1" wp14:anchorId="482EA1A1" wp14:editId="2E186BC0">
                   <wp:simplePos x="0" y="0"/>
                   <wp:positionH relativeFrom="column">
                     <wp:posOffset>1584325</wp:posOffset>
@@ -3479,14 +3479,6 @@
                 <w:szCs w:val="20"/>
               </w:rPr>
             </w:pPr>
-            <w:r>
-              <w:rPr>
-                <w:b/>
-                <w:sz w:val="20"/>
-                <w:szCs w:val="20"/>
-              </w:rPr>
-              <w:t>Subtotal</w:t>
-            </w:r>
           </w:p>
         </w:tc>
         <w:tc>
@@ -3515,13 +3507,6 @@
                 <w:szCs w:val="20"/>
               </w:rPr>
             </w:pPr>
-            <w:r>
-              <w:rPr>
-                <w:sz w:val="20"/>
-                <w:szCs w:val="20"/>
-              </w:rPr>
-              <w:t>{subtotal}</w:t>
-            </w:r>
           </w:p>
         </w:tc>
         <w:tc>
@@ -3724,14 +3709,6 @@
                 <w:szCs w:val="20"/>
               </w:rPr>
             </w:pPr>
-            <w:r>
-              <w:rPr>
-                <w:b/>
-                <w:sz w:val="20"/>
-                <w:szCs w:val="20"/>
-              </w:rPr>
-              <w:t>Discount</w:t>
-            </w:r>
           </w:p>
         </w:tc>
         <w:tc>
@@ -3761,20 +3738,6 @@
                 <w:szCs w:val="20"/>
               </w:rPr>
             </w:pPr>
-            <w:r>
-              <w:rPr>
-                <w:sz w:val="20"/>
-                <w:szCs w:val="20"/>
-              </w:rPr>
-              <w:t>{discount}</w:t>
-            </w:r>
-            <w:r>
-              <w:rPr>
-                <w:sz w:val="20"/>
-                <w:szCs w:val="20"/>
-              </w:rPr>
-              <w:t>%</w:t>
-            </w:r>
           </w:p>
         </w:tc>
         <w:tc>
@@ -3987,15 +3950,7 @@
                 <w:sz w:val="20"/>
                 <w:szCs w:val="20"/>
               </w:rPr>
-              <w:t>T</w:t>
-            </w:r>
-            <w:r>
-              <w:rPr>
-                <w:b/>
-                <w:sz w:val="20"/>
-                <w:szCs w:val="20"/>
-              </w:rPr>
-              <w:t>otal GST</w:t>
+              <w:t>Subtotal</w:t>
             </w:r>
           </w:p>
         </w:tc>
@@ -4031,30 +3986,7 @@
                 <w:sz w:val="20"/>
                 <w:szCs w:val="20"/>
               </w:rPr>
-              <w:t>{</w:t>
-            </w:r>
-            <w:proofErr w:type="spellStart"/>
-            <w:r>
-              <w:rPr>
-                <w:sz w:val="20"/>
-                <w:szCs w:val="20"/>
-              </w:rPr>
-              <w:t>t</w:t>
-            </w:r>
-            <w:r>
-              <w:rPr>
-                <w:sz w:val="20"/>
-                <w:szCs w:val="20"/>
-              </w:rPr>
-              <w:t>otalGST</w:t>
-            </w:r>
-            <w:proofErr w:type="spellEnd"/>
-            <w:r>
-              <w:rPr>
-                <w:sz w:val="20"/>
-                <w:szCs w:val="20"/>
-              </w:rPr>
-              <w:t>}</w:t>
+              <w:t>{subtotal}</w:t>
             </w:r>
           </w:p>
         </w:tc>
@@ -4268,7 +4200,7 @@
                 <w:sz w:val="20"/>
                 <w:szCs w:val="20"/>
               </w:rPr>
-              <w:t>Tax</w:t>
+              <w:t>Discount</w:t>
             </w:r>
           </w:p>
         </w:tc>
@@ -4304,23 +4236,14 @@
                 <w:sz w:val="20"/>
                 <w:szCs w:val="20"/>
               </w:rPr>
-              <w:t>{</w:t>
+              <w:t>{discount}</w:t>
             </w:r>
-            <w:proofErr w:type="spellStart"/>
             <w:r>
               <w:rPr>
                 <w:sz w:val="20"/>
                 <w:szCs w:val="20"/>
               </w:rPr>
-              <w:t>totalGST</w:t>
-            </w:r>
-            <w:proofErr w:type="spellEnd"/>
-            <w:r>
-              <w:rPr>
-                <w:sz w:val="20"/>
-                <w:szCs w:val="20"/>
-              </w:rPr>
-              <w:t>}</w:t>
+              <w:t>%</w:t>
             </w:r>
           </w:p>
         </w:tc>
@@ -5038,14 +4961,7 @@
                 <w:sz w:val="20"/>
                 <w:szCs w:val="20"/>
               </w:rPr>
-              <w:t>₹</w:t>
-            </w:r>
-            <w:r>
-              <w:rPr>
-                <w:sz w:val="20"/>
-                <w:szCs w:val="20"/>
-              </w:rPr>
-              <w:t>{total}</w:t>
+              <w:t>₹{total}</w:t>
             </w:r>
           </w:p>
         </w:tc>

</xml_diff>

<commit_message>
Add date field to Patient model and update forms and templates for better patient record management
</commit_message>
<xml_diff>
--- a/frontend/backend/bill_template.docx
+++ b/frontend/backend/bill_template.docx
@@ -73,6 +73,8 @@
               <w:spacing w:before="200" w:after="0" w:line="240" w:lineRule="auto"/>
               <w:contextualSpacing w:val="0"/>
               <w:rPr>
+                <w:b/>
+                <w:bCs/>
                 <w:color w:val="000000" w:themeColor="text1"/>
                 <w:sz w:val="56"/>
                 <w:szCs w:val="56"/>
@@ -80,6 +82,8 @@
             </w:pPr>
             <w:r>
               <w:rPr>
+                <w:b/>
+                <w:bCs/>
                 <w:color w:val="000000" w:themeColor="text1"/>
                 <w:sz w:val="56"/>
                 <w:szCs w:val="56"/>
@@ -126,6 +130,13 @@
                 <w:lang w:val="en-US"/>
               </w:rPr>
             </w:pPr>
+            <w:r>
+              <w:rPr>
+                <w:noProof/>
+                <w:lang w:val="en-US"/>
+              </w:rPr>
+              <w:t xml:space="preserve">                                  </w:t>
+            </w:r>
           </w:p>
         </w:tc>
         <w:tc>
@@ -165,41 +176,7 @@
               <w:rPr>
                 <w:noProof/>
               </w:rPr>
-              <w:drawing>
-                <wp:inline distT="0" distB="0" distL="0" distR="0" wp14:anchorId="1DC12C2B" wp14:editId="0B704856">
-                  <wp:extent cx="1079303" cy="1051560"/>
-                  <wp:effectExtent l="0" t="0" r="6985" b="0"/>
-                  <wp:docPr id="164270122" name="Picture 1"/>
-                  <wp:cNvGraphicFramePr>
-                    <a:graphicFrameLocks xmlns:a="http://schemas.openxmlformats.org/drawingml/2006/main" noChangeAspect="1"/>
-                  </wp:cNvGraphicFramePr>
-                  <a:graphic xmlns:a="http://schemas.openxmlformats.org/drawingml/2006/main">
-                    <a:graphicData uri="http://schemas.openxmlformats.org/drawingml/2006/picture">
-                      <pic:pic xmlns:pic="http://schemas.openxmlformats.org/drawingml/2006/picture">
-                        <pic:nvPicPr>
-                          <pic:cNvPr id="164270122" name=""/>
-                          <pic:cNvPicPr/>
-                        </pic:nvPicPr>
-                        <pic:blipFill>
-                          <a:blip r:embed="rId7"/>
-                          <a:stretch>
-                            <a:fillRect/>
-                          </a:stretch>
-                        </pic:blipFill>
-                        <pic:spPr>
-                          <a:xfrm>
-                            <a:off x="0" y="0"/>
-                            <a:ext cx="1125741" cy="1096804"/>
-                          </a:xfrm>
-                          <a:prstGeom prst="rect">
-                            <a:avLst/>
-                          </a:prstGeom>
-                        </pic:spPr>
-                      </pic:pic>
-                    </a:graphicData>
-                  </a:graphic>
-                </wp:inline>
-              </w:drawing>
+              <w:t xml:space="preserve"> </w:t>
             </w:r>
           </w:p>
         </w:tc>
@@ -1933,62 +1910,6 @@
                 <w:szCs w:val="20"/>
               </w:rPr>
             </w:pPr>
-            <w:r>
-              <w:rPr>
-                <w:noProof/>
-              </w:rPr>
-              <w:drawing>
-                <wp:anchor distT="0" distB="0" distL="114300" distR="114300" simplePos="0" relativeHeight="251664384" behindDoc="0" locked="0" layoutInCell="1" allowOverlap="1" wp14:anchorId="482EA1A1" wp14:editId="2E186BC0">
-                  <wp:simplePos x="0" y="0"/>
-                  <wp:positionH relativeFrom="column">
-                    <wp:posOffset>1584325</wp:posOffset>
-                  </wp:positionH>
-                  <wp:positionV relativeFrom="page">
-                    <wp:posOffset>-31750</wp:posOffset>
-                  </wp:positionV>
-                  <wp:extent cx="3343275" cy="3343275"/>
-                  <wp:effectExtent l="0" t="0" r="0" b="9525"/>
-                  <wp:wrapNone/>
-                  <wp:docPr id="1" name="Picture 1"/>
-                  <wp:cNvGraphicFramePr>
-                    <a:graphicFrameLocks xmlns:a="http://schemas.openxmlformats.org/drawingml/2006/main" noChangeAspect="1"/>
-                  </wp:cNvGraphicFramePr>
-                  <a:graphic xmlns:a="http://schemas.openxmlformats.org/drawingml/2006/main">
-                    <a:graphicData uri="http://schemas.openxmlformats.org/drawingml/2006/picture">
-                      <pic:pic xmlns:pic="http://schemas.openxmlformats.org/drawingml/2006/picture">
-                        <pic:nvPicPr>
-                          <pic:cNvPr id="1" name="Picture 1"/>
-                          <pic:cNvPicPr/>
-                        </pic:nvPicPr>
-                        <pic:blipFill>
-                          <a:blip r:embed="rId8">
-                            <a:alphaModFix amt="5000"/>
-                          </a:blip>
-                          <a:stretch>
-                            <a:fillRect/>
-                          </a:stretch>
-                        </pic:blipFill>
-                        <pic:spPr>
-                          <a:xfrm>
-                            <a:off x="0" y="0"/>
-                            <a:ext cx="3343275" cy="3343275"/>
-                          </a:xfrm>
-                          <a:prstGeom prst="rect">
-                            <a:avLst/>
-                          </a:prstGeom>
-                        </pic:spPr>
-                      </pic:pic>
-                    </a:graphicData>
-                  </a:graphic>
-                  <wp14:sizeRelH relativeFrom="margin">
-                    <wp14:pctWidth>0</wp14:pctWidth>
-                  </wp14:sizeRelH>
-                  <wp14:sizeRelV relativeFrom="margin">
-                    <wp14:pctHeight>0</wp14:pctHeight>
-                  </wp14:sizeRelV>
-                </wp:anchor>
-              </w:drawing>
-            </w:r>
             <w:r>
               <w:rPr>
                 <w:sz w:val="20"/>
@@ -5554,13 +5475,7 @@
       </w:pPr>
     </w:p>
     <w:sectPr>
-      <w:headerReference w:type="even" r:id="rId9"/>
-      <w:headerReference w:type="default" r:id="rId10"/>
-      <w:footerReference w:type="even" r:id="rId11"/>
-      <w:footerReference w:type="default" r:id="rId12"/>
-      <w:headerReference w:type="first" r:id="rId13"/>
-      <w:footerReference w:type="first" r:id="rId14"/>
-      <w:pgSz w:w="12240" w:h="15840"/>
+      <w:pgSz w:w="11906" w:h="16838" w:code="9"/>
       <w:pgMar w:top="0" w:right="0" w:bottom="0" w:left="0" w:header="0" w:footer="0" w:gutter="0"/>
       <w:pgNumType w:start="1"/>
       <w:cols w:space="720"/>
@@ -5595,36 +5510,6 @@
 </w:endnotes>
 </file>
 
-<file path=word/footer1.xml><?xml version="1.0" encoding="utf-8"?>
-<w:ftr xmlns:wpc="http://schemas.microsoft.com/office/word/2010/wordprocessingCanvas" xmlns:cx="http://schemas.microsoft.com/office/drawing/2014/chartex" xmlns:cx1="http://schemas.microsoft.com/office/drawing/2015/9/8/chartex" xmlns:cx2="http://schemas.microsoft.com/office/drawing/2015/10/21/chartex" xmlns:cx3="http://schemas.microsoft.com/office/drawing/2016/5/9/chartex" xmlns:cx4="http://schemas.microsoft.com/office/drawing/2016/5/10/chartex" xmlns:cx5="http://schemas.microsoft.com/office/drawing/2016/5/11/chartex" xmlns:cx6="http://schemas.microsoft.com/office/drawing/2016/5/12/chartex" xmlns:cx7="http://schemas.microsoft.com/office/drawing/2016/5/13/chartex" xmlns:cx8="http://schemas.microsoft.com/office/drawing/2016/5/14/chartex" xmlns:mc="http://schemas.openxmlformats.org/markup-compatibility/2006" xmlns:aink="http://schemas.microsoft.com/office/drawing/2016/ink" xmlns:am3d="http://schemas.microsoft.com/office/drawing/2017/model3d" xmlns:o="urn:schemas-microsoft-com:office:office" xmlns:oel="http://schemas.microsoft.com/office/2019/extlst" xmlns:r="http://schemas.openxmlformats.org/officeDocument/2006/relationships" xmlns:m="http://schemas.openxmlformats.org/officeDocument/2006/math" xmlns:v="urn:schemas-microsoft-com:vml" xmlns:wp14="http://schemas.microsoft.com/office/word/2010/wordprocessingDrawing" xmlns:wp="http://schemas.openxmlformats.org/drawingml/2006/wordprocessingDrawing" xmlns:w10="urn:schemas-microsoft-com:office:word" xmlns:w="http://schemas.openxmlformats.org/wordprocessingml/2006/main" xmlns:w14="http://schemas.microsoft.com/office/word/2010/wordml" xmlns:w15="http://schemas.microsoft.com/office/word/2012/wordml" xmlns:w16cex="http://schemas.microsoft.com/office/word/2018/wordml/cex" xmlns:w16cid="http://schemas.microsoft.com/office/word/2016/wordml/cid" xmlns:w16="http://schemas.microsoft.com/office/word/2018/wordml" xmlns:w16du="http://schemas.microsoft.com/office/word/2023/wordml/word16du" xmlns:w16sdtdh="http://schemas.microsoft.com/office/word/2020/wordml/sdtdatahash" xmlns:w16se="http://schemas.microsoft.com/office/word/2015/wordml/symex" xmlns:wpg="http://schemas.microsoft.com/office/word/2010/wordprocessingGroup" xmlns:wpi="http://schemas.microsoft.com/office/word/2010/wordprocessingInk" xmlns:wne="http://schemas.microsoft.com/office/word/2006/wordml" xmlns:wps="http://schemas.microsoft.com/office/word/2010/wordprocessingShape" mc:Ignorable="w14 w15 w16se w16cid w16 w16cex w16sdtdh w16du wp14">
-  <w:p>
-    <w:pPr>
-      <w:pStyle w:val="Footer"/>
-    </w:pPr>
-  </w:p>
-</w:ftr>
-</file>
-
-<file path=word/footer2.xml><?xml version="1.0" encoding="utf-8"?>
-<w:ftr xmlns:wpc="http://schemas.microsoft.com/office/word/2010/wordprocessingCanvas" xmlns:cx="http://schemas.microsoft.com/office/drawing/2014/chartex" xmlns:cx1="http://schemas.microsoft.com/office/drawing/2015/9/8/chartex" xmlns:cx2="http://schemas.microsoft.com/office/drawing/2015/10/21/chartex" xmlns:cx3="http://schemas.microsoft.com/office/drawing/2016/5/9/chartex" xmlns:cx4="http://schemas.microsoft.com/office/drawing/2016/5/10/chartex" xmlns:cx5="http://schemas.microsoft.com/office/drawing/2016/5/11/chartex" xmlns:cx6="http://schemas.microsoft.com/office/drawing/2016/5/12/chartex" xmlns:cx7="http://schemas.microsoft.com/office/drawing/2016/5/13/chartex" xmlns:cx8="http://schemas.microsoft.com/office/drawing/2016/5/14/chartex" xmlns:mc="http://schemas.openxmlformats.org/markup-compatibility/2006" xmlns:aink="http://schemas.microsoft.com/office/drawing/2016/ink" xmlns:am3d="http://schemas.microsoft.com/office/drawing/2017/model3d" xmlns:o="urn:schemas-microsoft-com:office:office" xmlns:oel="http://schemas.microsoft.com/office/2019/extlst" xmlns:r="http://schemas.openxmlformats.org/officeDocument/2006/relationships" xmlns:m="http://schemas.openxmlformats.org/officeDocument/2006/math" xmlns:v="urn:schemas-microsoft-com:vml" xmlns:wp14="http://schemas.microsoft.com/office/word/2010/wordprocessingDrawing" xmlns:wp="http://schemas.openxmlformats.org/drawingml/2006/wordprocessingDrawing" xmlns:w10="urn:schemas-microsoft-com:office:word" xmlns:w="http://schemas.openxmlformats.org/wordprocessingml/2006/main" xmlns:w14="http://schemas.microsoft.com/office/word/2010/wordml" xmlns:w15="http://schemas.microsoft.com/office/word/2012/wordml" xmlns:w16cex="http://schemas.microsoft.com/office/word/2018/wordml/cex" xmlns:w16cid="http://schemas.microsoft.com/office/word/2016/wordml/cid" xmlns:w16="http://schemas.microsoft.com/office/word/2018/wordml" xmlns:w16du="http://schemas.microsoft.com/office/word/2023/wordml/word16du" xmlns:w16sdtdh="http://schemas.microsoft.com/office/word/2020/wordml/sdtdatahash" xmlns:w16se="http://schemas.microsoft.com/office/word/2015/wordml/symex" xmlns:wpg="http://schemas.microsoft.com/office/word/2010/wordprocessingGroup" xmlns:wpi="http://schemas.microsoft.com/office/word/2010/wordprocessingInk" xmlns:wne="http://schemas.microsoft.com/office/word/2006/wordml" xmlns:wps="http://schemas.microsoft.com/office/word/2010/wordprocessingShape" mc:Ignorable="w14 w15 w16se w16cid w16 w16cex w16sdtdh w16du wp14">
-  <w:p>
-    <w:pPr>
-      <w:pStyle w:val="Footer"/>
-    </w:pPr>
-  </w:p>
-</w:ftr>
-</file>
-
-<file path=word/footer3.xml><?xml version="1.0" encoding="utf-8"?>
-<w:ftr xmlns:wpc="http://schemas.microsoft.com/office/word/2010/wordprocessingCanvas" xmlns:cx="http://schemas.microsoft.com/office/drawing/2014/chartex" xmlns:cx1="http://schemas.microsoft.com/office/drawing/2015/9/8/chartex" xmlns:cx2="http://schemas.microsoft.com/office/drawing/2015/10/21/chartex" xmlns:cx3="http://schemas.microsoft.com/office/drawing/2016/5/9/chartex" xmlns:cx4="http://schemas.microsoft.com/office/drawing/2016/5/10/chartex" xmlns:cx5="http://schemas.microsoft.com/office/drawing/2016/5/11/chartex" xmlns:cx6="http://schemas.microsoft.com/office/drawing/2016/5/12/chartex" xmlns:cx7="http://schemas.microsoft.com/office/drawing/2016/5/13/chartex" xmlns:cx8="http://schemas.microsoft.com/office/drawing/2016/5/14/chartex" xmlns:mc="http://schemas.openxmlformats.org/markup-compatibility/2006" xmlns:aink="http://schemas.microsoft.com/office/drawing/2016/ink" xmlns:am3d="http://schemas.microsoft.com/office/drawing/2017/model3d" xmlns:o="urn:schemas-microsoft-com:office:office" xmlns:oel="http://schemas.microsoft.com/office/2019/extlst" xmlns:r="http://schemas.openxmlformats.org/officeDocument/2006/relationships" xmlns:m="http://schemas.openxmlformats.org/officeDocument/2006/math" xmlns:v="urn:schemas-microsoft-com:vml" xmlns:wp14="http://schemas.microsoft.com/office/word/2010/wordprocessingDrawing" xmlns:wp="http://schemas.openxmlformats.org/drawingml/2006/wordprocessingDrawing" xmlns:w10="urn:schemas-microsoft-com:office:word" xmlns:w="http://schemas.openxmlformats.org/wordprocessingml/2006/main" xmlns:w14="http://schemas.microsoft.com/office/word/2010/wordml" xmlns:w15="http://schemas.microsoft.com/office/word/2012/wordml" xmlns:w16cex="http://schemas.microsoft.com/office/word/2018/wordml/cex" xmlns:w16cid="http://schemas.microsoft.com/office/word/2016/wordml/cid" xmlns:w16="http://schemas.microsoft.com/office/word/2018/wordml" xmlns:w16du="http://schemas.microsoft.com/office/word/2023/wordml/word16du" xmlns:w16sdtdh="http://schemas.microsoft.com/office/word/2020/wordml/sdtdatahash" xmlns:w16se="http://schemas.microsoft.com/office/word/2015/wordml/symex" xmlns:wpg="http://schemas.microsoft.com/office/word/2010/wordprocessingGroup" xmlns:wpi="http://schemas.microsoft.com/office/word/2010/wordprocessingInk" xmlns:wne="http://schemas.microsoft.com/office/word/2006/wordml" xmlns:wps="http://schemas.microsoft.com/office/word/2010/wordprocessingShape" mc:Ignorable="w14 w15 w16se w16cid w16 w16cex w16sdtdh w16du wp14">
-  <w:p>
-    <w:pPr>
-      <w:pStyle w:val="Footer"/>
-    </w:pPr>
-  </w:p>
-</w:ftr>
-</file>
-
 <file path=word/footnotes.xml><?xml version="1.0" encoding="utf-8"?>
 <w:footnotes xmlns:wpc="http://schemas.microsoft.com/office/word/2010/wordprocessingCanvas" xmlns:cx="http://schemas.microsoft.com/office/drawing/2014/chartex" xmlns:cx1="http://schemas.microsoft.com/office/drawing/2015/9/8/chartex" xmlns:cx2="http://schemas.microsoft.com/office/drawing/2015/10/21/chartex" xmlns:cx3="http://schemas.microsoft.com/office/drawing/2016/5/9/chartex" xmlns:cx4="http://schemas.microsoft.com/office/drawing/2016/5/10/chartex" xmlns:cx5="http://schemas.microsoft.com/office/drawing/2016/5/11/chartex" xmlns:cx6="http://schemas.microsoft.com/office/drawing/2016/5/12/chartex" xmlns:cx7="http://schemas.microsoft.com/office/drawing/2016/5/13/chartex" xmlns:cx8="http://schemas.microsoft.com/office/drawing/2016/5/14/chartex" xmlns:mc="http://schemas.openxmlformats.org/markup-compatibility/2006" xmlns:aink="http://schemas.microsoft.com/office/drawing/2016/ink" xmlns:am3d="http://schemas.microsoft.com/office/drawing/2017/model3d" xmlns:o="urn:schemas-microsoft-com:office:office" xmlns:oel="http://schemas.microsoft.com/office/2019/extlst" xmlns:r="http://schemas.openxmlformats.org/officeDocument/2006/relationships" xmlns:m="http://schemas.openxmlformats.org/officeDocument/2006/math" xmlns:v="urn:schemas-microsoft-com:vml" xmlns:wp14="http://schemas.microsoft.com/office/word/2010/wordprocessingDrawing" xmlns:wp="http://schemas.openxmlformats.org/drawingml/2006/wordprocessingDrawing" xmlns:w10="urn:schemas-microsoft-com:office:word" xmlns:w="http://schemas.openxmlformats.org/wordprocessingml/2006/main" xmlns:w14="http://schemas.microsoft.com/office/word/2010/wordml" xmlns:w15="http://schemas.microsoft.com/office/word/2012/wordml" xmlns:w16cex="http://schemas.microsoft.com/office/word/2018/wordml/cex" xmlns:w16cid="http://schemas.microsoft.com/office/word/2016/wordml/cid" xmlns:w16="http://schemas.microsoft.com/office/word/2018/wordml" xmlns:w16du="http://schemas.microsoft.com/office/word/2023/wordml/word16du" xmlns:w16sdtdh="http://schemas.microsoft.com/office/word/2020/wordml/sdtdatahash" xmlns:w16se="http://schemas.microsoft.com/office/word/2015/wordml/symex" xmlns:wpg="http://schemas.microsoft.com/office/word/2010/wordprocessingGroup" xmlns:wpi="http://schemas.microsoft.com/office/word/2010/wordprocessingInk" xmlns:wne="http://schemas.microsoft.com/office/word/2006/wordml" xmlns:wps="http://schemas.microsoft.com/office/word/2010/wordprocessingShape" mc:Ignorable="w14 w15 w16se w16cid w16 w16cex w16sdtdh w16du wp14">
   <w:footnote w:type="separator" w:id="-1">
@@ -5648,36 +5533,6 @@
     </w:p>
   </w:footnote>
 </w:footnotes>
-</file>
-
-<file path=word/header1.xml><?xml version="1.0" encoding="utf-8"?>
-<w:hdr xmlns:wpc="http://schemas.microsoft.com/office/word/2010/wordprocessingCanvas" xmlns:cx="http://schemas.microsoft.com/office/drawing/2014/chartex" xmlns:cx1="http://schemas.microsoft.com/office/drawing/2015/9/8/chartex" xmlns:cx2="http://schemas.microsoft.com/office/drawing/2015/10/21/chartex" xmlns:cx3="http://schemas.microsoft.com/office/drawing/2016/5/9/chartex" xmlns:cx4="http://schemas.microsoft.com/office/drawing/2016/5/10/chartex" xmlns:cx5="http://schemas.microsoft.com/office/drawing/2016/5/11/chartex" xmlns:cx6="http://schemas.microsoft.com/office/drawing/2016/5/12/chartex" xmlns:cx7="http://schemas.microsoft.com/office/drawing/2016/5/13/chartex" xmlns:cx8="http://schemas.microsoft.com/office/drawing/2016/5/14/chartex" xmlns:mc="http://schemas.openxmlformats.org/markup-compatibility/2006" xmlns:aink="http://schemas.microsoft.com/office/drawing/2016/ink" xmlns:am3d="http://schemas.microsoft.com/office/drawing/2017/model3d" xmlns:o="urn:schemas-microsoft-com:office:office" xmlns:oel="http://schemas.microsoft.com/office/2019/extlst" xmlns:r="http://schemas.openxmlformats.org/officeDocument/2006/relationships" xmlns:m="http://schemas.openxmlformats.org/officeDocument/2006/math" xmlns:v="urn:schemas-microsoft-com:vml" xmlns:wp14="http://schemas.microsoft.com/office/word/2010/wordprocessingDrawing" xmlns:wp="http://schemas.openxmlformats.org/drawingml/2006/wordprocessingDrawing" xmlns:w10="urn:schemas-microsoft-com:office:word" xmlns:w="http://schemas.openxmlformats.org/wordprocessingml/2006/main" xmlns:w14="http://schemas.microsoft.com/office/word/2010/wordml" xmlns:w15="http://schemas.microsoft.com/office/word/2012/wordml" xmlns:w16cex="http://schemas.microsoft.com/office/word/2018/wordml/cex" xmlns:w16cid="http://schemas.microsoft.com/office/word/2016/wordml/cid" xmlns:w16="http://schemas.microsoft.com/office/word/2018/wordml" xmlns:w16du="http://schemas.microsoft.com/office/word/2023/wordml/word16du" xmlns:w16sdtdh="http://schemas.microsoft.com/office/word/2020/wordml/sdtdatahash" xmlns:w16se="http://schemas.microsoft.com/office/word/2015/wordml/symex" xmlns:wpg="http://schemas.microsoft.com/office/word/2010/wordprocessingGroup" xmlns:wpi="http://schemas.microsoft.com/office/word/2010/wordprocessingInk" xmlns:wne="http://schemas.microsoft.com/office/word/2006/wordml" xmlns:wps="http://schemas.microsoft.com/office/word/2010/wordprocessingShape" mc:Ignorable="w14 w15 w16se w16cid w16 w16cex w16sdtdh w16du wp14">
-  <w:p>
-    <w:pPr>
-      <w:pStyle w:val="Header"/>
-    </w:pPr>
-  </w:p>
-</w:hdr>
-</file>
-
-<file path=word/header2.xml><?xml version="1.0" encoding="utf-8"?>
-<w:hdr xmlns:wpc="http://schemas.microsoft.com/office/word/2010/wordprocessingCanvas" xmlns:cx="http://schemas.microsoft.com/office/drawing/2014/chartex" xmlns:cx1="http://schemas.microsoft.com/office/drawing/2015/9/8/chartex" xmlns:cx2="http://schemas.microsoft.com/office/drawing/2015/10/21/chartex" xmlns:cx3="http://schemas.microsoft.com/office/drawing/2016/5/9/chartex" xmlns:cx4="http://schemas.microsoft.com/office/drawing/2016/5/10/chartex" xmlns:cx5="http://schemas.microsoft.com/office/drawing/2016/5/11/chartex" xmlns:cx6="http://schemas.microsoft.com/office/drawing/2016/5/12/chartex" xmlns:cx7="http://schemas.microsoft.com/office/drawing/2016/5/13/chartex" xmlns:cx8="http://schemas.microsoft.com/office/drawing/2016/5/14/chartex" xmlns:mc="http://schemas.openxmlformats.org/markup-compatibility/2006" xmlns:aink="http://schemas.microsoft.com/office/drawing/2016/ink" xmlns:am3d="http://schemas.microsoft.com/office/drawing/2017/model3d" xmlns:o="urn:schemas-microsoft-com:office:office" xmlns:oel="http://schemas.microsoft.com/office/2019/extlst" xmlns:r="http://schemas.openxmlformats.org/officeDocument/2006/relationships" xmlns:m="http://schemas.openxmlformats.org/officeDocument/2006/math" xmlns:v="urn:schemas-microsoft-com:vml" xmlns:wp14="http://schemas.microsoft.com/office/word/2010/wordprocessingDrawing" xmlns:wp="http://schemas.openxmlformats.org/drawingml/2006/wordprocessingDrawing" xmlns:w10="urn:schemas-microsoft-com:office:word" xmlns:w="http://schemas.openxmlformats.org/wordprocessingml/2006/main" xmlns:w14="http://schemas.microsoft.com/office/word/2010/wordml" xmlns:w15="http://schemas.microsoft.com/office/word/2012/wordml" xmlns:w16cex="http://schemas.microsoft.com/office/word/2018/wordml/cex" xmlns:w16cid="http://schemas.microsoft.com/office/word/2016/wordml/cid" xmlns:w16="http://schemas.microsoft.com/office/word/2018/wordml" xmlns:w16du="http://schemas.microsoft.com/office/word/2023/wordml/word16du" xmlns:w16sdtdh="http://schemas.microsoft.com/office/word/2020/wordml/sdtdatahash" xmlns:w16se="http://schemas.microsoft.com/office/word/2015/wordml/symex" xmlns:wpg="http://schemas.microsoft.com/office/word/2010/wordprocessingGroup" xmlns:wpi="http://schemas.microsoft.com/office/word/2010/wordprocessingInk" xmlns:wne="http://schemas.microsoft.com/office/word/2006/wordml" xmlns:wps="http://schemas.microsoft.com/office/word/2010/wordprocessingShape" mc:Ignorable="w14 w15 w16se w16cid w16 w16cex w16sdtdh w16du wp14">
-  <w:p>
-    <w:pPr>
-      <w:pStyle w:val="Header"/>
-    </w:pPr>
-  </w:p>
-</w:hdr>
-</file>
-
-<file path=word/header3.xml><?xml version="1.0" encoding="utf-8"?>
-<w:hdr xmlns:wpc="http://schemas.microsoft.com/office/word/2010/wordprocessingCanvas" xmlns:cx="http://schemas.microsoft.com/office/drawing/2014/chartex" xmlns:cx1="http://schemas.microsoft.com/office/drawing/2015/9/8/chartex" xmlns:cx2="http://schemas.microsoft.com/office/drawing/2015/10/21/chartex" xmlns:cx3="http://schemas.microsoft.com/office/drawing/2016/5/9/chartex" xmlns:cx4="http://schemas.microsoft.com/office/drawing/2016/5/10/chartex" xmlns:cx5="http://schemas.microsoft.com/office/drawing/2016/5/11/chartex" xmlns:cx6="http://schemas.microsoft.com/office/drawing/2016/5/12/chartex" xmlns:cx7="http://schemas.microsoft.com/office/drawing/2016/5/13/chartex" xmlns:cx8="http://schemas.microsoft.com/office/drawing/2016/5/14/chartex" xmlns:mc="http://schemas.openxmlformats.org/markup-compatibility/2006" xmlns:aink="http://schemas.microsoft.com/office/drawing/2016/ink" xmlns:am3d="http://schemas.microsoft.com/office/drawing/2017/model3d" xmlns:o="urn:schemas-microsoft-com:office:office" xmlns:oel="http://schemas.microsoft.com/office/2019/extlst" xmlns:r="http://schemas.openxmlformats.org/officeDocument/2006/relationships" xmlns:m="http://schemas.openxmlformats.org/officeDocument/2006/math" xmlns:v="urn:schemas-microsoft-com:vml" xmlns:wp14="http://schemas.microsoft.com/office/word/2010/wordprocessingDrawing" xmlns:wp="http://schemas.openxmlformats.org/drawingml/2006/wordprocessingDrawing" xmlns:w10="urn:schemas-microsoft-com:office:word" xmlns:w="http://schemas.openxmlformats.org/wordprocessingml/2006/main" xmlns:w14="http://schemas.microsoft.com/office/word/2010/wordml" xmlns:w15="http://schemas.microsoft.com/office/word/2012/wordml" xmlns:w16cex="http://schemas.microsoft.com/office/word/2018/wordml/cex" xmlns:w16cid="http://schemas.microsoft.com/office/word/2016/wordml/cid" xmlns:w16="http://schemas.microsoft.com/office/word/2018/wordml" xmlns:w16du="http://schemas.microsoft.com/office/word/2023/wordml/word16du" xmlns:w16sdtdh="http://schemas.microsoft.com/office/word/2020/wordml/sdtdatahash" xmlns:w16se="http://schemas.microsoft.com/office/word/2015/wordml/symex" xmlns:wpg="http://schemas.microsoft.com/office/word/2010/wordprocessingGroup" xmlns:wpi="http://schemas.microsoft.com/office/word/2010/wordprocessingInk" xmlns:wne="http://schemas.microsoft.com/office/word/2006/wordml" xmlns:wps="http://schemas.microsoft.com/office/word/2010/wordprocessingShape" mc:Ignorable="w14 w15 w16se w16cid w16 w16cex w16sdtdh w16du wp14">
-  <w:p>
-    <w:pPr>
-      <w:pStyle w:val="Header"/>
-    </w:pPr>
-  </w:p>
-</w:hdr>
 </file>
 
 <file path=word/styles.xml><?xml version="1.0" encoding="utf-8"?>

</xml_diff>

<commit_message>
Refactor bill template structure for improved item display and update stock quantity calculation in Transaction component
</commit_message>
<xml_diff>
--- a/frontend/backend/bill_template.docx
+++ b/frontend/backend/bill_template.docx
@@ -1637,6 +1637,7 @@
               <w:widowControl w:val="0"/>
               <w:spacing w:line="240" w:lineRule="auto"/>
               <w:contextualSpacing w:val="0"/>
+              <w:jc w:val="center"/>
               <w:rPr>
                 <w:sz w:val="20"/>
                 <w:szCs w:val="20"/>
@@ -1649,6 +1650,20 @@
               </w:rPr>
               <w:t>{#items}</w:t>
             </w:r>
+            <w:r>
+              <w:rPr>
+                <w:sz w:val="20"/>
+                <w:szCs w:val="20"/>
+              </w:rPr>
+              <w:t xml:space="preserve"> </w:t>
+            </w:r>
+            <w:r>
+              <w:rPr>
+                <w:sz w:val="20"/>
+                <w:szCs w:val="20"/>
+              </w:rPr>
+              <w:t>{description}</w:t>
+            </w:r>
           </w:p>
         </w:tc>
         <w:tc>
@@ -1667,11 +1682,19 @@
               <w:widowControl w:val="0"/>
               <w:spacing w:line="240" w:lineRule="auto"/>
               <w:contextualSpacing w:val="0"/>
-              <w:rPr>
-                <w:sz w:val="20"/>
-                <w:szCs w:val="20"/>
-              </w:rPr>
-            </w:pPr>
+              <w:jc w:val="center"/>
+              <w:rPr>
+                <w:sz w:val="20"/>
+                <w:szCs w:val="20"/>
+              </w:rPr>
+            </w:pPr>
+            <w:r>
+              <w:rPr>
+                <w:sz w:val="20"/>
+                <w:szCs w:val="20"/>
+              </w:rPr>
+              <w:t>{HSN}</w:t>
+            </w:r>
           </w:p>
         </w:tc>
         <w:tc>
@@ -1690,11 +1713,19 @@
               <w:widowControl w:val="0"/>
               <w:spacing w:line="240" w:lineRule="auto"/>
               <w:contextualSpacing w:val="0"/>
-              <w:rPr>
-                <w:sz w:val="20"/>
-                <w:szCs w:val="20"/>
-              </w:rPr>
-            </w:pPr>
+              <w:jc w:val="center"/>
+              <w:rPr>
+                <w:sz w:val="20"/>
+                <w:szCs w:val="20"/>
+              </w:rPr>
+            </w:pPr>
+            <w:r>
+              <w:rPr>
+                <w:sz w:val="20"/>
+                <w:szCs w:val="20"/>
+              </w:rPr>
+              <w:t>{GST}</w:t>
+            </w:r>
           </w:p>
         </w:tc>
         <w:tc>
@@ -1719,11 +1750,19 @@
               <w:widowControl w:val="0"/>
               <w:spacing w:line="240" w:lineRule="auto"/>
               <w:contextualSpacing w:val="0"/>
-              <w:rPr>
-                <w:sz w:val="20"/>
-                <w:szCs w:val="20"/>
-              </w:rPr>
-            </w:pPr>
+              <w:jc w:val="center"/>
+              <w:rPr>
+                <w:sz w:val="20"/>
+                <w:szCs w:val="20"/>
+              </w:rPr>
+            </w:pPr>
+            <w:r>
+              <w:rPr>
+                <w:sz w:val="20"/>
+                <w:szCs w:val="20"/>
+              </w:rPr>
+              <w:t>{quantity}</w:t>
+            </w:r>
           </w:p>
         </w:tc>
         <w:tc>
@@ -1767,11 +1806,19 @@
               <w:widowControl w:val="0"/>
               <w:spacing w:line="240" w:lineRule="auto"/>
               <w:contextualSpacing w:val="0"/>
-              <w:rPr>
-                <w:sz w:val="20"/>
-                <w:szCs w:val="20"/>
-              </w:rPr>
-            </w:pPr>
+              <w:jc w:val="center"/>
+              <w:rPr>
+                <w:sz w:val="20"/>
+                <w:szCs w:val="20"/>
+              </w:rPr>
+            </w:pPr>
+            <w:r>
+              <w:rPr>
+                <w:sz w:val="20"/>
+                <w:szCs w:val="20"/>
+              </w:rPr>
+              <w:t>{price}</w:t>
+            </w:r>
           </w:p>
         </w:tc>
         <w:tc>
@@ -1794,11 +1841,35 @@
               <w:widowControl w:val="0"/>
               <w:spacing w:line="240" w:lineRule="auto"/>
               <w:contextualSpacing w:val="0"/>
-              <w:rPr>
-                <w:sz w:val="20"/>
-                <w:szCs w:val="20"/>
-              </w:rPr>
-            </w:pPr>
+              <w:jc w:val="center"/>
+              <w:rPr>
+                <w:sz w:val="20"/>
+                <w:szCs w:val="20"/>
+              </w:rPr>
+            </w:pPr>
+            <w:r>
+              <w:rPr>
+                <w:sz w:val="20"/>
+                <w:szCs w:val="20"/>
+              </w:rPr>
+              <w:t>{</w:t>
+            </w:r>
+            <w:proofErr w:type="spellStart"/>
+            <w:r>
+              <w:rPr>
+                <w:sz w:val="20"/>
+                <w:szCs w:val="20"/>
+              </w:rPr>
+              <w:t>finalAmount</w:t>
+            </w:r>
+            <w:proofErr w:type="spellEnd"/>
+            <w:r>
+              <w:rPr>
+                <w:sz w:val="20"/>
+                <w:szCs w:val="20"/>
+              </w:rPr>
+              <w:t>}</w:t>
+            </w:r>
           </w:p>
         </w:tc>
         <w:tc>
@@ -1849,7 +1920,7 @@
       <w:tr>
         <w:trPr>
           <w:cantSplit/>
-          <w:trHeight w:hRule="exact" w:val="432"/>
+          <w:trHeight w:hRule="exact" w:val="215"/>
         </w:trPr>
         <w:tc>
           <w:tcPr>
@@ -1900,13 +1971,6 @@
                 <w:szCs w:val="20"/>
               </w:rPr>
             </w:pPr>
-            <w:r>
-              <w:rPr>
-                <w:sz w:val="20"/>
-                <w:szCs w:val="20"/>
-              </w:rPr>
-              <w:t>{description}</w:t>
-            </w:r>
           </w:p>
         </w:tc>
         <w:tc>
@@ -1933,13 +1997,6 @@
                 <w:szCs w:val="20"/>
               </w:rPr>
             </w:pPr>
-            <w:r>
-              <w:rPr>
-                <w:sz w:val="20"/>
-                <w:szCs w:val="20"/>
-              </w:rPr>
-              <w:t>{HSN}</w:t>
-            </w:r>
           </w:p>
         </w:tc>
         <w:tc>
@@ -1966,13 +2023,6 @@
                 <w:szCs w:val="20"/>
               </w:rPr>
             </w:pPr>
-            <w:r>
-              <w:rPr>
-                <w:sz w:val="20"/>
-                <w:szCs w:val="20"/>
-              </w:rPr>
-              <w:t>{GST}</w:t>
-            </w:r>
           </w:p>
         </w:tc>
         <w:tc>
@@ -2004,13 +2054,6 @@
                 <w:szCs w:val="20"/>
               </w:rPr>
             </w:pPr>
-            <w:r>
-              <w:rPr>
-                <w:sz w:val="20"/>
-                <w:szCs w:val="20"/>
-              </w:rPr>
-              <w:t>{quantity}</w:t>
-            </w:r>
           </w:p>
         </w:tc>
         <w:tc>
@@ -2062,13 +2105,6 @@
                 <w:szCs w:val="20"/>
               </w:rPr>
             </w:pPr>
-            <w:r>
-              <w:rPr>
-                <w:sz w:val="20"/>
-                <w:szCs w:val="20"/>
-              </w:rPr>
-              <w:t>{price}</w:t>
-            </w:r>
           </w:p>
         </w:tc>
         <w:tc>
@@ -2098,29 +2134,6 @@
                 <w:szCs w:val="20"/>
               </w:rPr>
             </w:pPr>
-            <w:r>
-              <w:rPr>
-                <w:sz w:val="20"/>
-                <w:szCs w:val="20"/>
-              </w:rPr>
-              <w:t>{</w:t>
-            </w:r>
-            <w:proofErr w:type="spellStart"/>
-            <w:r>
-              <w:rPr>
-                <w:sz w:val="20"/>
-                <w:szCs w:val="20"/>
-              </w:rPr>
-              <w:t>finalAmount</w:t>
-            </w:r>
-            <w:proofErr w:type="spellEnd"/>
-            <w:r>
-              <w:rPr>
-                <w:sz w:val="20"/>
-                <w:szCs w:val="20"/>
-              </w:rPr>
-              <w:t>}</w:t>
-            </w:r>
           </w:p>
         </w:tc>
         <w:tc>

</xml_diff>

<commit_message>
Add stock existence check on creation and implement stock update functionality
</commit_message>
<xml_diff>
--- a/frontend/backend/bill_template.docx
+++ b/frontend/backend/bill_template.docx
@@ -21,10 +21,10 @@
         <w:gridCol w:w="53"/>
         <w:gridCol w:w="645"/>
         <w:gridCol w:w="773"/>
-        <w:gridCol w:w="793"/>
-        <w:gridCol w:w="695"/>
-        <w:gridCol w:w="71"/>
-        <w:gridCol w:w="935"/>
+        <w:gridCol w:w="1263"/>
+        <w:gridCol w:w="296"/>
+        <w:gridCol w:w="710"/>
+        <w:gridCol w:w="225"/>
         <w:gridCol w:w="483"/>
         <w:gridCol w:w="261"/>
         <w:gridCol w:w="698"/>
@@ -48,6 +48,9 @@
         <w:tc>
           <w:tcPr>
             <w:tcW w:w="900" w:type="dxa"/>
+            <w:tcBorders>
+              <w:right w:val="single" w:sz="4" w:space="0" w:color="auto"/>
+            </w:tcBorders>
           </w:tcPr>
           <w:p>
             <w:pPr>
@@ -64,8 +67,12 @@
         </w:tc>
         <w:tc>
           <w:tcPr>
-            <w:tcW w:w="4854" w:type="dxa"/>
+            <w:tcW w:w="5324" w:type="dxa"/>
             <w:gridSpan w:val="5"/>
+            <w:tcBorders>
+              <w:top w:val="single" w:sz="4" w:space="0" w:color="auto"/>
+              <w:left w:val="single" w:sz="4" w:space="0" w:color="auto"/>
+            </w:tcBorders>
             <w:shd w:val="clear" w:color="auto" w:fill="auto"/>
             <w:tcMar>
               <w:top w:w="0" w:type="dxa"/>
@@ -80,29 +87,95 @@
               <w:spacing w:before="200" w:after="0" w:line="240" w:lineRule="auto"/>
               <w:contextualSpacing w:val="0"/>
               <w:rPr>
+                <w:rFonts w:ascii="Times New Roman" w:hAnsi="Times New Roman" w:cs="Times New Roman"/>
                 <w:b/>
                 <w:bCs/>
                 <w:color w:val="000000" w:themeColor="text1"/>
-                <w:sz w:val="56"/>
-                <w:szCs w:val="56"/>
+                <w:sz w:val="48"/>
+                <w:szCs w:val="48"/>
               </w:rPr>
             </w:pPr>
             <w:r>
               <w:rPr>
+                <w:rFonts w:ascii="Times New Roman" w:hAnsi="Times New Roman" w:cs="Times New Roman"/>
                 <w:b/>
                 <w:bCs/>
                 <w:color w:val="000000" w:themeColor="text1"/>
-                <w:sz w:val="56"/>
-                <w:szCs w:val="56"/>
-              </w:rPr>
-              <w:t>SHIVALAYAS SIDDHA CLINIC INVOICE</w:t>
+                <w:sz w:val="48"/>
+                <w:szCs w:val="48"/>
+              </w:rPr>
+              <w:t xml:space="preserve">        </w:t>
             </w:r>
-          </w:p>
-          <w:p/>
-        </w:tc>
-        <w:tc>
-          <w:tcPr>
-            <w:tcW w:w="695" w:type="dxa"/>
+            <w:r>
+              <w:rPr>
+                <w:rFonts w:ascii="Times New Roman" w:hAnsi="Times New Roman" w:cs="Times New Roman"/>
+                <w:b/>
+                <w:bCs/>
+                <w:color w:val="000000" w:themeColor="text1"/>
+                <w:sz w:val="48"/>
+                <w:szCs w:val="48"/>
+              </w:rPr>
+              <w:t>SHIVALAYAS</w:t>
+            </w:r>
+          </w:p>
+          <w:p>
+            <w:pPr>
+              <w:pStyle w:val="Title"/>
+              <w:spacing w:before="200" w:after="0" w:line="240" w:lineRule="auto"/>
+              <w:contextualSpacing w:val="0"/>
+              <w:jc w:val="center"/>
+              <w:rPr>
+                <w:rFonts w:ascii="Times New Roman" w:hAnsi="Times New Roman" w:cs="Times New Roman"/>
+                <w:b/>
+                <w:bCs/>
+                <w:color w:val="000000" w:themeColor="text1"/>
+                <w:sz w:val="48"/>
+                <w:szCs w:val="48"/>
+              </w:rPr>
+            </w:pPr>
+            <w:r>
+              <w:rPr>
+                <w:rFonts w:ascii="Times New Roman" w:hAnsi="Times New Roman" w:cs="Times New Roman"/>
+                <w:b/>
+                <w:bCs/>
+                <w:color w:val="000000" w:themeColor="text1"/>
+                <w:sz w:val="48"/>
+                <w:szCs w:val="48"/>
+              </w:rPr>
+              <w:t>SIDDHA CLINIC</w:t>
+            </w:r>
+            <w:r>
+              <w:rPr>
+                <w:rFonts w:ascii="Times New Roman" w:hAnsi="Times New Roman" w:cs="Times New Roman"/>
+                <w:b/>
+                <w:bCs/>
+                <w:color w:val="000000" w:themeColor="text1"/>
+                <w:sz w:val="48"/>
+                <w:szCs w:val="48"/>
+              </w:rPr>
+              <w:t xml:space="preserve">   </w:t>
+            </w:r>
+            <w:r>
+              <w:rPr>
+                <w:rFonts w:ascii="Times New Roman" w:hAnsi="Times New Roman" w:cs="Times New Roman"/>
+                <w:b/>
+                <w:bCs/>
+                <w:color w:val="000000" w:themeColor="text1"/>
+                <w:sz w:val="48"/>
+                <w:szCs w:val="48"/>
+              </w:rPr>
+              <w:t xml:space="preserve">              </w:t>
+            </w:r>
+          </w:p>
+        </w:tc>
+        <w:tc>
+          <w:tcPr>
+            <w:tcW w:w="1006" w:type="dxa"/>
+            <w:gridSpan w:val="2"/>
+            <w:tcBorders>
+              <w:top w:val="single" w:sz="4" w:space="0" w:color="auto"/>
+              <w:bottom w:val="single" w:sz="4" w:space="0" w:color="auto"/>
+            </w:tcBorders>
             <w:shd w:val="clear" w:color="auto" w:fill="auto"/>
             <w:tcMar>
               <w:top w:w="0" w:type="dxa"/>
@@ -122,11 +195,25 @@
               </w:rPr>
             </w:pPr>
           </w:p>
-        </w:tc>
-        <w:tc>
-          <w:tcPr>
-            <w:tcW w:w="1006" w:type="dxa"/>
-            <w:gridSpan w:val="2"/>
+          <w:p>
+            <w:pPr>
+              <w:widowControl w:val="0"/>
+              <w:spacing w:line="240" w:lineRule="auto"/>
+              <w:contextualSpacing w:val="0"/>
+              <w:rPr>
+                <w:sz w:val="56"/>
+                <w:szCs w:val="56"/>
+              </w:rPr>
+            </w:pPr>
+          </w:p>
+        </w:tc>
+        <w:tc>
+          <w:tcPr>
+            <w:tcW w:w="225" w:type="dxa"/>
+            <w:tcBorders>
+              <w:top w:val="single" w:sz="4" w:space="0" w:color="auto"/>
+              <w:bottom w:val="single" w:sz="4" w:space="0" w:color="auto"/>
+            </w:tcBorders>
           </w:tcPr>
           <w:p>
             <w:pPr>
@@ -151,6 +238,9 @@
           <w:tcPr>
             <w:tcW w:w="2184" w:type="dxa"/>
             <w:gridSpan w:val="4"/>
+            <w:tcBorders>
+              <w:top w:val="single" w:sz="4" w:space="0" w:color="auto"/>
+            </w:tcBorders>
           </w:tcPr>
           <w:p>
             <w:pPr>
@@ -168,7 +258,11 @@
           <w:tcPr>
             <w:tcW w:w="1606" w:type="dxa"/>
             <w:gridSpan w:val="2"/>
-            <w:vMerge w:val="restart"/>
+            <w:tcBorders>
+              <w:top w:val="single" w:sz="4" w:space="0" w:color="auto"/>
+              <w:bottom w:val="single" w:sz="4" w:space="0" w:color="auto"/>
+              <w:right w:val="single" w:sz="4" w:space="0" w:color="auto"/>
+            </w:tcBorders>
           </w:tcPr>
           <w:p>
             <w:pPr>
@@ -191,9 +285,9 @@
                 <w:noProof/>
               </w:rPr>
               <w:drawing>
-                <wp:inline distT="0" distB="0" distL="0" distR="0" wp14:anchorId="55CE5DC7" wp14:editId="68F07162">
-                  <wp:extent cx="1078865" cy="1051560"/>
-                  <wp:effectExtent l="0" t="0" r="6985" b="0"/>
+                <wp:inline distT="0" distB="0" distL="0" distR="0" wp14:anchorId="71F347B8" wp14:editId="24C5B886">
+                  <wp:extent cx="875113" cy="852964"/>
+                  <wp:effectExtent l="0" t="0" r="1270" b="4445"/>
                   <wp:docPr id="164270122" name="Picture 1"/>
                   <wp:cNvGraphicFramePr>
                     <a:graphicFrameLocks xmlns:a="http://schemas.openxmlformats.org/drawingml/2006/main" noChangeAspect="1"/>
@@ -216,7 +310,7 @@
                         <pic:spPr>
                           <a:xfrm>
                             <a:off x="0" y="0"/>
-                            <a:ext cx="1078865" cy="1051560"/>
+                            <a:ext cx="931184" cy="907616"/>
                           </a:xfrm>
                           <a:prstGeom prst="rect">
                             <a:avLst/>
@@ -343,7 +437,7 @@
         </w:tc>
         <w:tc>
           <w:tcPr>
-            <w:tcW w:w="2264" w:type="dxa"/>
+            <w:tcW w:w="2734" w:type="dxa"/>
             <w:gridSpan w:val="4"/>
             <w:tcBorders>
               <w:top w:val="single" w:sz="4" w:space="0" w:color="auto"/>
@@ -395,8 +489,10 @@
         </w:tc>
         <w:tc>
           <w:tcPr>
-            <w:tcW w:w="695" w:type="dxa"/>
-            <w:tcBorders>
+            <w:tcW w:w="1006" w:type="dxa"/>
+            <w:gridSpan w:val="2"/>
+            <w:tcBorders>
+              <w:top w:val="single" w:sz="4" w:space="0" w:color="auto"/>
               <w:left w:val="single" w:sz="4" w:space="0" w:color="auto"/>
             </w:tcBorders>
             <w:shd w:val="clear" w:color="auto" w:fill="auto"/>
@@ -421,8 +517,10 @@
         </w:tc>
         <w:tc>
           <w:tcPr>
-            <w:tcW w:w="1006" w:type="dxa"/>
-            <w:gridSpan w:val="2"/>
+            <w:tcW w:w="225" w:type="dxa"/>
+            <w:tcBorders>
+              <w:top w:val="single" w:sz="4" w:space="0" w:color="auto"/>
+            </w:tcBorders>
           </w:tcPr>
           <w:p>
             <w:pPr>
@@ -440,6 +538,9 @@
           <w:tcPr>
             <w:tcW w:w="2184" w:type="dxa"/>
             <w:gridSpan w:val="4"/>
+            <w:tcBorders>
+              <w:top w:val="single" w:sz="4" w:space="0" w:color="auto"/>
+            </w:tcBorders>
           </w:tcPr>
           <w:p>
             <w:pPr>
@@ -457,7 +558,9 @@
           <w:tcPr>
             <w:tcW w:w="1606" w:type="dxa"/>
             <w:gridSpan w:val="2"/>
-            <w:vMerge/>
+            <w:tcBorders>
+              <w:top w:val="single" w:sz="4" w:space="0" w:color="auto"/>
+            </w:tcBorders>
           </w:tcPr>
           <w:p>
             <w:pPr>
@@ -523,7 +626,7 @@
         </w:tc>
         <w:tc>
           <w:tcPr>
-            <w:tcW w:w="2264" w:type="dxa"/>
+            <w:tcW w:w="2734" w:type="dxa"/>
             <w:gridSpan w:val="4"/>
             <w:tcBorders>
               <w:top w:val="single" w:sz="4" w:space="0" w:color="auto"/>
@@ -543,7 +646,8 @@
         </w:tc>
         <w:tc>
           <w:tcPr>
-            <w:tcW w:w="695" w:type="dxa"/>
+            <w:tcW w:w="1006" w:type="dxa"/>
+            <w:gridSpan w:val="2"/>
           </w:tcPr>
           <w:p>
             <w:pPr>
@@ -559,8 +663,7 @@
         </w:tc>
         <w:tc>
           <w:tcPr>
-            <w:tcW w:w="1006" w:type="dxa"/>
-            <w:gridSpan w:val="2"/>
+            <w:tcW w:w="225" w:type="dxa"/>
           </w:tcPr>
           <w:p>
             <w:pPr>
@@ -857,7 +960,7 @@
         <w:tc>
           <w:tcPr>
             <w:tcW w:w="3030" w:type="dxa"/>
-            <w:gridSpan w:val="6"/>
+            <w:gridSpan w:val="5"/>
             <w:tcBorders>
               <w:bottom w:val="single" w:sz="4" w:space="0" w:color="auto"/>
             </w:tcBorders>
@@ -879,7 +982,7 @@
         <w:tc>
           <w:tcPr>
             <w:tcW w:w="1418" w:type="dxa"/>
-            <w:gridSpan w:val="2"/>
+            <w:gridSpan w:val="3"/>
             <w:tcBorders>
               <w:bottom w:val="single" w:sz="4" w:space="0" w:color="auto"/>
             </w:tcBorders>
@@ -1123,7 +1226,7 @@
         <w:tc>
           <w:tcPr>
             <w:tcW w:w="1559" w:type="dxa"/>
-            <w:gridSpan w:val="3"/>
+            <w:gridSpan w:val="2"/>
             <w:tcBorders>
               <w:top w:val="single" w:sz="4" w:space="0" w:color="auto"/>
               <w:left w:val="single" w:sz="4" w:space="0" w:color="auto"/>
@@ -1157,7 +1260,7 @@
         <w:tc>
           <w:tcPr>
             <w:tcW w:w="1418" w:type="dxa"/>
-            <w:gridSpan w:val="2"/>
+            <w:gridSpan w:val="3"/>
             <w:tcBorders>
               <w:top w:val="single" w:sz="4" w:space="0" w:color="auto"/>
               <w:left w:val="single" w:sz="4" w:space="0" w:color="auto"/>
@@ -1419,7 +1522,7 @@
         <w:tc>
           <w:tcPr>
             <w:tcW w:w="1559" w:type="dxa"/>
-            <w:gridSpan w:val="3"/>
+            <w:gridSpan w:val="2"/>
             <w:tcBorders>
               <w:top w:val="single" w:sz="4" w:space="0" w:color="auto"/>
               <w:left w:val="single" w:sz="4" w:space="0" w:color="auto"/>
@@ -1442,7 +1545,7 @@
         <w:tc>
           <w:tcPr>
             <w:tcW w:w="1418" w:type="dxa"/>
-            <w:gridSpan w:val="2"/>
+            <w:gridSpan w:val="3"/>
             <w:tcBorders>
               <w:top w:val="single" w:sz="4" w:space="0" w:color="auto"/>
               <w:left w:val="single" w:sz="4" w:space="0" w:color="auto"/>
@@ -1700,7 +1803,7 @@
         <w:tc>
           <w:tcPr>
             <w:tcW w:w="1559" w:type="dxa"/>
-            <w:gridSpan w:val="3"/>
+            <w:gridSpan w:val="2"/>
             <w:tcBorders>
               <w:left w:val="single" w:sz="4" w:space="0" w:color="auto"/>
               <w:right w:val="single" w:sz="4" w:space="0" w:color="auto"/>
@@ -1731,7 +1834,7 @@
         <w:tc>
           <w:tcPr>
             <w:tcW w:w="1418" w:type="dxa"/>
-            <w:gridSpan w:val="2"/>
+            <w:gridSpan w:val="3"/>
             <w:tcBorders>
               <w:left w:val="single" w:sz="4" w:space="0" w:color="auto"/>
               <w:right w:val="single" w:sz="4" w:space="0" w:color="auto"/>
@@ -2002,33 +2105,33 @@
         <w:tc>
           <w:tcPr>
             <w:tcW w:w="1559" w:type="dxa"/>
+            <w:gridSpan w:val="2"/>
+            <w:tcBorders>
+              <w:left w:val="single" w:sz="4" w:space="0" w:color="auto"/>
+              <w:bottom w:val="single" w:sz="4" w:space="0" w:color="auto"/>
+              <w:right w:val="single" w:sz="4" w:space="0" w:color="auto"/>
+            </w:tcBorders>
+            <w:shd w:val="clear" w:color="auto" w:fill="FFFFFF" w:themeFill="background1"/>
+            <w:vAlign w:val="center"/>
+          </w:tcPr>
+          <w:p>
+            <w:pPr>
+              <w:widowControl w:val="0"/>
+              <w:spacing w:line="240" w:lineRule="auto"/>
+              <w:ind w:left="236"/>
+              <w:contextualSpacing w:val="0"/>
+              <w:jc w:val="center"/>
+              <w:rPr>
+                <w:sz w:val="20"/>
+                <w:szCs w:val="20"/>
+              </w:rPr>
+            </w:pPr>
+          </w:p>
+        </w:tc>
+        <w:tc>
+          <w:tcPr>
+            <w:tcW w:w="1418" w:type="dxa"/>
             <w:gridSpan w:val="3"/>
-            <w:tcBorders>
-              <w:left w:val="single" w:sz="4" w:space="0" w:color="auto"/>
-              <w:bottom w:val="single" w:sz="4" w:space="0" w:color="auto"/>
-              <w:right w:val="single" w:sz="4" w:space="0" w:color="auto"/>
-            </w:tcBorders>
-            <w:shd w:val="clear" w:color="auto" w:fill="FFFFFF" w:themeFill="background1"/>
-            <w:vAlign w:val="center"/>
-          </w:tcPr>
-          <w:p>
-            <w:pPr>
-              <w:widowControl w:val="0"/>
-              <w:spacing w:line="240" w:lineRule="auto"/>
-              <w:ind w:left="236"/>
-              <w:contextualSpacing w:val="0"/>
-              <w:jc w:val="center"/>
-              <w:rPr>
-                <w:sz w:val="20"/>
-                <w:szCs w:val="20"/>
-              </w:rPr>
-            </w:pPr>
-          </w:p>
-        </w:tc>
-        <w:tc>
-          <w:tcPr>
-            <w:tcW w:w="1418" w:type="dxa"/>
-            <w:gridSpan w:val="2"/>
             <w:tcBorders>
               <w:left w:val="single" w:sz="4" w:space="0" w:color="auto"/>
               <w:bottom w:val="single" w:sz="4" w:space="0" w:color="auto"/>
@@ -2272,31 +2375,31 @@
         <w:tc>
           <w:tcPr>
             <w:tcW w:w="1559" w:type="dxa"/>
+            <w:gridSpan w:val="2"/>
+            <w:tcBorders>
+              <w:top w:val="single" w:sz="4" w:space="0" w:color="auto"/>
+              <w:left w:val="single" w:sz="4" w:space="0" w:color="auto"/>
+              <w:right w:val="single" w:sz="4" w:space="0" w:color="auto"/>
+            </w:tcBorders>
+            <w:shd w:val="clear" w:color="auto" w:fill="FFFFFF" w:themeFill="background1"/>
+            <w:vAlign w:val="center"/>
+          </w:tcPr>
+          <w:p>
+            <w:pPr>
+              <w:widowControl w:val="0"/>
+              <w:spacing w:line="240" w:lineRule="auto"/>
+              <w:contextualSpacing w:val="0"/>
+              <w:rPr>
+                <w:sz w:val="20"/>
+                <w:szCs w:val="20"/>
+              </w:rPr>
+            </w:pPr>
+          </w:p>
+        </w:tc>
+        <w:tc>
+          <w:tcPr>
+            <w:tcW w:w="1418" w:type="dxa"/>
             <w:gridSpan w:val="3"/>
-            <w:tcBorders>
-              <w:top w:val="single" w:sz="4" w:space="0" w:color="auto"/>
-              <w:left w:val="single" w:sz="4" w:space="0" w:color="auto"/>
-              <w:right w:val="single" w:sz="4" w:space="0" w:color="auto"/>
-            </w:tcBorders>
-            <w:shd w:val="clear" w:color="auto" w:fill="FFFFFF" w:themeFill="background1"/>
-            <w:vAlign w:val="center"/>
-          </w:tcPr>
-          <w:p>
-            <w:pPr>
-              <w:widowControl w:val="0"/>
-              <w:spacing w:line="240" w:lineRule="auto"/>
-              <w:contextualSpacing w:val="0"/>
-              <w:rPr>
-                <w:sz w:val="20"/>
-                <w:szCs w:val="20"/>
-              </w:rPr>
-            </w:pPr>
-          </w:p>
-        </w:tc>
-        <w:tc>
-          <w:tcPr>
-            <w:tcW w:w="1418" w:type="dxa"/>
-            <w:gridSpan w:val="2"/>
             <w:tcBorders>
               <w:top w:val="single" w:sz="4" w:space="0" w:color="auto"/>
               <w:left w:val="single" w:sz="4" w:space="0" w:color="auto"/>
@@ -2532,30 +2635,30 @@
         <w:tc>
           <w:tcPr>
             <w:tcW w:w="1559" w:type="dxa"/>
+            <w:gridSpan w:val="2"/>
+            <w:tcBorders>
+              <w:left w:val="single" w:sz="4" w:space="0" w:color="auto"/>
+              <w:right w:val="single" w:sz="4" w:space="0" w:color="auto"/>
+            </w:tcBorders>
+            <w:shd w:val="clear" w:color="auto" w:fill="FFFFFF" w:themeFill="background1"/>
+            <w:vAlign w:val="center"/>
+          </w:tcPr>
+          <w:p>
+            <w:pPr>
+              <w:widowControl w:val="0"/>
+              <w:spacing w:line="240" w:lineRule="auto"/>
+              <w:contextualSpacing w:val="0"/>
+              <w:rPr>
+                <w:sz w:val="20"/>
+                <w:szCs w:val="20"/>
+              </w:rPr>
+            </w:pPr>
+          </w:p>
+        </w:tc>
+        <w:tc>
+          <w:tcPr>
+            <w:tcW w:w="1418" w:type="dxa"/>
             <w:gridSpan w:val="3"/>
-            <w:tcBorders>
-              <w:left w:val="single" w:sz="4" w:space="0" w:color="auto"/>
-              <w:right w:val="single" w:sz="4" w:space="0" w:color="auto"/>
-            </w:tcBorders>
-            <w:shd w:val="clear" w:color="auto" w:fill="FFFFFF" w:themeFill="background1"/>
-            <w:vAlign w:val="center"/>
-          </w:tcPr>
-          <w:p>
-            <w:pPr>
-              <w:widowControl w:val="0"/>
-              <w:spacing w:line="240" w:lineRule="auto"/>
-              <w:contextualSpacing w:val="0"/>
-              <w:rPr>
-                <w:sz w:val="20"/>
-                <w:szCs w:val="20"/>
-              </w:rPr>
-            </w:pPr>
-          </w:p>
-        </w:tc>
-        <w:tc>
-          <w:tcPr>
-            <w:tcW w:w="1418" w:type="dxa"/>
-            <w:gridSpan w:val="2"/>
             <w:tcBorders>
               <w:left w:val="single" w:sz="4" w:space="0" w:color="auto"/>
               <w:right w:val="single" w:sz="4" w:space="0" w:color="auto"/>
@@ -2787,30 +2890,30 @@
         <w:tc>
           <w:tcPr>
             <w:tcW w:w="1559" w:type="dxa"/>
+            <w:gridSpan w:val="2"/>
+            <w:tcBorders>
+              <w:left w:val="single" w:sz="4" w:space="0" w:color="auto"/>
+              <w:right w:val="single" w:sz="4" w:space="0" w:color="auto"/>
+            </w:tcBorders>
+            <w:shd w:val="clear" w:color="auto" w:fill="FFFFFF" w:themeFill="background1"/>
+            <w:vAlign w:val="center"/>
+          </w:tcPr>
+          <w:p>
+            <w:pPr>
+              <w:widowControl w:val="0"/>
+              <w:spacing w:line="240" w:lineRule="auto"/>
+              <w:contextualSpacing w:val="0"/>
+              <w:rPr>
+                <w:sz w:val="20"/>
+                <w:szCs w:val="20"/>
+              </w:rPr>
+            </w:pPr>
+          </w:p>
+        </w:tc>
+        <w:tc>
+          <w:tcPr>
+            <w:tcW w:w="1418" w:type="dxa"/>
             <w:gridSpan w:val="3"/>
-            <w:tcBorders>
-              <w:left w:val="single" w:sz="4" w:space="0" w:color="auto"/>
-              <w:right w:val="single" w:sz="4" w:space="0" w:color="auto"/>
-            </w:tcBorders>
-            <w:shd w:val="clear" w:color="auto" w:fill="FFFFFF" w:themeFill="background1"/>
-            <w:vAlign w:val="center"/>
-          </w:tcPr>
-          <w:p>
-            <w:pPr>
-              <w:widowControl w:val="0"/>
-              <w:spacing w:line="240" w:lineRule="auto"/>
-              <w:contextualSpacing w:val="0"/>
-              <w:rPr>
-                <w:sz w:val="20"/>
-                <w:szCs w:val="20"/>
-              </w:rPr>
-            </w:pPr>
-          </w:p>
-        </w:tc>
-        <w:tc>
-          <w:tcPr>
-            <w:tcW w:w="1418" w:type="dxa"/>
-            <w:gridSpan w:val="2"/>
             <w:tcBorders>
               <w:left w:val="single" w:sz="4" w:space="0" w:color="auto"/>
               <w:right w:val="single" w:sz="4" w:space="0" w:color="auto"/>
@@ -3042,30 +3145,30 @@
         <w:tc>
           <w:tcPr>
             <w:tcW w:w="1559" w:type="dxa"/>
+            <w:gridSpan w:val="2"/>
+            <w:tcBorders>
+              <w:left w:val="single" w:sz="4" w:space="0" w:color="auto"/>
+              <w:right w:val="single" w:sz="4" w:space="0" w:color="auto"/>
+            </w:tcBorders>
+            <w:shd w:val="clear" w:color="auto" w:fill="FFFFFF" w:themeFill="background1"/>
+            <w:vAlign w:val="center"/>
+          </w:tcPr>
+          <w:p>
+            <w:pPr>
+              <w:widowControl w:val="0"/>
+              <w:spacing w:line="240" w:lineRule="auto"/>
+              <w:contextualSpacing w:val="0"/>
+              <w:rPr>
+                <w:sz w:val="20"/>
+                <w:szCs w:val="20"/>
+              </w:rPr>
+            </w:pPr>
+          </w:p>
+        </w:tc>
+        <w:tc>
+          <w:tcPr>
+            <w:tcW w:w="1418" w:type="dxa"/>
             <w:gridSpan w:val="3"/>
-            <w:tcBorders>
-              <w:left w:val="single" w:sz="4" w:space="0" w:color="auto"/>
-              <w:right w:val="single" w:sz="4" w:space="0" w:color="auto"/>
-            </w:tcBorders>
-            <w:shd w:val="clear" w:color="auto" w:fill="FFFFFF" w:themeFill="background1"/>
-            <w:vAlign w:val="center"/>
-          </w:tcPr>
-          <w:p>
-            <w:pPr>
-              <w:widowControl w:val="0"/>
-              <w:spacing w:line="240" w:lineRule="auto"/>
-              <w:contextualSpacing w:val="0"/>
-              <w:rPr>
-                <w:sz w:val="20"/>
-                <w:szCs w:val="20"/>
-              </w:rPr>
-            </w:pPr>
-          </w:p>
-        </w:tc>
-        <w:tc>
-          <w:tcPr>
-            <w:tcW w:w="1418" w:type="dxa"/>
-            <w:gridSpan w:val="2"/>
             <w:tcBorders>
               <w:left w:val="single" w:sz="4" w:space="0" w:color="auto"/>
               <w:right w:val="single" w:sz="4" w:space="0" w:color="auto"/>
@@ -3297,30 +3400,30 @@
         <w:tc>
           <w:tcPr>
             <w:tcW w:w="1559" w:type="dxa"/>
+            <w:gridSpan w:val="2"/>
+            <w:tcBorders>
+              <w:left w:val="single" w:sz="4" w:space="0" w:color="auto"/>
+              <w:right w:val="single" w:sz="4" w:space="0" w:color="auto"/>
+            </w:tcBorders>
+            <w:shd w:val="clear" w:color="auto" w:fill="FFFFFF" w:themeFill="background1"/>
+            <w:vAlign w:val="center"/>
+          </w:tcPr>
+          <w:p>
+            <w:pPr>
+              <w:widowControl w:val="0"/>
+              <w:spacing w:line="240" w:lineRule="auto"/>
+              <w:contextualSpacing w:val="0"/>
+              <w:rPr>
+                <w:sz w:val="20"/>
+                <w:szCs w:val="20"/>
+              </w:rPr>
+            </w:pPr>
+          </w:p>
+        </w:tc>
+        <w:tc>
+          <w:tcPr>
+            <w:tcW w:w="1418" w:type="dxa"/>
             <w:gridSpan w:val="3"/>
-            <w:tcBorders>
-              <w:left w:val="single" w:sz="4" w:space="0" w:color="auto"/>
-              <w:right w:val="single" w:sz="4" w:space="0" w:color="auto"/>
-            </w:tcBorders>
-            <w:shd w:val="clear" w:color="auto" w:fill="FFFFFF" w:themeFill="background1"/>
-            <w:vAlign w:val="center"/>
-          </w:tcPr>
-          <w:p>
-            <w:pPr>
-              <w:widowControl w:val="0"/>
-              <w:spacing w:line="240" w:lineRule="auto"/>
-              <w:contextualSpacing w:val="0"/>
-              <w:rPr>
-                <w:sz w:val="20"/>
-                <w:szCs w:val="20"/>
-              </w:rPr>
-            </w:pPr>
-          </w:p>
-        </w:tc>
-        <w:tc>
-          <w:tcPr>
-            <w:tcW w:w="1418" w:type="dxa"/>
-            <w:gridSpan w:val="2"/>
             <w:tcBorders>
               <w:left w:val="single" w:sz="4" w:space="0" w:color="auto"/>
               <w:right w:val="single" w:sz="4" w:space="0" w:color="auto"/>
@@ -3550,7 +3653,7 @@
         <w:tc>
           <w:tcPr>
             <w:tcW w:w="1559" w:type="dxa"/>
-            <w:gridSpan w:val="3"/>
+            <w:gridSpan w:val="2"/>
             <w:tcBorders>
               <w:left w:val="single" w:sz="4" w:space="0" w:color="auto"/>
               <w:right w:val="single" w:sz="4" w:space="0" w:color="auto"/>
@@ -3572,7 +3675,7 @@
         <w:tc>
           <w:tcPr>
             <w:tcW w:w="1418" w:type="dxa"/>
-            <w:gridSpan w:val="2"/>
+            <w:gridSpan w:val="3"/>
             <w:tcBorders>
               <w:left w:val="single" w:sz="4" w:space="0" w:color="auto"/>
               <w:right w:val="single" w:sz="4" w:space="0" w:color="auto"/>
@@ -3814,7 +3917,7 @@
         <w:tc>
           <w:tcPr>
             <w:tcW w:w="1559" w:type="dxa"/>
-            <w:gridSpan w:val="3"/>
+            <w:gridSpan w:val="2"/>
             <w:tcBorders>
               <w:right w:val="single" w:sz="4" w:space="0" w:color="auto"/>
             </w:tcBorders>
@@ -3835,7 +3938,7 @@
         <w:tc>
           <w:tcPr>
             <w:tcW w:w="1418" w:type="dxa"/>
-            <w:gridSpan w:val="2"/>
+            <w:gridSpan w:val="3"/>
             <w:tcBorders>
               <w:left w:val="single" w:sz="4" w:space="0" w:color="auto"/>
               <w:right w:val="single" w:sz="4" w:space="0" w:color="auto"/>
@@ -4101,29 +4204,29 @@
         <w:tc>
           <w:tcPr>
             <w:tcW w:w="1559" w:type="dxa"/>
+            <w:gridSpan w:val="2"/>
+            <w:tcBorders>
+              <w:bottom w:val="nil"/>
+              <w:right w:val="single" w:sz="4" w:space="0" w:color="auto"/>
+            </w:tcBorders>
+            <w:shd w:val="clear" w:color="auto" w:fill="FFFFFF" w:themeFill="background1"/>
+          </w:tcPr>
+          <w:p>
+            <w:pPr>
+              <w:widowControl w:val="0"/>
+              <w:spacing w:line="240" w:lineRule="auto"/>
+              <w:contextualSpacing w:val="0"/>
+              <w:rPr>
+                <w:sz w:val="20"/>
+                <w:szCs w:val="20"/>
+              </w:rPr>
+            </w:pPr>
+          </w:p>
+        </w:tc>
+        <w:tc>
+          <w:tcPr>
+            <w:tcW w:w="1418" w:type="dxa"/>
             <w:gridSpan w:val="3"/>
-            <w:tcBorders>
-              <w:bottom w:val="nil"/>
-              <w:right w:val="single" w:sz="4" w:space="0" w:color="auto"/>
-            </w:tcBorders>
-            <w:shd w:val="clear" w:color="auto" w:fill="FFFFFF" w:themeFill="background1"/>
-          </w:tcPr>
-          <w:p>
-            <w:pPr>
-              <w:widowControl w:val="0"/>
-              <w:spacing w:line="240" w:lineRule="auto"/>
-              <w:contextualSpacing w:val="0"/>
-              <w:rPr>
-                <w:sz w:val="20"/>
-                <w:szCs w:val="20"/>
-              </w:rPr>
-            </w:pPr>
-          </w:p>
-        </w:tc>
-        <w:tc>
-          <w:tcPr>
-            <w:tcW w:w="1418" w:type="dxa"/>
-            <w:gridSpan w:val="2"/>
             <w:tcBorders>
               <w:left w:val="single" w:sz="4" w:space="0" w:color="auto"/>
               <w:bottom w:val="nil"/>
@@ -4399,7 +4502,7 @@
         <w:tc>
           <w:tcPr>
             <w:tcW w:w="1559" w:type="dxa"/>
-            <w:gridSpan w:val="3"/>
+            <w:gridSpan w:val="2"/>
             <w:tcBorders>
               <w:top w:val="nil"/>
               <w:bottom w:val="single" w:sz="4" w:space="0" w:color="auto"/>
@@ -4422,7 +4525,7 @@
         <w:tc>
           <w:tcPr>
             <w:tcW w:w="1418" w:type="dxa"/>
-            <w:gridSpan w:val="2"/>
+            <w:gridSpan w:val="3"/>
             <w:tcBorders>
               <w:top w:val="nil"/>
               <w:left w:val="single" w:sz="4" w:space="0" w:color="auto"/>
@@ -4662,7 +4765,7 @@
         <w:tc>
           <w:tcPr>
             <w:tcW w:w="3030" w:type="dxa"/>
-            <w:gridSpan w:val="6"/>
+            <w:gridSpan w:val="5"/>
             <w:tcBorders>
               <w:top w:val="single" w:sz="4" w:space="0" w:color="auto"/>
               <w:bottom w:val="nil"/>
@@ -4684,7 +4787,7 @@
         <w:tc>
           <w:tcPr>
             <w:tcW w:w="1418" w:type="dxa"/>
-            <w:gridSpan w:val="2"/>
+            <w:gridSpan w:val="3"/>
             <w:tcBorders>
               <w:top w:val="single" w:sz="4" w:space="0" w:color="auto"/>
               <w:bottom w:val="nil"/>
@@ -4892,7 +4995,7 @@
         <w:tc>
           <w:tcPr>
             <w:tcW w:w="3030" w:type="dxa"/>
-            <w:gridSpan w:val="6"/>
+            <w:gridSpan w:val="5"/>
             <w:tcBorders>
               <w:top w:val="nil"/>
               <w:bottom w:val="nil"/>
@@ -4914,7 +5017,7 @@
         <w:tc>
           <w:tcPr>
             <w:tcW w:w="1418" w:type="dxa"/>
-            <w:gridSpan w:val="2"/>
+            <w:gridSpan w:val="3"/>
             <w:tcBorders>
               <w:top w:val="nil"/>
               <w:bottom w:val="nil"/>
@@ -5153,7 +5256,7 @@
         <w:tc>
           <w:tcPr>
             <w:tcW w:w="3030" w:type="dxa"/>
-            <w:gridSpan w:val="6"/>
+            <w:gridSpan w:val="5"/>
             <w:tcBorders>
               <w:top w:val="nil"/>
               <w:bottom w:val="nil"/>
@@ -5175,7 +5278,7 @@
         <w:tc>
           <w:tcPr>
             <w:tcW w:w="1418" w:type="dxa"/>
-            <w:gridSpan w:val="2"/>
+            <w:gridSpan w:val="3"/>
             <w:tcBorders>
               <w:top w:val="nil"/>
               <w:bottom w:val="nil"/>
@@ -5392,7 +5495,7 @@
         <w:tc>
           <w:tcPr>
             <w:tcW w:w="3030" w:type="dxa"/>
-            <w:gridSpan w:val="6"/>
+            <w:gridSpan w:val="5"/>
             <w:tcBorders>
               <w:top w:val="nil"/>
               <w:bottom w:val="nil"/>
@@ -5414,7 +5517,7 @@
         <w:tc>
           <w:tcPr>
             <w:tcW w:w="1418" w:type="dxa"/>
-            <w:gridSpan w:val="2"/>
+            <w:gridSpan w:val="3"/>
             <w:tcBorders>
               <w:top w:val="nil"/>
               <w:bottom w:val="nil"/>
@@ -5626,7 +5729,7 @@
         <w:tc>
           <w:tcPr>
             <w:tcW w:w="3030" w:type="dxa"/>
-            <w:gridSpan w:val="6"/>
+            <w:gridSpan w:val="5"/>
             <w:tcBorders>
               <w:top w:val="nil"/>
               <w:bottom w:val="single" w:sz="4" w:space="0" w:color="auto"/>
@@ -5649,7 +5752,7 @@
         <w:tc>
           <w:tcPr>
             <w:tcW w:w="1418" w:type="dxa"/>
-            <w:gridSpan w:val="2"/>
+            <w:gridSpan w:val="3"/>
             <w:tcBorders>
               <w:top w:val="nil"/>
               <w:bottom w:val="single" w:sz="4" w:space="0" w:color="auto"/>
@@ -5831,7 +5934,7 @@
         <w:tc>
           <w:tcPr>
             <w:tcW w:w="5620" w:type="dxa"/>
-            <w:gridSpan w:val="7"/>
+            <w:gridSpan w:val="6"/>
             <w:tcBorders>
               <w:top w:val="single" w:sz="4" w:space="0" w:color="auto"/>
               <w:bottom w:val="nil"/>
@@ -5859,7 +5962,7 @@
         <w:tc>
           <w:tcPr>
             <w:tcW w:w="1418" w:type="dxa"/>
-            <w:gridSpan w:val="2"/>
+            <w:gridSpan w:val="3"/>
             <w:tcBorders>
               <w:top w:val="single" w:sz="4" w:space="0" w:color="auto"/>
               <w:bottom w:val="nil"/>
@@ -6043,7 +6146,7 @@
         <w:tc>
           <w:tcPr>
             <w:tcW w:w="5620" w:type="dxa"/>
-            <w:gridSpan w:val="7"/>
+            <w:gridSpan w:val="6"/>
             <w:tcBorders>
               <w:top w:val="nil"/>
               <w:bottom w:val="nil"/>
@@ -6071,7 +6174,7 @@
         <w:tc>
           <w:tcPr>
             <w:tcW w:w="1418" w:type="dxa"/>
-            <w:gridSpan w:val="2"/>
+            <w:gridSpan w:val="3"/>
             <w:tcBorders>
               <w:top w:val="nil"/>
               <w:bottom w:val="nil"/>

</xml_diff>